<commit_message>
updated link to cv and link in cv
</commit_message>
<xml_diff>
--- a/public/files/cv-word.docx
+++ b/public/files/cv-word.docx
@@ -511,7 +511,7 @@
                 <w:szCs w:val="22"/>
                 <w:color w:val="111111"/>
               </w:rPr>
-              <w:t xml:space="preserve">https://tormodboe.netlify.com</w:t>
+              <w:t xml:space="preserve">tboe.no</w:t>
             </w:r>
           </w:p>
         </w:tc>
@@ -6020,7 +6020,7 @@
         <w:pStyle w:val="FirstParagraph"/>
       </w:pPr>
       <w:r>
-        <w:t xml:space="preserve">I have authored or co-authored a total of 45 publications (journal articles, book chapters and reports). I am the first author of 13 peer reviewed journal articles and the senior author on 10. My articles have been cited 716 times, my</w:t>
+        <w:t xml:space="preserve">I have authored or co-authored a total of 45 publications (journal articles, book chapters and reports). I am the first author of 13 peer reviewed journal articles and the senior author on 10. My articles have been cited 720 times, my</w:t>
       </w:r>
       <w:r>
         <w:t xml:space="preserve"> </w:t>
@@ -6067,7 +6067,7 @@
         <w:rPr>
           <w:i/>
         </w:rPr>
-        <w:t xml:space="preserve">(Updated 19.02.2020)</w:t>
+        <w:t xml:space="preserve">(Updated 20.02.2020)</w:t>
       </w:r>
       <w:r>
         <w:t xml:space="preserve">. I am the sole author of a report on social inequalities in child mental health commissioned by the Norwegian Directorate of Health, and my research has been featured in several national policy documents, such as the</w:t>

</xml_diff>

<commit_message>
updated on new machine
</commit_message>
<xml_diff>
--- a/public/files/cv-word.docx
+++ b/public/files/cv-word.docx
@@ -75,7 +75,7 @@
       <w:tr>
         <w:trPr>
           <w:cantSplit/>
-          <w:trHeight w:val="360" w:hRule="exact"/>
+          <w:trHeight w:val="360" w:hRule="auto"/>
         </w:trPr>
         <w:tc>
           <w:tcPr>
@@ -150,7 +150,7 @@
       <w:tr>
         <w:trPr>
           <w:cantSplit/>
-          <w:trHeight w:val="360" w:hRule="exact"/>
+          <w:trHeight w:val="360" w:hRule="auto"/>
         </w:trPr>
         <w:tc>
           <w:tcPr>
@@ -292,7 +292,7 @@
       <w:tr>
         <w:trPr>
           <w:cantSplit/>
-          <w:trHeight w:val="360" w:hRule="exact"/>
+          <w:trHeight w:val="360" w:hRule="auto"/>
         </w:trPr>
         <w:tc>
           <w:tcPr>
@@ -367,7 +367,7 @@
       <w:tr>
         <w:trPr>
           <w:cantSplit/>
-          <w:trHeight w:val="720" w:hRule="exact"/>
+          <w:trHeight w:val="720" w:hRule="auto"/>
         </w:trPr>
         <w:tc>
           <w:tcPr>
@@ -444,7 +444,7 @@
       <w:tr>
         <w:trPr>
           <w:cantSplit/>
-          <w:trHeight w:val="360" w:hRule="exact"/>
+          <w:trHeight w:val="360" w:hRule="auto"/>
         </w:trPr>
         <w:tc>
           <w:tcPr>
@@ -539,7 +539,7 @@
       <w:tr>
         <w:trPr>
           <w:cantSplit/>
-          <w:trHeight w:val="360" w:hRule="exact"/>
+          <w:trHeight w:val="360" w:hRule="auto"/>
         </w:trPr>
         <w:tc>
           <w:tcPr>
@@ -613,7 +613,7 @@
       <w:tr>
         <w:trPr>
           <w:cantSplit/>
-          <w:trHeight w:val="360" w:hRule="exact"/>
+          <w:trHeight w:val="360" w:hRule="auto"/>
         </w:trPr>
         <w:tc>
           <w:tcPr>
@@ -687,7 +687,7 @@
       <w:tr>
         <w:trPr>
           <w:cantSplit/>
-          <w:trHeight w:val="360" w:hRule="exact"/>
+          <w:trHeight w:val="360" w:hRule="auto"/>
         </w:trPr>
         <w:tc>
           <w:tcPr>
@@ -761,7 +761,7 @@
       <w:tr>
         <w:trPr>
           <w:cantSplit/>
-          <w:trHeight w:val="360" w:hRule="exact"/>
+          <w:trHeight w:val="360" w:hRule="auto"/>
         </w:trPr>
         <w:tc>
           <w:tcPr>
@@ -865,7 +865,7 @@
       <w:tr>
         <w:trPr>
           <w:cantSplit/>
-          <w:trHeight w:val="360" w:hRule="exact"/>
+          <w:trHeight w:val="360" w:hRule="auto"/>
         </w:trPr>
         <w:tc>
           <w:tcPr>
@@ -939,7 +939,7 @@
       <w:tr>
         <w:trPr>
           <w:cantSplit/>
-          <w:trHeight w:val="360" w:hRule="exact"/>
+          <w:trHeight w:val="360" w:hRule="auto"/>
         </w:trPr>
         <w:tc>
           <w:tcPr>
@@ -1013,7 +1013,7 @@
       <w:tr>
         <w:trPr>
           <w:cantSplit/>
-          <w:trHeight w:val="360" w:hRule="exact"/>
+          <w:trHeight w:val="360" w:hRule="auto"/>
         </w:trPr>
         <w:tc>
           <w:tcPr>
@@ -1107,7 +1107,7 @@
       <w:tr>
         <w:trPr>
           <w:cantSplit/>
-          <w:trHeight w:val="360" w:hRule="exact"/>
+          <w:trHeight w:val="360" w:hRule="auto"/>
         </w:trPr>
         <w:tc>
           <w:tcPr>
@@ -1181,7 +1181,7 @@
       <w:tr>
         <w:trPr>
           <w:cantSplit/>
-          <w:trHeight w:val="360" w:hRule="exact"/>
+          <w:trHeight w:val="360" w:hRule="auto"/>
         </w:trPr>
         <w:tc>
           <w:tcPr>
@@ -1255,7 +1255,7 @@
       <w:tr>
         <w:trPr>
           <w:cantSplit/>
-          <w:trHeight w:val="360" w:hRule="exact"/>
+          <w:trHeight w:val="360" w:hRule="auto"/>
         </w:trPr>
         <w:tc>
           <w:tcPr>
@@ -1329,7 +1329,7 @@
       <w:tr>
         <w:trPr>
           <w:cantSplit/>
-          <w:trHeight w:val="360" w:hRule="exact"/>
+          <w:trHeight w:val="360" w:hRule="auto"/>
         </w:trPr>
         <w:tc>
           <w:tcPr>
@@ -1403,7 +1403,7 @@
       <w:tr>
         <w:trPr>
           <w:cantSplit/>
-          <w:trHeight w:val="360" w:hRule="exact"/>
+          <w:trHeight w:val="360" w:hRule="auto"/>
         </w:trPr>
         <w:tc>
           <w:tcPr>
@@ -1477,7 +1477,7 @@
       <w:tr>
         <w:trPr>
           <w:cantSplit/>
-          <w:trHeight w:val="360" w:hRule="exact"/>
+          <w:trHeight w:val="360" w:hRule="auto"/>
         </w:trPr>
         <w:tc>
           <w:tcPr>
@@ -1551,7 +1551,7 @@
       <w:tr>
         <w:trPr>
           <w:cantSplit/>
-          <w:trHeight w:val="360" w:hRule="exact"/>
+          <w:trHeight w:val="360" w:hRule="auto"/>
         </w:trPr>
         <w:tc>
           <w:tcPr>
@@ -1645,7 +1645,7 @@
       <w:tr>
         <w:trPr>
           <w:cantSplit/>
-          <w:trHeight w:val="360" w:hRule="exact"/>
+          <w:trHeight w:val="360" w:hRule="auto"/>
         </w:trPr>
         <w:tc>
           <w:tcPr>
@@ -1719,7 +1719,7 @@
       <w:tr>
         <w:trPr>
           <w:cantSplit/>
-          <w:trHeight w:val="360" w:hRule="exact"/>
+          <w:trHeight w:val="360" w:hRule="auto"/>
         </w:trPr>
         <w:tc>
           <w:tcPr>
@@ -1793,7 +1793,7 @@
       <w:tr>
         <w:trPr>
           <w:cantSplit/>
-          <w:trHeight w:val="360" w:hRule="exact"/>
+          <w:trHeight w:val="360" w:hRule="auto"/>
         </w:trPr>
         <w:tc>
           <w:tcPr>
@@ -1867,7 +1867,7 @@
       <w:tr>
         <w:trPr>
           <w:cantSplit/>
-          <w:trHeight w:val="360" w:hRule="exact"/>
+          <w:trHeight w:val="360" w:hRule="auto"/>
         </w:trPr>
         <w:tc>
           <w:tcPr>
@@ -1941,7 +1941,7 @@
       <w:tr>
         <w:trPr>
           <w:cantSplit/>
-          <w:trHeight w:val="360" w:hRule="exact"/>
+          <w:trHeight w:val="360" w:hRule="auto"/>
         </w:trPr>
         <w:tc>
           <w:tcPr>
@@ -2015,7 +2015,7 @@
       <w:tr>
         <w:trPr>
           <w:cantSplit/>
-          <w:trHeight w:val="360" w:hRule="exact"/>
+          <w:trHeight w:val="360" w:hRule="auto"/>
         </w:trPr>
         <w:tc>
           <w:tcPr>
@@ -2089,7 +2089,7 @@
       <w:tr>
         <w:trPr>
           <w:cantSplit/>
-          <w:trHeight w:val="360" w:hRule="exact"/>
+          <w:trHeight w:val="360" w:hRule="auto"/>
         </w:trPr>
         <w:tc>
           <w:tcPr>
@@ -2163,7 +2163,7 @@
       <w:tr>
         <w:trPr>
           <w:cantSplit/>
-          <w:trHeight w:val="360" w:hRule="exact"/>
+          <w:trHeight w:val="360" w:hRule="auto"/>
         </w:trPr>
         <w:tc>
           <w:tcPr>
@@ -2237,7 +2237,7 @@
       <w:tr>
         <w:trPr>
           <w:cantSplit/>
-          <w:trHeight w:val="360" w:hRule="exact"/>
+          <w:trHeight w:val="360" w:hRule="auto"/>
         </w:trPr>
         <w:tc>
           <w:tcPr>
@@ -2311,7 +2311,7 @@
       <w:tr>
         <w:trPr>
           <w:cantSplit/>
-          <w:trHeight w:val="360" w:hRule="exact"/>
+          <w:trHeight w:val="360" w:hRule="auto"/>
         </w:trPr>
         <w:tc>
           <w:tcPr>
@@ -2385,7 +2385,7 @@
       <w:tr>
         <w:trPr>
           <w:cantSplit/>
-          <w:trHeight w:val="360" w:hRule="exact"/>
+          <w:trHeight w:val="360" w:hRule="auto"/>
         </w:trPr>
         <w:tc>
           <w:tcPr>
@@ -2459,7 +2459,7 @@
       <w:tr>
         <w:trPr>
           <w:cantSplit/>
-          <w:trHeight w:val="360" w:hRule="exact"/>
+          <w:trHeight w:val="360" w:hRule="auto"/>
         </w:trPr>
         <w:tc>
           <w:tcPr>
@@ -2533,7 +2533,7 @@
       <w:tr>
         <w:trPr>
           <w:cantSplit/>
-          <w:trHeight w:val="360" w:hRule="exact"/>
+          <w:trHeight w:val="360" w:hRule="auto"/>
         </w:trPr>
         <w:tc>
           <w:tcPr>
@@ -2607,7 +2607,7 @@
       <w:tr>
         <w:trPr>
           <w:cantSplit/>
-          <w:trHeight w:val="360" w:hRule="exact"/>
+          <w:trHeight w:val="360" w:hRule="auto"/>
         </w:trPr>
         <w:tc>
           <w:tcPr>
@@ -2701,7 +2701,7 @@
       <w:tr>
         <w:trPr>
           <w:cantSplit/>
-          <w:trHeight w:val="360" w:hRule="exact"/>
+          <w:trHeight w:val="360" w:hRule="auto"/>
         </w:trPr>
         <w:tc>
           <w:tcPr>
@@ -2775,7 +2775,7 @@
       <w:tr>
         <w:trPr>
           <w:cantSplit/>
-          <w:trHeight w:val="360" w:hRule="exact"/>
+          <w:trHeight w:val="360" w:hRule="auto"/>
         </w:trPr>
         <w:tc>
           <w:tcPr>
@@ -2869,7 +2869,7 @@
       <w:tr>
         <w:trPr>
           <w:cantSplit/>
-          <w:trHeight w:val="360" w:hRule="exact"/>
+          <w:trHeight w:val="360" w:hRule="auto"/>
         </w:trPr>
         <w:tc>
           <w:tcPr>
@@ -2943,7 +2943,7 @@
       <w:tr>
         <w:trPr>
           <w:cantSplit/>
-          <w:trHeight w:val="360" w:hRule="exact"/>
+          <w:trHeight w:val="360" w:hRule="auto"/>
         </w:trPr>
         <w:tc>
           <w:tcPr>
@@ -3017,7 +3017,7 @@
       <w:tr>
         <w:trPr>
           <w:cantSplit/>
-          <w:trHeight w:val="360" w:hRule="exact"/>
+          <w:trHeight w:val="360" w:hRule="auto"/>
         </w:trPr>
         <w:tc>
           <w:tcPr>
@@ -3091,7 +3091,7 @@
       <w:tr>
         <w:trPr>
           <w:cantSplit/>
-          <w:trHeight w:val="360" w:hRule="exact"/>
+          <w:trHeight w:val="360" w:hRule="auto"/>
         </w:trPr>
         <w:tc>
           <w:tcPr>
@@ -3165,7 +3165,7 @@
       <w:tr>
         <w:trPr>
           <w:cantSplit/>
-          <w:trHeight w:val="360" w:hRule="exact"/>
+          <w:trHeight w:val="360" w:hRule="auto"/>
         </w:trPr>
         <w:tc>
           <w:tcPr>
@@ -3239,7 +3239,7 @@
       <w:tr>
         <w:trPr>
           <w:cantSplit/>
-          <w:trHeight w:val="360" w:hRule="exact"/>
+          <w:trHeight w:val="360" w:hRule="auto"/>
         </w:trPr>
         <w:tc>
           <w:tcPr>
@@ -3313,7 +3313,7 @@
       <w:tr>
         <w:trPr>
           <w:cantSplit/>
-          <w:trHeight w:val="360" w:hRule="exact"/>
+          <w:trHeight w:val="360" w:hRule="auto"/>
         </w:trPr>
         <w:tc>
           <w:tcPr>
@@ -3387,7 +3387,7 @@
       <w:tr>
         <w:trPr>
           <w:cantSplit/>
-          <w:trHeight w:val="360" w:hRule="exact"/>
+          <w:trHeight w:val="360" w:hRule="auto"/>
         </w:trPr>
         <w:tc>
           <w:tcPr>
@@ -3461,7 +3461,7 @@
       <w:tr>
         <w:trPr>
           <w:cantSplit/>
-          <w:trHeight w:val="360" w:hRule="exact"/>
+          <w:trHeight w:val="360" w:hRule="auto"/>
         </w:trPr>
         <w:tc>
           <w:tcPr>
@@ -3535,7 +3535,7 @@
       <w:tr>
         <w:trPr>
           <w:cantSplit/>
-          <w:trHeight w:val="360" w:hRule="exact"/>
+          <w:trHeight w:val="360" w:hRule="auto"/>
         </w:trPr>
         <w:tc>
           <w:tcPr>
@@ -3609,7 +3609,7 @@
       <w:tr>
         <w:trPr>
           <w:cantSplit/>
-          <w:trHeight w:val="360" w:hRule="exact"/>
+          <w:trHeight w:val="360" w:hRule="auto"/>
         </w:trPr>
         <w:tc>
           <w:tcPr>
@@ -3685,7 +3685,7 @@
       <w:pPr>
         <w:pStyle w:val="Overskrift1"/>
       </w:pPr>
-      <w:bookmarkStart w:id="28" w:name="X5e307e3e712403403f219009644c0450770175a"/>
+      <w:bookmarkStart w:id="28" w:name="supervision-of-graduate-students-and-research-fellows"/>
       <w:r>
         <w:t xml:space="preserve">SUPERVISION OF GRADUATE STUDENTS AND RESEARCH FELLOWS</w:t>
       </w:r>
@@ -3705,7 +3705,7 @@
       <w:tr>
         <w:trPr>
           <w:cantSplit/>
-          <w:trHeight w:val="1008" w:hRule="exact"/>
+          <w:trHeight w:val="1008" w:hRule="auto"/>
         </w:trPr>
         <w:tc>
           <w:tcPr>
@@ -3847,7 +3847,7 @@
       <w:tr>
         <w:trPr>
           <w:cantSplit/>
-          <w:trHeight w:val="360" w:hRule="exact"/>
+          <w:trHeight w:val="360" w:hRule="auto"/>
         </w:trPr>
         <w:tc>
           <w:tcPr>
@@ -3989,7 +3989,7 @@
       <w:tr>
         <w:trPr>
           <w:cantSplit/>
-          <w:trHeight w:val="360" w:hRule="exact"/>
+          <w:trHeight w:val="360" w:hRule="auto"/>
         </w:trPr>
         <w:tc>
           <w:tcPr>
@@ -4151,7 +4151,7 @@
       <w:tr>
         <w:trPr>
           <w:cantSplit/>
-          <w:trHeight w:val="360" w:hRule="exact"/>
+          <w:trHeight w:val="360" w:hRule="auto"/>
         </w:trPr>
         <w:tc>
           <w:tcPr>
@@ -4225,7 +4225,7 @@
       <w:tr>
         <w:trPr>
           <w:cantSplit/>
-          <w:trHeight w:val="360" w:hRule="exact"/>
+          <w:trHeight w:val="360" w:hRule="auto"/>
         </w:trPr>
         <w:tc>
           <w:tcPr>
@@ -4299,7 +4299,7 @@
       <w:tr>
         <w:trPr>
           <w:cantSplit/>
-          <w:trHeight w:val="360" w:hRule="exact"/>
+          <w:trHeight w:val="360" w:hRule="auto"/>
         </w:trPr>
         <w:tc>
           <w:tcPr>
@@ -4373,7 +4373,7 @@
       <w:tr>
         <w:trPr>
           <w:cantSplit/>
-          <w:trHeight w:val="360" w:hRule="exact"/>
+          <w:trHeight w:val="360" w:hRule="auto"/>
         </w:trPr>
         <w:tc>
           <w:tcPr>
@@ -4447,7 +4447,7 @@
       <w:tr>
         <w:trPr>
           <w:cantSplit/>
-          <w:trHeight w:val="360" w:hRule="exact"/>
+          <w:trHeight w:val="360" w:hRule="auto"/>
         </w:trPr>
         <w:tc>
           <w:tcPr>
@@ -4521,7 +4521,7 @@
       <w:tr>
         <w:trPr>
           <w:cantSplit/>
-          <w:trHeight w:val="360" w:hRule="exact"/>
+          <w:trHeight w:val="360" w:hRule="auto"/>
         </w:trPr>
         <w:tc>
           <w:tcPr>
@@ -4595,7 +4595,7 @@
       <w:tr>
         <w:trPr>
           <w:cantSplit/>
-          <w:trHeight w:val="360" w:hRule="exact"/>
+          <w:trHeight w:val="360" w:hRule="auto"/>
         </w:trPr>
         <w:tc>
           <w:tcPr>
@@ -4669,7 +4669,7 @@
       <w:tr>
         <w:trPr>
           <w:cantSplit/>
-          <w:trHeight w:val="360" w:hRule="exact"/>
+          <w:trHeight w:val="360" w:hRule="auto"/>
         </w:trPr>
         <w:tc>
           <w:tcPr>
@@ -4743,7 +4743,7 @@
       <w:tr>
         <w:trPr>
           <w:cantSplit/>
-          <w:trHeight w:val="360" w:hRule="exact"/>
+          <w:trHeight w:val="360" w:hRule="auto"/>
         </w:trPr>
         <w:tc>
           <w:tcPr>
@@ -4837,7 +4837,7 @@
       <w:tr>
         <w:trPr>
           <w:cantSplit/>
-          <w:trHeight w:val="360" w:hRule="exact"/>
+          <w:trHeight w:val="360" w:hRule="auto"/>
         </w:trPr>
         <w:tc>
           <w:tcPr>
@@ -4911,7 +4911,7 @@
       <w:tr>
         <w:trPr>
           <w:cantSplit/>
-          <w:trHeight w:val="360" w:hRule="exact"/>
+          <w:trHeight w:val="360" w:hRule="auto"/>
         </w:trPr>
         <w:tc>
           <w:tcPr>
@@ -4985,7 +4985,7 @@
       <w:tr>
         <w:trPr>
           <w:cantSplit/>
-          <w:trHeight w:val="360" w:hRule="exact"/>
+          <w:trHeight w:val="360" w:hRule="auto"/>
         </w:trPr>
         <w:tc>
           <w:tcPr>
@@ -5079,7 +5079,7 @@
       <w:tr>
         <w:trPr>
           <w:cantSplit/>
-          <w:trHeight w:val="360" w:hRule="exact"/>
+          <w:trHeight w:val="360" w:hRule="auto"/>
         </w:trPr>
         <w:tc>
           <w:tcPr>
@@ -5153,7 +5153,7 @@
       <w:tr>
         <w:trPr>
           <w:cantSplit/>
-          <w:trHeight w:val="360" w:hRule="exact"/>
+          <w:trHeight w:val="360" w:hRule="auto"/>
         </w:trPr>
         <w:tc>
           <w:tcPr>
@@ -5227,7 +5227,7 @@
       <w:tr>
         <w:trPr>
           <w:cantSplit/>
-          <w:trHeight w:val="360" w:hRule="exact"/>
+          <w:trHeight w:val="360" w:hRule="auto"/>
         </w:trPr>
         <w:tc>
           <w:tcPr>
@@ -5321,7 +5321,7 @@
       <w:tr>
         <w:trPr>
           <w:cantSplit/>
-          <w:trHeight w:val="360" w:hRule="exact"/>
+          <w:trHeight w:val="360" w:hRule="auto"/>
         </w:trPr>
         <w:tc>
           <w:tcPr>
@@ -5395,7 +5395,7 @@
       <w:tr>
         <w:trPr>
           <w:cantSplit/>
-          <w:trHeight w:val="360" w:hRule="exact"/>
+          <w:trHeight w:val="360" w:hRule="auto"/>
         </w:trPr>
         <w:tc>
           <w:tcPr>
@@ -5469,7 +5469,7 @@
       <w:tr>
         <w:trPr>
           <w:cantSplit/>
-          <w:trHeight w:val="360" w:hRule="exact"/>
+          <w:trHeight w:val="360" w:hRule="auto"/>
         </w:trPr>
         <w:tc>
           <w:tcPr>
@@ -5563,7 +5563,7 @@
       <w:tr>
         <w:trPr>
           <w:cantSplit/>
-          <w:trHeight w:val="1008" w:hRule="exact"/>
+          <w:trHeight w:val="1008" w:hRule="auto"/>
         </w:trPr>
         <w:tc>
           <w:tcPr>
@@ -5637,7 +5637,7 @@
       <w:tr>
         <w:trPr>
           <w:cantSplit/>
-          <w:trHeight w:val="360" w:hRule="exact"/>
+          <w:trHeight w:val="360" w:hRule="auto"/>
         </w:trPr>
         <w:tc>
           <w:tcPr>
@@ -5711,7 +5711,7 @@
       <w:tr>
         <w:trPr>
           <w:cantSplit/>
-          <w:trHeight w:val="360" w:hRule="exact"/>
+          <w:trHeight w:val="360" w:hRule="auto"/>
         </w:trPr>
         <w:tc>
           <w:tcPr>
@@ -5785,7 +5785,7 @@
       <w:tr>
         <w:trPr>
           <w:cantSplit/>
-          <w:trHeight w:val="360" w:hRule="exact"/>
+          <w:trHeight w:val="360" w:hRule="auto"/>
         </w:trPr>
         <w:tc>
           <w:tcPr>
@@ -5859,7 +5859,7 @@
       <w:tr>
         <w:trPr>
           <w:cantSplit/>
-          <w:trHeight w:val="360" w:hRule="exact"/>
+          <w:trHeight w:val="360" w:hRule="auto"/>
         </w:trPr>
         <w:tc>
           <w:tcPr>
@@ -5933,7 +5933,7 @@
       <w:tr>
         <w:trPr>
           <w:cantSplit/>
-          <w:trHeight w:val="360" w:hRule="exact"/>
+          <w:trHeight w:val="360" w:hRule="auto"/>
         </w:trPr>
         <w:tc>
           <w:tcPr>
@@ -6020,7 +6020,7 @@
         <w:pStyle w:val="FirstParagraph"/>
       </w:pPr>
       <w:r>
-        <w:t xml:space="preserve">I have authored or co-authored a total of 45 publications (journal articles, book chapters and reports). I am the first author of 13 peer reviewed journal articles and the senior author on 10. My articles have been cited 720 times, my</w:t>
+        <w:t xml:space="preserve">I have authored or co-authored a total of 45 publications (journal articles, book chapters and reports). I am the first author of 13 peer reviewed journal articles and the senior author on 10. My articles have been cited 722 times, my</w:t>
       </w:r>
       <w:r>
         <w:t xml:space="preserve"> </w:t>
@@ -6067,7 +6067,7 @@
         <w:rPr>
           <w:i/>
         </w:rPr>
-        <w:t xml:space="preserve">(Updated 20.02.2020)</w:t>
+        <w:t xml:space="preserve">(Updated 25.02.2020)</w:t>
       </w:r>
       <w:r>
         <w:t xml:space="preserve">. I am the sole author of a report on social inequalities in child mental health commissioned by the Norwegian Directorate of Health, and my research has been featured in several national policy documents, such as the</w:t>
@@ -6084,10 +6084,7 @@
         </w:r>
       </w:hyperlink>
       <w:r>
-        <w:t xml:space="preserve"> </w:t>
-      </w:r>
-      <w:r>
-        <w:t xml:space="preserve">and it was also the foundation for the main focus of the Norwegian Psychology Association in 2016-2019. I have been invited to give 57 talks for more than 7 400 participants in the period from 2015 to 2020. Among those are several keynote presentations at national and nordic conferences.</w:t>
+        <w:t xml:space="preserve">, and it was also the foundation for the main focus of the Norwegian Psychology Association in 2016-2019. I have been invited to give 57 talks for more than 7 400 participants in the period from 2015 to 2020. Among those are several keynote presentations at national and nordic conferences.</w:t>
       </w:r>
       <w:r>
         <w:t xml:space="preserve"> </w:t>
@@ -6147,7 +6144,10 @@
         <w:pStyle w:val="Brdtekst"/>
       </w:pPr>
       <w:r>
-        <w:t xml:space="preserve">[1] T. Bøe, S. Øverland, A. J. Lundervold, et al. </w:t>
+        <w:t xml:space="preserve">[1] T. Bøe, S. Øverland, A. J. Lundervold, et al.</w:t>
+      </w:r>
+      <w:r>
+        <w:t xml:space="preserve"> </w:t>
       </w:r>
       <w:r>
         <w:t xml:space="preserve">“</w:t>
@@ -6202,7 +6202,10 @@
         <w:pStyle w:val="Brdtekst"/>
       </w:pPr>
       <w:r>
-        <w:t xml:space="preserve">[2] T. Bøe, B. Sivertsen, E. Heiervang, et al. </w:t>
+        <w:t xml:space="preserve">[2] T. Bøe, B. Sivertsen, E. Heiervang, et al.</w:t>
+      </w:r>
+      <w:r>
+        <w:t xml:space="preserve"> </w:t>
       </w:r>
       <w:r>
         <w:t xml:space="preserve">“</w:t>
@@ -6263,7 +6266,10 @@
         <w:pStyle w:val="Brdtekst"/>
       </w:pPr>
       <w:r>
-        <w:t xml:space="preserve">[3] T. Bøe, K. J. Petrie, B. Sivertsen, et al. </w:t>
+        <w:t xml:space="preserve">[3] T. Bøe, K. J. Petrie, B. Sivertsen, et al.</w:t>
+      </w:r>
+      <w:r>
+        <w:t xml:space="preserve"> </w:t>
       </w:r>
       <w:r>
         <w:t xml:space="preserve">“</w:t>
@@ -6324,7 +6330,10 @@
         <w:pStyle w:val="Brdtekst"/>
       </w:pPr>
       <w:r>
-        <w:t xml:space="preserve">[4] T. Bøe, A. S. Serlachius, B. Sivertsen, et al. </w:t>
+        <w:t xml:space="preserve">[4] T. Bøe, A. S. Serlachius, B. Sivertsen, et al.</w:t>
+      </w:r>
+      <w:r>
+        <w:t xml:space="preserve"> </w:t>
       </w:r>
       <w:r>
         <w:t xml:space="preserve">“</w:t>
@@ -6385,7 +6394,10 @@
         <w:pStyle w:val="Brdtekst"/>
       </w:pPr>
       <w:r>
-        <w:t xml:space="preserve">[5] T. Bøe, J. C. Skogen, B. Sivertsen, et al. </w:t>
+        <w:t xml:space="preserve">[5] T. Bøe, J. C. Skogen, B. Sivertsen, et al.</w:t>
+      </w:r>
+      <w:r>
+        <w:t xml:space="preserve"> </w:t>
       </w:r>
       <w:r>
         <w:t xml:space="preserve">“</w:t>
@@ -6452,7 +6464,10 @@
         <w:pStyle w:val="Brdtekst"/>
       </w:pPr>
       <w:r>
-        <w:t xml:space="preserve">[6] A. Arntzen, T. Bøe, E. Dahl, et al. </w:t>
+        <w:t xml:space="preserve">[6] A. Arntzen, T. Bøe, E. Dahl, et al.</w:t>
+      </w:r>
+      <w:r>
+        <w:t xml:space="preserve"> </w:t>
       </w:r>
       <w:r>
         <w:t xml:space="preserve">“</w:t>
@@ -6513,7 +6528,10 @@
         <w:pStyle w:val="Brdtekst"/>
       </w:pPr>
       <w:r>
-        <w:t xml:space="preserve">[7] T. Bøe, M. Balaj, T. A. Eikemo, et al. </w:t>
+        <w:t xml:space="preserve">[7] T. Bøe, M. Balaj, T. A. Eikemo, et al.</w:t>
+      </w:r>
+      <w:r>
+        <w:t xml:space="preserve"> </w:t>
       </w:r>
       <w:r>
         <w:t xml:space="preserve">“</w:t>
@@ -6568,7 +6586,10 @@
         <w:pStyle w:val="Brdtekst"/>
       </w:pPr>
       <w:r>
-        <w:t xml:space="preserve">[8] T. Bøe, M. Hysing, J. C. Skogen, et al. </w:t>
+        <w:t xml:space="preserve">[8] T. Bøe, M. Hysing, J. C. Skogen, et al.</w:t>
+      </w:r>
+      <w:r>
+        <w:t xml:space="preserve"> </w:t>
       </w:r>
       <w:r>
         <w:t xml:space="preserve">“</w:t>
@@ -6629,7 +6650,10 @@
         <w:pStyle w:val="Brdtekst"/>
       </w:pPr>
       <w:r>
-        <w:t xml:space="preserve">[9] S. C. Smid, J. J. Hox, E. R. Heiervang, et al. </w:t>
+        <w:t xml:space="preserve">[9] S. C. Smid, J. J. Hox, E. R. Heiervang, et al.</w:t>
+      </w:r>
+      <w:r>
+        <w:t xml:space="preserve"> </w:t>
       </w:r>
       <w:r>
         <w:t xml:space="preserve">“</w:t>
@@ -6842,7 +6866,10 @@
         <w:pStyle w:val="FirstParagraph"/>
       </w:pPr>
       <w:r>
-        <w:t xml:space="preserve">[1] S. A. Nilsen, K. Breivik, Wold, et al. </w:t>
+        <w:t xml:space="preserve">[1] S. A. Nilsen, K. Breivik, Wold, et al.</w:t>
+      </w:r>
+      <w:r>
+        <w:t xml:space="preserve"> </w:t>
       </w:r>
       <w:r>
         <w:t xml:space="preserve">“</w:t>
@@ -6889,7 +6916,10 @@
         <w:pStyle w:val="Brdtekst"/>
       </w:pPr>
       <w:r>
-        <w:t xml:space="preserve">[2] A. Arntzen, T. Bøe, E. Dahl, et al. </w:t>
+        <w:t xml:space="preserve">[2] A. Arntzen, T. Bøe, E. Dahl, et al.</w:t>
+      </w:r>
+      <w:r>
+        <w:t xml:space="preserve"> </w:t>
       </w:r>
       <w:r>
         <w:t xml:space="preserve">“</w:t>
@@ -6950,7 +6980,10 @@
         <w:pStyle w:val="Brdtekst"/>
       </w:pPr>
       <w:r>
-        <w:t xml:space="preserve">[3] T. Bøe, K. J. Petrie, B. Sivertsen, et al. </w:t>
+        <w:t xml:space="preserve">[3] T. Bøe, K. J. Petrie, B. Sivertsen, et al.</w:t>
+      </w:r>
+      <w:r>
+        <w:t xml:space="preserve"> </w:t>
       </w:r>
       <w:r>
         <w:t xml:space="preserve">“</w:t>
@@ -7011,7 +7044,10 @@
         <w:pStyle w:val="Brdtekst"/>
       </w:pPr>
       <w:r>
-        <w:t xml:space="preserve">[4] S. A. Nilsen, M. Hysing, K. Breivik, et al. </w:t>
+        <w:t xml:space="preserve">[4] S. A. Nilsen, M. Hysing, K. Breivik, et al.</w:t>
+      </w:r>
+      <w:r>
+        <w:t xml:space="preserve"> </w:t>
       </w:r>
       <w:r>
         <w:t xml:space="preserve">“</w:t>
@@ -7072,7 +7108,10 @@
         <w:pStyle w:val="Brdtekst"/>
       </w:pPr>
       <w:r>
-        <w:t xml:space="preserve">[5] J. C. Skogen, B. Sivertsen, M. Hysing, et al. </w:t>
+        <w:t xml:space="preserve">[5] J. C. Skogen, B. Sivertsen, M. Hysing, et al.</w:t>
+      </w:r>
+      <w:r>
+        <w:t xml:space="preserve"> </w:t>
       </w:r>
       <w:r>
         <w:t xml:space="preserve">“</w:t>
@@ -7162,7 +7201,10 @@
         <w:pStyle w:val="Brdtekst"/>
       </w:pPr>
       <w:r>
-        <w:t xml:space="preserve">[6] J. C. Skogen, T. Bøe, M. M. Thørrisen, et al. </w:t>
+        <w:t xml:space="preserve">[6] J. C. Skogen, T. Bøe, M. M. Thørrisen, et al.</w:t>
+      </w:r>
+      <w:r>
+        <w:t xml:space="preserve"> </w:t>
       </w:r>
       <w:r>
         <w:t xml:space="preserve">“</w:t>
@@ -7229,7 +7271,10 @@
         <w:pStyle w:val="Brdtekst"/>
       </w:pPr>
       <w:r>
-        <w:t xml:space="preserve">[7] T. Bøe, E. Dearing, K. M. Stormark, et al. </w:t>
+        <w:t xml:space="preserve">[7] T. Bøe, E. Dearing, K. M. Stormark, et al.</w:t>
+      </w:r>
+      <w:r>
+        <w:t xml:space="preserve"> </w:t>
       </w:r>
       <w:r>
         <w:t xml:space="preserve">“</w:t>
@@ -7313,7 +7358,10 @@
         <w:pStyle w:val="Brdtekst"/>
       </w:pPr>
       <w:r>
-        <w:t xml:space="preserve">[8] O. Heradstveit, J. C. Skogen, T. Bøe, et al. </w:t>
+        <w:t xml:space="preserve">[8] O. Heradstveit, J. C. Skogen, T. Bøe, et al.</w:t>
+      </w:r>
+      <w:r>
+        <w:t xml:space="preserve"> </w:t>
       </w:r>
       <w:r>
         <w:t xml:space="preserve">“</w:t>
@@ -7438,7 +7486,10 @@
         <w:pStyle w:val="Brdtekst"/>
       </w:pPr>
       <w:r>
-        <w:t xml:space="preserve">[10] S. M. . Sæther, B. Sivertsen, S. Haugland, et al. </w:t>
+        <w:t xml:space="preserve">[10] S. M. . Sæther, B. Sivertsen, S. Haugland, et al.</w:t>
+      </w:r>
+      <w:r>
+        <w:t xml:space="preserve"> </w:t>
       </w:r>
       <w:r>
         <w:t xml:space="preserve">“</w:t>
@@ -7499,7 +7550,10 @@
         <w:pStyle w:val="Brdtekst"/>
       </w:pPr>
       <w:r>
-        <w:t xml:space="preserve">[11] S. A. Nilsen, K. Breivik, B. Wold, et al. </w:t>
+        <w:t xml:space="preserve">[11] S. A. Nilsen, K. Breivik, B. Wold, et al.</w:t>
+      </w:r>
+      <w:r>
+        <w:t xml:space="preserve"> </w:t>
       </w:r>
       <w:r>
         <w:t xml:space="preserve">“</w:t>
@@ -7554,7 +7608,10 @@
         <w:pStyle w:val="Brdtekst"/>
       </w:pPr>
       <w:r>
-        <w:t xml:space="preserve">[12] L. B. Sandtorv, S. K. E. Fevang, S. A. Nilsen, et al. </w:t>
+        <w:t xml:space="preserve">[12] L. B. Sandtorv, S. K. E. Fevang, S. A. Nilsen, et al.</w:t>
+      </w:r>
+      <w:r>
+        <w:t xml:space="preserve"> </w:t>
       </w:r>
       <w:r>
         <w:t xml:space="preserve">“</w:t>
@@ -7621,7 +7678,10 @@
         <w:pStyle w:val="Brdtekst"/>
       </w:pPr>
       <w:r>
-        <w:t xml:space="preserve">[13] S. C. Smid, J. J. Hox, E. R. Heiervang, et al. </w:t>
+        <w:t xml:space="preserve">[13] S. C. Smid, J. J. Hox, E. R. Heiervang, et al.</w:t>
+      </w:r>
+      <w:r>
+        <w:t xml:space="preserve"> </w:t>
       </w:r>
       <w:r>
         <w:t xml:space="preserve">“</w:t>
@@ -7682,7 +7742,10 @@
         <w:pStyle w:val="Brdtekst"/>
       </w:pPr>
       <w:r>
-        <w:t xml:space="preserve">[14] T. Bøe, A. S. Serlachius, B. Sivertsen, et al. </w:t>
+        <w:t xml:space="preserve">[14] T. Bøe, A. S. Serlachius, B. Sivertsen, et al.</w:t>
+      </w:r>
+      <w:r>
+        <w:t xml:space="preserve"> </w:t>
       </w:r>
       <w:r>
         <w:t xml:space="preserve">“</w:t>
@@ -7743,7 +7806,10 @@
         <w:pStyle w:val="Brdtekst"/>
       </w:pPr>
       <w:r>
-        <w:t xml:space="preserve">[15] T. Bøe, J. C. Skogen, B. Sivertsen, et al. </w:t>
+        <w:t xml:space="preserve">[15] T. Bøe, J. C. Skogen, B. Sivertsen, et al.</w:t>
+      </w:r>
+      <w:r>
+        <w:t xml:space="preserve"> </w:t>
       </w:r>
       <w:r>
         <w:t xml:space="preserve">“</w:t>
@@ -7810,7 +7876,10 @@
         <w:pStyle w:val="Brdtekst"/>
       </w:pPr>
       <w:r>
-        <w:t xml:space="preserve">[16] T. Bøe, M. Balaj, T. A. Eikemo, et al. </w:t>
+        <w:t xml:space="preserve">[16] T. Bøe, M. Balaj, T. A. Eikemo, et al.</w:t>
+      </w:r>
+      <w:r>
+        <w:t xml:space="preserve"> </w:t>
       </w:r>
       <w:r>
         <w:t xml:space="preserve">“</w:t>
@@ -7865,7 +7934,10 @@
         <w:pStyle w:val="Brdtekst"/>
       </w:pPr>
       <w:r>
-        <w:t xml:space="preserve">[17] S. Lehman, Bøe, T., et al. </w:t>
+        <w:t xml:space="preserve">[17] S. Lehman, Bøe, T., et al.</w:t>
+      </w:r>
+      <w:r>
+        <w:t xml:space="preserve"> </w:t>
       </w:r>
       <w:r>
         <w:t xml:space="preserve">“</w:t>
@@ -7984,7 +8056,10 @@
         <w:pStyle w:val="Brdtekst"/>
       </w:pPr>
       <w:r>
-        <w:t xml:space="preserve">[19] B. Sivertsen, T. Bøe, J. C. Skogen, et al. </w:t>
+        <w:t xml:space="preserve">[19] B. Sivertsen, T. Bøe, J. C. Skogen, et al.</w:t>
+      </w:r>
+      <w:r>
+        <w:t xml:space="preserve"> </w:t>
       </w:r>
       <w:r>
         <w:t xml:space="preserve">“</w:t>
@@ -8051,7 +8126,10 @@
         <w:pStyle w:val="Brdtekst"/>
       </w:pPr>
       <w:r>
-        <w:t xml:space="preserve">[20] T. Bøe, E. Dearing, K. Stormark, et al. </w:t>
+        <w:t xml:space="preserve">[20] T. Bøe, E. Dearing, K. Stormark, et al.</w:t>
+      </w:r>
+      <w:r>
+        <w:t xml:space="preserve"> </w:t>
       </w:r>
       <w:r>
         <w:t xml:space="preserve">“</w:t>
@@ -8170,7 +8248,10 @@
         <w:pStyle w:val="Brdtekst"/>
       </w:pPr>
       <w:r>
-        <w:t xml:space="preserve">[22] T. Bøe, M. Hysing, J. C. Skogen, et al. </w:t>
+        <w:t xml:space="preserve">[22] T. Bøe, M. Hysing, J. C. Skogen, et al.</w:t>
+      </w:r>
+      <w:r>
+        <w:t xml:space="preserve"> </w:t>
       </w:r>
       <w:r>
         <w:t xml:space="preserve">“</w:t>
@@ -8231,7 +8312,10 @@
         <w:pStyle w:val="Brdtekst"/>
       </w:pPr>
       <w:r>
-        <w:t xml:space="preserve">[23] T. Eilertsen, A. L. Thorsen, S. E. H. Holm, et al. </w:t>
+        <w:t xml:space="preserve">[23] T. Eilertsen, A. L. Thorsen, S. E. H. Holm, et al.</w:t>
+      </w:r>
+      <w:r>
+        <w:t xml:space="preserve"> </w:t>
       </w:r>
       <w:r>
         <w:t xml:space="preserve">“</w:t>
@@ -8292,7 +8376,10 @@
         <w:pStyle w:val="Brdtekst"/>
       </w:pPr>
       <w:r>
-        <w:t xml:space="preserve">[24] M. Hysing, K. J. Petrie, T. Bøe, et al. </w:t>
+        <w:t xml:space="preserve">[24] M. Hysing, K. J. Petrie, T. Bøe, et al.</w:t>
+      </w:r>
+      <w:r>
+        <w:t xml:space="preserve"> </w:t>
       </w:r>
       <w:r>
         <w:t xml:space="preserve">“</w:t>
@@ -8333,7 +8420,10 @@
         <w:pStyle w:val="Brdtekst"/>
       </w:pPr>
       <w:r>
-        <w:t xml:space="preserve">[25] J. C. Skogen, Bøe, T., et al. </w:t>
+        <w:t xml:space="preserve">[25] J. C. Skogen, Bøe, T., et al.</w:t>
+      </w:r>
+      <w:r>
+        <w:t xml:space="preserve"> </w:t>
       </w:r>
       <w:r>
         <w:t xml:space="preserve">“</w:t>
@@ -8417,7 +8507,10 @@
         <w:pStyle w:val="Brdtekst"/>
       </w:pPr>
       <w:r>
-        <w:t xml:space="preserve">[26] K. G. Askeland, S. Haugland, K. M. Stormark, et al. </w:t>
+        <w:t xml:space="preserve">[26] K. G. Askeland, S. Haugland, K. M. Stormark, et al.</w:t>
+      </w:r>
+      <w:r>
+        <w:t xml:space="preserve"> </w:t>
       </w:r>
       <w:r>
         <w:t xml:space="preserve">“</w:t>
@@ -8472,7 +8565,10 @@
         <w:pStyle w:val="Brdtekst"/>
       </w:pPr>
       <w:r>
-        <w:t xml:space="preserve">[27] M. Hysing, S. Haugland, K. M. Stormark, et al. </w:t>
+        <w:t xml:space="preserve">[27] M. Hysing, S. Haugland, K. M. Stormark, et al.</w:t>
+      </w:r>
+      <w:r>
+        <w:t xml:space="preserve"> </w:t>
       </w:r>
       <w:r>
         <w:t xml:space="preserve">“</w:t>
@@ -8536,7 +8632,10 @@
         <w:pStyle w:val="Brdtekst"/>
       </w:pPr>
       <w:r>
-        <w:t xml:space="preserve">[28] T. Bøe, B. Sivertsen, E. Heiervang, et al. </w:t>
+        <w:t xml:space="preserve">[28] T. Bøe, B. Sivertsen, E. Heiervang, et al.</w:t>
+      </w:r>
+      <w:r>
+        <w:t xml:space="preserve"> </w:t>
       </w:r>
       <w:r>
         <w:t xml:space="preserve">“</w:t>
@@ -8597,7 +8696,10 @@
         <w:pStyle w:val="Brdtekst"/>
       </w:pPr>
       <w:r>
-        <w:t xml:space="preserve">[29] B. S. Solberg, M. Hysing, T. Bøe, et al. </w:t>
+        <w:t xml:space="preserve">[29] B. S. Solberg, M. Hysing, T. Bøe, et al.</w:t>
+      </w:r>
+      <w:r>
+        <w:t xml:space="preserve"> </w:t>
       </w:r>
       <w:r>
         <w:t xml:space="preserve">“</w:t>
@@ -8694,7 +8796,10 @@
         <w:pStyle w:val="Brdtekst"/>
       </w:pPr>
       <w:r>
-        <w:t xml:space="preserve">[31] B. Sivertsen, S. Pallesen, K. M. Stormark, et al. </w:t>
+        <w:t xml:space="preserve">[31] B. Sivertsen, S. Pallesen, K. M. Stormark, et al.</w:t>
+      </w:r>
+      <w:r>
+        <w:t xml:space="preserve"> </w:t>
       </w:r>
       <w:r>
         <w:t xml:space="preserve">“</w:t>
@@ -8755,7 +8860,10 @@
         <w:pStyle w:val="Brdtekst"/>
       </w:pPr>
       <w:r>
-        <w:t xml:space="preserve">[32] J. C. Skogen, T. Bøe, A. K. Knudsen, et al. </w:t>
+        <w:t xml:space="preserve">[32] J. C. Skogen, T. Bøe, A. K. Knudsen, et al.</w:t>
+      </w:r>
+      <w:r>
+        <w:t xml:space="preserve"> </w:t>
       </w:r>
       <w:r>
         <w:t xml:space="preserve">“</w:t>
@@ -8842,7 +8950,10 @@
         <w:pStyle w:val="Brdtekst"/>
       </w:pPr>
       <w:r>
-        <w:t xml:space="preserve">[33] T. Bøe, M. Hysing, K. M. Stormark, et al. </w:t>
+        <w:t xml:space="preserve">[33] T. Bøe, M. Hysing, K. M. Stormark, et al.</w:t>
+      </w:r>
+      <w:r>
+        <w:t xml:space="preserve"> </w:t>
       </w:r>
       <w:r>
         <w:t xml:space="preserve">“</w:t>
@@ -8915,7 +9026,10 @@
         <w:pStyle w:val="Brdtekst"/>
       </w:pPr>
       <w:r>
-        <w:t xml:space="preserve">[34] T. Bøe, S. Øverland, A. J. Lundervold, et al. </w:t>
+        <w:t xml:space="preserve">[34] T. Bøe, S. Øverland, A. J. Lundervold, et al.</w:t>
+      </w:r>
+      <w:r>
+        <w:t xml:space="preserve"> </w:t>
       </w:r>
       <w:r>
         <w:t xml:space="preserve">“</w:t>
@@ -8976,7 +9090,10 @@
         <w:pStyle w:val="Brdtekst"/>
       </w:pPr>
       <w:r>
-        <w:t xml:space="preserve">[35] T. Bøe, S. Øverland, A. J. Lundervold, et al. </w:t>
+        <w:t xml:space="preserve">[35] T. Bøe, S. Øverland, A. J. Lundervold, et al.</w:t>
+      </w:r>
+      <w:r>
+        <w:t xml:space="preserve"> </w:t>
       </w:r>
       <w:r>
         <w:t xml:space="preserve">“</w:t>
@@ -9641,7 +9758,10 @@
         <w:pStyle w:val="Brdtekst"/>
       </w:pPr>
       <w:r>
-        <w:t xml:space="preserve">[5] T. Bøe, E. Dearing, K. Stormark, et al. </w:t>
+        <w:t xml:space="preserve">[5] T. Bøe, E. Dearing, K. Stormark, et al.</w:t>
+      </w:r>
+      <w:r>
+        <w:t xml:space="preserve"> </w:t>
       </w:r>
       <w:r>
         <w:t xml:space="preserve">“</w:t>
@@ -9788,7 +9908,10 @@
         <w:pStyle w:val="Brdtekst"/>
       </w:pPr>
       <w:r>
-        <w:t xml:space="preserve">[8] T. Bøe, B. Sivertsen, R. Goodman, et al. </w:t>
+        <w:t xml:space="preserve">[8] T. Bøe, B. Sivertsen, R. Goodman, et al.</w:t>
+      </w:r>
+      <w:r>
+        <w:t xml:space="preserve"> </w:t>
       </w:r>
       <w:r>
         <w:t xml:space="preserve">“</w:t>
@@ -9847,7 +9970,10 @@
         <w:pStyle w:val="Brdtekst"/>
       </w:pPr>
       <w:r>
-        <w:t xml:space="preserve">[9] T. Bøe, M. Hysing, A. J. Lundervold, et al. </w:t>
+        <w:t xml:space="preserve">[9] T. Bøe, M. Hysing, A. J. Lundervold, et al.</w:t>
+      </w:r>
+      <w:r>
+        <w:t xml:space="preserve"> </w:t>
       </w:r>
       <w:r>
         <w:t xml:space="preserve">“</w:t>
@@ -9962,7 +10088,10 @@
         <w:pStyle w:val="Brdtekst"/>
       </w:pPr>
       <w:r>
-        <w:t xml:space="preserve">[11] T. Bøe, A. J. Lundervold, T. Torsheim, et al. </w:t>
+        <w:t xml:space="preserve">[11] T. Bøe, A. J. Lundervold, T. Torsheim, et al.</w:t>
+      </w:r>
+      <w:r>
+        <w:t xml:space="preserve"> </w:t>
       </w:r>
       <w:r>
         <w:t xml:space="preserve">“</w:t>

</xml_diff>

<commit_message>
removed corona post, updated cv
</commit_message>
<xml_diff>
--- a/public/files/cv-word.docx
+++ b/public/files/cv-word.docx
@@ -6020,7 +6020,7 @@
         <w:pStyle w:val="FirstParagraph"/>
       </w:pPr>
       <w:r>
-        <w:t xml:space="preserve">I have authored or co-authored a total of 48 publications (journal articles, book chapters and reports). I am the first author of 13 peer reviewed journal articles and the senior author on 10. My articles have been cited 772 times, my</w:t>
+        <w:t xml:space="preserve">I have authored or co-authored a total of 51 publications (journal articles, book chapters and reports). I am the first author of 13 peer reviewed journal articles and the senior author on 10. My articles have been cited 846 times, my</w:t>
       </w:r>
       <w:r>
         <w:t xml:space="preserve"> </w:t>
@@ -6032,7 +6032,7 @@
         <w:t xml:space="preserve">h</w:t>
       </w:r>
       <w:r>
-        <w:t xml:space="preserve">-index is 11 and my</w:t>
+        <w:t xml:space="preserve">-index is 13 and my</w:t>
       </w:r>
       <w:r>
         <w:t xml:space="preserve"> </w:t>
@@ -6044,7 +6044,7 @@
         <w:t xml:space="preserve">i10</w:t>
       </w:r>
       <w:r>
-        <w:t xml:space="preserve">-index is 16</w:t>
+        <w:t xml:space="preserve">-index is 17</w:t>
       </w:r>
       <w:r>
         <w:t xml:space="preserve"> </w:t>
@@ -6067,7 +6067,7 @@
         <w:rPr>
           <w:i/>
         </w:rPr>
-        <w:t xml:space="preserve">(Updated 31.03.2020)</w:t>
+        <w:t xml:space="preserve">(Updated 10.06.2020)</w:t>
       </w:r>
       <w:r>
         <w:t xml:space="preserve">. I am the sole author of a report on social inequalities in child mental health commissioned by the Norwegian Directorate of Health, and my research has been featured in several national policy documents, such as the</w:t>
@@ -6839,25 +6839,25 @@
         <w:pStyle w:val="FirstParagraph"/>
       </w:pPr>
       <w:r>
-        <w:t xml:space="preserve">[1] S. A. Nilsen, K. Breivik, B. Wold, et al. </w:t>
+        <w:t xml:space="preserve">[1] K. G. Askeland, T. Bøe, K. Breivik, et al. </w:t>
       </w:r>
       <w:r>
         <w:t xml:space="preserve">“</w:t>
       </w:r>
       <w:r>
-        <w:t xml:space="preserve">Divorce and Adolescent</w:t>
-      </w:r>
-      <w:r>
-        <w:t xml:space="preserve"> </w:t>
-      </w:r>
-      <w:r>
-        <w:t xml:space="preserve">Academic Achievement: Heterogeneity in the Associations by Parental</w:t>
-      </w:r>
-      <w:r>
-        <w:t xml:space="preserve"> </w:t>
-      </w:r>
-      <w:r>
-        <w:t xml:space="preserve">Education</w:t>
+        <w:t xml:space="preserve">Life Events and</w:t>
+      </w:r>
+      <w:r>
+        <w:t xml:space="preserve"> </w:t>
+      </w:r>
+      <w:r>
+        <w:t xml:space="preserve">Adolescent Depressive Symptoms: Protective Factors Associated with</w:t>
+      </w:r>
+      <w:r>
+        <w:t xml:space="preserve"> </w:t>
+      </w:r>
+      <w:r>
+        <w:t xml:space="preserve">Resilience</w:t>
       </w:r>
       <w:r>
         <w:t xml:space="preserve">”</w:t>
@@ -6878,12 +6878,134 @@
         <w:t xml:space="preserve"> </w:t>
       </w:r>
       <w:r>
+        <w:t xml:space="preserve">15.6 (Jun. 05, 2020). DOI:</w:t>
+      </w:r>
+      <w:r>
+        <w:t xml:space="preserve"> </w:t>
+      </w:r>
+      <w:hyperlink r:id="rId52">
+        <w:r>
+          <w:rPr>
+            <w:rStyle w:val="Hyperkobling"/>
+          </w:rPr>
+          <w:t xml:space="preserve">10/ggzt4x</w:t>
+        </w:r>
+      </w:hyperlink>
+      <w:r>
+        <w:t xml:space="preserve">.</w:t>
+      </w:r>
+    </w:p>
+    <w:p>
+      <w:pPr>
+        <w:pStyle w:val="Brdtekst"/>
+      </w:pPr>
+      <w:r>
+        <w:t xml:space="preserve">[2] M. Hysing, K. J. Petrie, T. Bøe, et al. </w:t>
+      </w:r>
+      <w:r>
+        <w:t xml:space="preserve">“</w:t>
+      </w:r>
+      <w:r>
+        <w:t xml:space="preserve">Only the Lonely: A Study</w:t>
+      </w:r>
+      <w:r>
+        <w:t xml:space="preserve"> </w:t>
+      </w:r>
+      <w:r>
+        <w:t xml:space="preserve">of Loneliness Among University Students in Norway</w:t>
+      </w:r>
+      <w:r>
+        <w:t xml:space="preserve">”</w:t>
+      </w:r>
+      <w:r>
+        <w:t xml:space="preserve">. In:</w:t>
+      </w:r>
+      <w:r>
+        <w:t xml:space="preserve"> </w:t>
+      </w:r>
+      <w:r>
+        <w:rPr>
+          <w:i/>
+        </w:rPr>
+        <w:t xml:space="preserve">1</w:t>
+      </w:r>
+      <w:r>
+        <w:t xml:space="preserve"> </w:t>
+      </w:r>
+      <w:r>
+        <w:t xml:space="preserve">2.1 (1 Mar.</w:t>
+      </w:r>
+      <w:r>
+        <w:t xml:space="preserve"> </w:t>
+      </w:r>
+      <w:r>
+        <w:t xml:space="preserve">31, 2020). DOI:</w:t>
+      </w:r>
+      <w:r>
+        <w:t xml:space="preserve"> </w:t>
+      </w:r>
+      <w:hyperlink r:id="rId53">
+        <w:r>
+          <w:rPr>
+            <w:rStyle w:val="Hyperkobling"/>
+          </w:rPr>
+          <w:t xml:space="preserve">10/ggqmpd</w:t>
+        </w:r>
+      </w:hyperlink>
+      <w:r>
+        <w:t xml:space="preserve">.</w:t>
+      </w:r>
+    </w:p>
+    <w:p>
+      <w:pPr>
+        <w:pStyle w:val="Brdtekst"/>
+      </w:pPr>
+      <w:r>
+        <w:t xml:space="preserve">[3] S. A. Nilsen, K. Breivik, B. Wold, et al. </w:t>
+      </w:r>
+      <w:r>
+        <w:t xml:space="preserve">“</w:t>
+      </w:r>
+      <w:r>
+        <w:t xml:space="preserve">Divorce and Adolescent</w:t>
+      </w:r>
+      <w:r>
+        <w:t xml:space="preserve"> </w:t>
+      </w:r>
+      <w:r>
+        <w:t xml:space="preserve">Academic Achievement: Heterogeneity in the Associations by Parental</w:t>
+      </w:r>
+      <w:r>
+        <w:t xml:space="preserve"> </w:t>
+      </w:r>
+      <w:r>
+        <w:t xml:space="preserve">Education</w:t>
+      </w:r>
+      <w:r>
+        <w:t xml:space="preserve">”</w:t>
+      </w:r>
+      <w:r>
+        <w:t xml:space="preserve">. In:</w:t>
+      </w:r>
+      <w:r>
+        <w:t xml:space="preserve"> </w:t>
+      </w:r>
+      <w:r>
+        <w:rPr>
+          <w:i/>
+        </w:rPr>
+        <w:t xml:space="preserve">PLOS ONE</w:t>
+      </w:r>
+      <w:r>
+        <w:t xml:space="preserve"> </w:t>
+      </w:r>
+      <w:r>
         <w:t xml:space="preserve">15.3 (Mar. 04, 2020). DOI:</w:t>
       </w:r>
       <w:r>
         <w:t xml:space="preserve"> </w:t>
       </w:r>
-      <w:hyperlink r:id="rId52">
+      <w:hyperlink r:id="rId54">
         <w:r>
           <w:rPr>
             <w:rStyle w:val="Hyperkobling"/>
@@ -6900,7 +7022,68 @@
         <w:pStyle w:val="Brdtekst"/>
       </w:pPr>
       <w:r>
-        <w:t xml:space="preserve">[2] A. Arntzen, T. Bøe, E. Dahl, et al. </w:t>
+        <w:t xml:space="preserve">[4] K. G. Askeland, T. Bøe, A. J. Lundervold, et al. </w:t>
+      </w:r>
+      <w:r>
+        <w:t xml:space="preserve">“</w:t>
+      </w:r>
+      <w:r>
+        <w:t xml:space="preserve">The Association</w:t>
+      </w:r>
+      <w:r>
+        <w:t xml:space="preserve"> </w:t>
+      </w:r>
+      <w:r>
+        <w:t xml:space="preserve">Between Symptoms of Depression and School Absence in a Population-Based</w:t>
+      </w:r>
+      <w:r>
+        <w:t xml:space="preserve"> </w:t>
+      </w:r>
+      <w:r>
+        <w:t xml:space="preserve">Study of Late Adolescents</w:t>
+      </w:r>
+      <w:r>
+        <w:t xml:space="preserve">”</w:t>
+      </w:r>
+      <w:r>
+        <w:t xml:space="preserve">. In:</w:t>
+      </w:r>
+      <w:r>
+        <w:t xml:space="preserve"> </w:t>
+      </w:r>
+      <w:r>
+        <w:rPr>
+          <w:i/>
+        </w:rPr>
+        <w:t xml:space="preserve">Front. Psychol.</w:t>
+      </w:r>
+      <w:r>
+        <w:t xml:space="preserve"> </w:t>
+      </w:r>
+      <w:r>
+        <w:t xml:space="preserve">11 (2020). DOI:</w:t>
+      </w:r>
+      <w:r>
+        <w:t xml:space="preserve"> </w:t>
+      </w:r>
+      <w:hyperlink r:id="rId55">
+        <w:r>
+          <w:rPr>
+            <w:rStyle w:val="Hyperkobling"/>
+          </w:rPr>
+          <w:t xml:space="preserve">10/ggzqvj</w:t>
+        </w:r>
+      </w:hyperlink>
+      <w:r>
+        <w:t xml:space="preserve">.</w:t>
+      </w:r>
+    </w:p>
+    <w:p>
+      <w:pPr>
+        <w:pStyle w:val="Brdtekst"/>
+      </w:pPr>
+      <w:r>
+        <w:t xml:space="preserve">[5] A. Arntzen, T. Bøe, E. Dahl, et al. </w:t>
       </w:r>
       <w:r>
         <w:t xml:space="preserve">“</w:t>
@@ -6961,7 +7144,7 @@
         <w:pStyle w:val="Brdtekst"/>
       </w:pPr>
       <w:r>
-        <w:t xml:space="preserve">[3] T. Bøe, K. J. Petrie, B. Sivertsen, et al. </w:t>
+        <w:t xml:space="preserve">[6] T. Bøe, K. J. Petrie, B. Sivertsen, et al. </w:t>
       </w:r>
       <w:r>
         <w:t xml:space="preserve">“</w:t>
@@ -7022,7 +7205,7 @@
         <w:pStyle w:val="Brdtekst"/>
       </w:pPr>
       <w:r>
-        <w:t xml:space="preserve">[4] S. A. Nilsen, M. Hysing, K. Breivik, et al. </w:t>
+        <w:t xml:space="preserve">[7] S. A. Nilsen, M. Hysing, K. Breivik, et al. </w:t>
       </w:r>
       <w:r>
         <w:t xml:space="preserve">“</w:t>
@@ -7066,7 +7249,7 @@
       <w:r>
         <w:t xml:space="preserve"> </w:t>
       </w:r>
-      <w:hyperlink r:id="rId53">
+      <w:hyperlink r:id="rId56">
         <w:r>
           <w:rPr>
             <w:rStyle w:val="Hyperkobling"/>
@@ -7083,7 +7266,7 @@
         <w:pStyle w:val="Brdtekst"/>
       </w:pPr>
       <w:r>
-        <w:t xml:space="preserve">[5] J. C. Skogen, B. Sivertsen, M. Hysing, et al. </w:t>
+        <w:t xml:space="preserve">[8] J. C. Skogen, B. Sivertsen, M. Hysing, et al. </w:t>
       </w:r>
       <w:r>
         <w:t xml:space="preserve">“</w:t>
@@ -7101,12 +7284,12 @@
         <w:t xml:space="preserve"> </w:t>
       </w:r>
       <w:r>
-        <w:t xml:space="preserve">– A Latent Class Analysis: The</w:t>
-      </w:r>
-      <w:r>
-        <w:t xml:space="preserve"> </w:t>
-      </w:r>
-      <w:hyperlink r:id="rId54">
+        <w:t xml:space="preserve">A Latent Class Analysis: The</w:t>
+      </w:r>
+      <w:r>
+        <w:t xml:space="preserve"> </w:t>
+      </w:r>
+      <w:hyperlink r:id="rId57">
         <w:r>
           <w:rPr>
             <w:rStyle w:val="Hyperkobling"/>
@@ -7133,19 +7316,7 @@
         <w:rPr>
           <w:i/>
         </w:rPr>
-        <w:t xml:space="preserve">Front.</w:t>
-      </w:r>
-      <w:r>
-        <w:rPr>
-          <w:i/>
-        </w:rPr>
-        <w:t xml:space="preserve"> </w:t>
-      </w:r>
-      <w:r>
-        <w:rPr>
-          <w:i/>
-        </w:rPr>
-        <w:t xml:space="preserve">Psychol.</w:t>
+        <w:t xml:space="preserve">Front. Psychol.</w:t>
       </w:r>
       <w:r>
         <w:t xml:space="preserve"> </w:t>
@@ -7156,7 +7327,7 @@
       <w:r>
         <w:t xml:space="preserve"> </w:t>
       </w:r>
-      <w:hyperlink r:id="rId55">
+      <w:hyperlink r:id="rId58">
         <w:r>
           <w:rPr>
             <w:rStyle w:val="Hyperkobling"/>
@@ -7173,7 +7344,7 @@
         <w:pStyle w:val="Brdtekst"/>
       </w:pPr>
       <w:r>
-        <w:t xml:space="preserve">[6] J. C. Skogen, T. Bøe, M. M. Thørrisen, et al. </w:t>
+        <w:t xml:space="preserve">[9] J. C. Skogen, T. Bøe, M. M. Thørrisen, et al. </w:t>
       </w:r>
       <w:r>
         <w:t xml:space="preserve">“</w:t>
@@ -7223,7 +7394,7 @@
       <w:r>
         <w:t xml:space="preserve"> </w:t>
       </w:r>
-      <w:hyperlink r:id="rId56">
+      <w:hyperlink r:id="rId59">
         <w:r>
           <w:rPr>
             <w:rStyle w:val="Hyperkobling"/>
@@ -7240,7 +7411,7 @@
         <w:pStyle w:val="Brdtekst"/>
       </w:pPr>
       <w:r>
-        <w:t xml:space="preserve">[7] T. Bøe, E. Dearing, K. M. Stormark, et al. </w:t>
+        <w:t xml:space="preserve">[10] T. Bøe, E. Dearing, K. M. Stormark, et al. </w:t>
       </w:r>
       <w:r>
         <w:t xml:space="preserve">“</w:t>
@@ -7263,7 +7434,7 @@
       <w:r>
         <w:t xml:space="preserve"> </w:t>
       </w:r>
-      <w:hyperlink r:id="rId57">
+      <w:hyperlink r:id="rId60">
         <w:r>
           <w:rPr>
             <w:rStyle w:val="Hyperkobling"/>
@@ -7307,7 +7478,7 @@
       <w:r>
         <w:t xml:space="preserve"> </w:t>
       </w:r>
-      <w:hyperlink r:id="rId58">
+      <w:hyperlink r:id="rId61">
         <w:r>
           <w:rPr>
             <w:rStyle w:val="Hyperkobling"/>
@@ -7324,7 +7495,7 @@
         <w:pStyle w:val="Brdtekst"/>
       </w:pPr>
       <w:r>
-        <w:t xml:space="preserve">[8] O. Heradstveit, J. C. Skogen, T. Bøe, et al. </w:t>
+        <w:t xml:space="preserve">[11] O. Heradstveit, J. C. Skogen, T. Bøe, et al. </w:t>
       </w:r>
       <w:r>
         <w:t xml:space="preserve">“</w:t>
@@ -7368,7 +7539,7 @@
       <w:r>
         <w:t xml:space="preserve"> </w:t>
       </w:r>
-      <w:hyperlink r:id="rId59">
+      <w:hyperlink r:id="rId62">
         <w:r>
           <w:rPr>
             <w:rStyle w:val="Hyperkobling"/>
@@ -7385,7 +7556,7 @@
         <w:pStyle w:val="Brdtekst"/>
       </w:pPr>
       <w:r>
-        <w:t xml:space="preserve">[9] Ø. Hetlevik, T. Bøe, and M. Hysing.</w:t>
+        <w:t xml:space="preserve">[12] Ø. Hetlevik, T. Bøe, and M. Hysing.</w:t>
       </w:r>
       <w:r>
         <w:t xml:space="preserve"> </w:t>
@@ -7394,13 +7565,13 @@
         <w:t xml:space="preserve">“</w:t>
       </w:r>
       <w:r>
-        <w:t xml:space="preserve">GP-Diagnosed Internalizing and</w:t>
-      </w:r>
-      <w:r>
-        <w:t xml:space="preserve"> </w:t>
-      </w:r>
-      <w:r>
-        <w:t xml:space="preserve">Externalizing Problems and Dropout from Secondary School: A</w:t>
+        <w:t xml:space="preserve">GP-Diagnosed Internalizing</w:t>
+      </w:r>
+      <w:r>
+        <w:t xml:space="preserve"> </w:t>
+      </w:r>
+      <w:r>
+        <w:t xml:space="preserve">and Externalizing Problems and Dropout from Secondary School: A</w:t>
       </w:r>
       <w:r>
         <w:t xml:space="preserve"> </w:t>
@@ -7432,7 +7603,7 @@
       <w:r>
         <w:t xml:space="preserve"> </w:t>
       </w:r>
-      <w:hyperlink r:id="rId60">
+      <w:hyperlink r:id="rId63">
         <w:r>
           <w:rPr>
             <w:rStyle w:val="Hyperkobling"/>
@@ -7449,7 +7620,7 @@
         <w:pStyle w:val="Brdtekst"/>
       </w:pPr>
       <w:r>
-        <w:t xml:space="preserve">[10] S. M. . Sæther, B. Sivertsen, S. Haugland, et al. </w:t>
+        <w:t xml:space="preserve">[13] S. M. . Sæther, B. Sivertsen, S. Haugland, et al. </w:t>
       </w:r>
       <w:r>
         <w:t xml:space="preserve">“</w:t>
@@ -7493,7 +7664,7 @@
       <w:r>
         <w:t xml:space="preserve"> </w:t>
       </w:r>
-      <w:hyperlink r:id="rId61">
+      <w:hyperlink r:id="rId64">
         <w:r>
           <w:rPr>
             <w:rStyle w:val="Hyperkobling"/>
@@ -7510,7 +7681,7 @@
         <w:pStyle w:val="Brdtekst"/>
       </w:pPr>
       <w:r>
-        <w:t xml:space="preserve">[11] S. A. Nilsen, K. Breivik, B. Wold, et al. </w:t>
+        <w:t xml:space="preserve">[14] S. A. Nilsen, K. Breivik, B. Wold, et al. </w:t>
       </w:r>
       <w:r>
         <w:t xml:space="preserve">“</w:t>
@@ -7548,7 +7719,7 @@
       <w:r>
         <w:t xml:space="preserve"> </w:t>
       </w:r>
-      <w:hyperlink r:id="rId62">
+      <w:hyperlink r:id="rId65">
         <w:r>
           <w:rPr>
             <w:rStyle w:val="Hyperkobling"/>
@@ -7565,7 +7736,7 @@
         <w:pStyle w:val="Brdtekst"/>
       </w:pPr>
       <w:r>
-        <w:t xml:space="preserve">[12] L. B. Sandtorv, S. K. E. Fevang, S. A. Nilsen, et al. </w:t>
+        <w:t xml:space="preserve">[15] L. B. Sandtorv, S. K. E. Fevang, S. A. Nilsen, et al. </w:t>
       </w:r>
       <w:r>
         <w:t xml:space="preserve">“</w:t>
@@ -7615,7 +7786,7 @@
       <w:r>
         <w:t xml:space="preserve"> </w:t>
       </w:r>
-      <w:hyperlink r:id="rId63">
+      <w:hyperlink r:id="rId66">
         <w:r>
           <w:rPr>
             <w:rStyle w:val="Hyperkobling"/>
@@ -7632,7 +7803,7 @@
         <w:pStyle w:val="Brdtekst"/>
       </w:pPr>
       <w:r>
-        <w:t xml:space="preserve">[13] S. C. Smid, J. J. Hox, E. R. Heiervang, et al. </w:t>
+        <w:t xml:space="preserve">[16] S. C. Smid, J. J. Hox, E. R. Heiervang, et al. </w:t>
       </w:r>
       <w:r>
         <w:t xml:space="preserve">“</w:t>
@@ -7693,7 +7864,7 @@
         <w:pStyle w:val="Brdtekst"/>
       </w:pPr>
       <w:r>
-        <w:t xml:space="preserve">[14] T. Bøe, A. S. Serlachius, B. Sivertsen, et al. </w:t>
+        <w:t xml:space="preserve">[17] T. Bøe, A. S. Serlachius, B. Sivertsen, et al. </w:t>
       </w:r>
       <w:r>
         <w:t xml:space="preserve">“</w:t>
@@ -7754,7 +7925,7 @@
         <w:pStyle w:val="Brdtekst"/>
       </w:pPr>
       <w:r>
-        <w:t xml:space="preserve">[15] T. Bøe, J. C. Skogen, B. Sivertsen, et al. </w:t>
+        <w:t xml:space="preserve">[18] T. Bøe, J. C. Skogen, B. Sivertsen, et al. </w:t>
       </w:r>
       <w:r>
         <w:t xml:space="preserve">“</w:t>
@@ -7821,7 +7992,7 @@
         <w:pStyle w:val="Brdtekst"/>
       </w:pPr>
       <w:r>
-        <w:t xml:space="preserve">[16] T. Bøe, M. Balaj, T. A. Eikemo, et al. </w:t>
+        <w:t xml:space="preserve">[19] T. Bøe, M. Balaj, T. A. Eikemo, et al. </w:t>
       </w:r>
       <w:r>
         <w:t xml:space="preserve">“</w:t>
@@ -7876,7 +8047,7 @@
         <w:pStyle w:val="Brdtekst"/>
       </w:pPr>
       <w:r>
-        <w:t xml:space="preserve">[17] S. Lehman, Bøe, T., et al. </w:t>
+        <w:t xml:space="preserve">[20] S. Lehman, Bøe, T., et al. </w:t>
       </w:r>
       <w:r>
         <w:t xml:space="preserve">“</w:t>
@@ -7914,7 +8085,7 @@
       <w:r>
         <w:t xml:space="preserve"> </w:t>
       </w:r>
-      <w:hyperlink r:id="rId64">
+      <w:hyperlink r:id="rId67">
         <w:r>
           <w:rPr>
             <w:rStyle w:val="Hyperkobling"/>
@@ -7931,7 +8102,7 @@
         <w:pStyle w:val="Brdtekst"/>
       </w:pPr>
       <w:r>
-        <w:t xml:space="preserve">[18] A. J. Lundervold, T. Bøe, and A. Lundervold.</w:t>
+        <w:t xml:space="preserve">[21] A. J. Lundervold, T. Bøe, and A. Lundervold.</w:t>
       </w:r>
       <w:r>
         <w:t xml:space="preserve"> </w:t>
@@ -7978,7 +8149,7 @@
       <w:r>
         <w:t xml:space="preserve"> </w:t>
       </w:r>
-      <w:hyperlink r:id="rId65">
+      <w:hyperlink r:id="rId68">
         <w:r>
           <w:rPr>
             <w:rStyle w:val="Hyperkobling"/>
@@ -7995,7 +8166,7 @@
         <w:pStyle w:val="Brdtekst"/>
       </w:pPr>
       <w:r>
-        <w:t xml:space="preserve">[19] B. Sivertsen, T. Bøe, J. C. Skogen, et al. </w:t>
+        <w:t xml:space="preserve">[22] B. Sivertsen, T. Bøe, J. C. Skogen, et al. </w:t>
       </w:r>
       <w:r>
         <w:t xml:space="preserve">“</w:t>
@@ -8045,7 +8216,7 @@
       <w:r>
         <w:t xml:space="preserve"> </w:t>
       </w:r>
-      <w:hyperlink r:id="rId66">
+      <w:hyperlink r:id="rId69">
         <w:r>
           <w:rPr>
             <w:rStyle w:val="Hyperkobling"/>
@@ -8062,7 +8233,7 @@
         <w:pStyle w:val="Brdtekst"/>
       </w:pPr>
       <w:r>
-        <w:t xml:space="preserve">[20] T. Bøe, E. Dearing, K. Stormark, et al. </w:t>
+        <w:t xml:space="preserve">[23] T. Bøe, E. Dearing, K. Stormark, et al. </w:t>
       </w:r>
       <w:r>
         <w:t xml:space="preserve">“</w:t>
@@ -8074,19 +8245,22 @@
         <w:t xml:space="preserve"> </w:t>
       </w:r>
       <w:r>
-        <w:t xml:space="preserve">Poor in Norway–Associations to Adolescent Mental Health: Tormod Bøe</w:t>
+        <w:t xml:space="preserve">Poor in Norway</w:t>
+      </w:r>
+      <w:r>
+        <w:t xml:space="preserve">to Adolescent Mental Health:</w:t>
+      </w:r>
+      <w:r>
+        <w:t xml:space="preserve"> </w:t>
+      </w:r>
+      <w:r>
+        <w:t xml:space="preserve">Tormod Bøe</w:t>
       </w:r>
       <w:r>
         <w:t xml:space="preserve">”</w:t>
       </w:r>
       <w:r>
-        <w:t xml:space="preserve">.</w:t>
-      </w:r>
-      <w:r>
-        <w:t xml:space="preserve"> </w:t>
-      </w:r>
-      <w:r>
-        <w:t xml:space="preserve">In:</w:t>
+        <w:t xml:space="preserve">. In:</w:t>
       </w:r>
       <w:r>
         <w:t xml:space="preserve"> </w:t>
@@ -8106,7 +8280,7 @@
       <w:r>
         <w:t xml:space="preserve"> </w:t>
       </w:r>
-      <w:hyperlink r:id="rId67">
+      <w:hyperlink r:id="rId70">
         <w:r>
           <w:rPr>
             <w:rStyle w:val="Hyperkobling"/>
@@ -8123,7 +8297,7 @@
         <w:pStyle w:val="Brdtekst"/>
       </w:pPr>
       <w:r>
-        <w:t xml:space="preserve">[21] T. Bøe, M. Hysing, and H. D. Zachrisson.</w:t>
+        <w:t xml:space="preserve">[24] T. Bøe, M. Hysing, and H. D. Zachrisson.</w:t>
       </w:r>
       <w:r>
         <w:t xml:space="preserve"> </w:t>
@@ -8164,7 +8338,7 @@
       <w:r>
         <w:t xml:space="preserve"> </w:t>
       </w:r>
-      <w:hyperlink r:id="rId68">
+      <w:hyperlink r:id="rId71">
         <w:r>
           <w:rPr>
             <w:rStyle w:val="Hyperkobling"/>
@@ -8181,7 +8355,7 @@
         <w:pStyle w:val="Brdtekst"/>
       </w:pPr>
       <w:r>
-        <w:t xml:space="preserve">[22] T. Bøe, M. Hysing, J. C. Skogen, et al. </w:t>
+        <w:t xml:space="preserve">[25] T. Bøe, M. Hysing, J. C. Skogen, et al. </w:t>
       </w:r>
       <w:r>
         <w:t xml:space="preserve">“</w:t>
@@ -8242,7 +8416,7 @@
         <w:pStyle w:val="Brdtekst"/>
       </w:pPr>
       <w:r>
-        <w:t xml:space="preserve">[23] T. Eilertsen, A. L. Thorsen, S. E. H. Holm, et al. </w:t>
+        <w:t xml:space="preserve">[26] T. Eilertsen, A. L. Thorsen, S. E. H. Holm, et al. </w:t>
       </w:r>
       <w:r>
         <w:t xml:space="preserve">“</w:t>
@@ -8286,7 +8460,7 @@
       <w:r>
         <w:t xml:space="preserve"> </w:t>
       </w:r>
-      <w:hyperlink r:id="rId69">
+      <w:hyperlink r:id="rId72">
         <w:r>
           <w:rPr>
             <w:rStyle w:val="Hyperkobling"/>
@@ -8303,7 +8477,7 @@
         <w:pStyle w:val="Brdtekst"/>
       </w:pPr>
       <w:r>
-        <w:t xml:space="preserve">[24] M. Hysing, K. J. Petrie, T. Bøe, et al. </w:t>
+        <w:t xml:space="preserve">[27] M. Hysing, K. J. Petrie, T. Bøe, et al. </w:t>
       </w:r>
       <w:r>
         <w:t xml:space="preserve">“</w:t>
@@ -8344,7 +8518,7 @@
         <w:pStyle w:val="Brdtekst"/>
       </w:pPr>
       <w:r>
-        <w:t xml:space="preserve">[25] J. C. Skogen, Bøe, T., et al. </w:t>
+        <w:t xml:space="preserve">[28] J. C. Skogen, Bøe, T., et al. </w:t>
       </w:r>
       <w:r>
         <w:t xml:space="preserve">“</w:t>
@@ -8367,7 +8541,7 @@
       <w:r>
         <w:t xml:space="preserve"> </w:t>
       </w:r>
-      <w:hyperlink r:id="rId70">
+      <w:hyperlink r:id="rId73">
         <w:r>
           <w:rPr>
             <w:rStyle w:val="Hyperkobling"/>
@@ -8411,7 +8585,7 @@
       <w:r>
         <w:t xml:space="preserve"> </w:t>
       </w:r>
-      <w:hyperlink r:id="rId71">
+      <w:hyperlink r:id="rId74">
         <w:r>
           <w:rPr>
             <w:rStyle w:val="Hyperkobling"/>
@@ -8428,7 +8602,7 @@
         <w:pStyle w:val="Brdtekst"/>
       </w:pPr>
       <w:r>
-        <w:t xml:space="preserve">[26] K. G. Askeland, S. Haugland, K. M. Stormark, et al. </w:t>
+        <w:t xml:space="preserve">[29] K. G. Askeland, S. Haugland, K. M. Stormark, et al. </w:t>
       </w:r>
       <w:r>
         <w:t xml:space="preserve">“</w:t>
@@ -8466,7 +8640,7 @@
       <w:r>
         <w:t xml:space="preserve"> </w:t>
       </w:r>
-      <w:hyperlink r:id="rId72">
+      <w:hyperlink r:id="rId75">
         <w:r>
           <w:rPr>
             <w:rStyle w:val="Hyperkobling"/>
@@ -8483,7 +8657,7 @@
         <w:pStyle w:val="Brdtekst"/>
       </w:pPr>
       <w:r>
-        <w:t xml:space="preserve">[27] M. Hysing, S. Haugland, K. M. Stormark, et al. </w:t>
+        <w:t xml:space="preserve">[30] M. Hysing, S. Haugland, K. M. Stormark, et al. </w:t>
       </w:r>
       <w:r>
         <w:t xml:space="preserve">“</w:t>
@@ -8530,7 +8704,7 @@
       <w:r>
         <w:t xml:space="preserve"> </w:t>
       </w:r>
-      <w:hyperlink r:id="rId73">
+      <w:hyperlink r:id="rId76">
         <w:r>
           <w:rPr>
             <w:rStyle w:val="Hyperkobling"/>
@@ -8547,7 +8721,7 @@
         <w:pStyle w:val="Brdtekst"/>
       </w:pPr>
       <w:r>
-        <w:t xml:space="preserve">[28] T. Bøe, B. Sivertsen, E. Heiervang, et al. </w:t>
+        <w:t xml:space="preserve">[31] T. Bøe, B. Sivertsen, E. Heiervang, et al. </w:t>
       </w:r>
       <w:r>
         <w:t xml:space="preserve">“</w:t>
@@ -8608,7 +8782,7 @@
         <w:pStyle w:val="Brdtekst"/>
       </w:pPr>
       <w:r>
-        <w:t xml:space="preserve">[29] B. S. Solberg, M. Hysing, T. Bøe, et al. </w:t>
+        <w:t xml:space="preserve">[32] B. S. Solberg, M. Hysing, T. Bøe, et al. </w:t>
       </w:r>
       <w:r>
         <w:t xml:space="preserve">“</w:t>
@@ -8620,13 +8794,16 @@
         <w:t xml:space="preserve"> </w:t>
       </w:r>
       <w:r>
-        <w:t xml:space="preserve">Medisiner Hos Voksne Med ADHD Målt Ved Hjelp Av Beliefs about Medicines</w:t>
-      </w:r>
-      <w:r>
-        <w:t xml:space="preserve"> </w:t>
-      </w:r>
-      <w:r>
-        <w:t xml:space="preserve">Questionnaire (BMQ)</w:t>
+        <w:t xml:space="preserve">Medisiner Hos Voksne Med ADHD M</w:t>
+      </w:r>
+      <w:r>
+        <w:t xml:space="preserve">lt Ved Hjelp Av Beliefs about</w:t>
+      </w:r>
+      <w:r>
+        <w:t xml:space="preserve"> </w:t>
+      </w:r>
+      <w:r>
+        <w:t xml:space="preserve">Medicines Questionnaire (BMQ)</w:t>
       </w:r>
       <w:r>
         <w:t xml:space="preserve">”</w:t>
@@ -8647,7 +8824,13 @@
         <w:t xml:space="preserve"> </w:t>
       </w:r>
       <w:r>
-        <w:t xml:space="preserve">51 (2014).</w:t>
+        <w:t xml:space="preserve">51</w:t>
+      </w:r>
+      <w:r>
+        <w:t xml:space="preserve"> </w:t>
+      </w:r>
+      <w:r>
+        <w:t xml:space="preserve">(2014).</w:t>
       </w:r>
     </w:p>
     <w:p>
@@ -8655,7 +8838,7 @@
         <w:pStyle w:val="Brdtekst"/>
       </w:pPr>
       <w:r>
-        <w:t xml:space="preserve">[30] M. Hysing and T. Bøe.</w:t>
+        <w:t xml:space="preserve">[33] M. Hysing and T. Bøe.</w:t>
       </w:r>
       <w:r>
         <w:t xml:space="preserve"> </w:t>
@@ -8664,19 +8847,22 @@
         <w:t xml:space="preserve">“</w:t>
       </w:r>
       <w:r>
-        <w:t xml:space="preserve">Måleegenskaper Ved Den Norske Versjonen Av</w:t>
-      </w:r>
-      <w:r>
-        <w:t xml:space="preserve"> </w:t>
-      </w:r>
-      <w:r>
-        <w:t xml:space="preserve">Fem Til Femten (5-15) [Measurement Properties: FTF (Five to Fifteen -</w:t>
-      </w:r>
-      <w:r>
-        <w:t xml:space="preserve"> </w:t>
-      </w:r>
-      <w:r>
-        <w:t xml:space="preserve">5-15)]</w:t>
+        <w:t xml:space="preserve">M</w:t>
+      </w:r>
+      <w:r>
+        <w:t xml:space="preserve">leegenskaper Ved Den Norske Versjonen</w:t>
+      </w:r>
+      <w:r>
+        <w:t xml:space="preserve"> </w:t>
+      </w:r>
+      <w:r>
+        <w:t xml:space="preserve">Av Fem Til Femten (5-15) [Measurement Properties: FTF (Five to Fifteen</w:t>
+      </w:r>
+      <w:r>
+        <w:t xml:space="preserve"> </w:t>
+      </w:r>
+      <w:r>
+        <w:t xml:space="preserve">- 5-15)]</w:t>
       </w:r>
       <w:r>
         <w:t xml:space="preserve">”</w:t>
@@ -8705,25 +8891,25 @@
         <w:pStyle w:val="Brdtekst"/>
       </w:pPr>
       <w:r>
-        <w:t xml:space="preserve">[31] B. Sivertsen, S. Pallesen, K. M. Stormark, et al. </w:t>
+        <w:t xml:space="preserve">[34] B. Sivertsen, S. le Pallesen, K. M. Stormark, et al. </w:t>
       </w:r>
       <w:r>
         <w:t xml:space="preserve">“</w:t>
       </w:r>
       <w:r>
-        <w:t xml:space="preserve">Delayed Sleep</w:t>
-      </w:r>
-      <w:r>
-        <w:t xml:space="preserve"> </w:t>
-      </w:r>
-      <w:r>
-        <w:t xml:space="preserve">Phase Syndrome in Adolescents: Prevalence and Correlates in a Large</w:t>
-      </w:r>
-      <w:r>
-        <w:t xml:space="preserve"> </w:t>
-      </w:r>
-      <w:r>
-        <w:t xml:space="preserve">Population Based Study</w:t>
+        <w:t xml:space="preserve">Delayed</w:t>
+      </w:r>
+      <w:r>
+        <w:t xml:space="preserve"> </w:t>
+      </w:r>
+      <w:r>
+        <w:t xml:space="preserve">Sleep Phase Syndrome in Adolescents: Prevalence and Correlates in a</w:t>
+      </w:r>
+      <w:r>
+        <w:t xml:space="preserve"> </w:t>
+      </w:r>
+      <w:r>
+        <w:t xml:space="preserve">Large Population Based Study</w:t>
       </w:r>
       <w:r>
         <w:t xml:space="preserve">”</w:t>
@@ -8744,12 +8930,18 @@
         <w:t xml:space="preserve"> </w:t>
       </w:r>
       <w:r>
-        <w:t xml:space="preserve">13.1 (2013). DOI:</w:t>
-      </w:r>
-      <w:r>
-        <w:t xml:space="preserve"> </w:t>
-      </w:r>
-      <w:hyperlink r:id="rId74">
+        <w:t xml:space="preserve">13.1 (2013).</w:t>
+      </w:r>
+      <w:r>
+        <w:t xml:space="preserve"> </w:t>
+      </w:r>
+      <w:r>
+        <w:t xml:space="preserve">DOI:</w:t>
+      </w:r>
+      <w:r>
+        <w:t xml:space="preserve"> </w:t>
+      </w:r>
+      <w:hyperlink r:id="rId77">
         <w:r>
           <w:rPr>
             <w:rStyle w:val="Hyperkobling"/>
@@ -8766,7 +8958,7 @@
         <w:pStyle w:val="Brdtekst"/>
       </w:pPr>
       <w:r>
-        <w:t xml:space="preserve">[32] J. C. Skogen, T. Bøe, A. K. Knudsen, et al. </w:t>
+        <w:t xml:space="preserve">[35] J. C. Skogen, T. Bøe, A. K. Knudsen, et al. </w:t>
       </w:r>
       <w:r>
         <w:t xml:space="preserve">“</w:t>
@@ -8789,7 +8981,7 @@
       <w:r>
         <w:t xml:space="preserve"> </w:t>
       </w:r>
-      <w:hyperlink r:id="rId75">
+      <w:hyperlink r:id="rId78">
         <w:r>
           <w:rPr>
             <w:rStyle w:val="Hyperkobling"/>
@@ -8836,7 +9028,7 @@
       <w:r>
         <w:t xml:space="preserve"> </w:t>
       </w:r>
-      <w:hyperlink r:id="rId76">
+      <w:hyperlink r:id="rId79">
         <w:r>
           <w:rPr>
             <w:rStyle w:val="Hyperkobling"/>
@@ -8853,7 +9045,7 @@
         <w:pStyle w:val="Brdtekst"/>
       </w:pPr>
       <w:r>
-        <w:t xml:space="preserve">[33] T. Bøe, M. Hysing, K. M. Stormark, et al. </w:t>
+        <w:t xml:space="preserve">[36] T. Bøe, M. Hysing, K. M. Stormark, et al. </w:t>
       </w:r>
       <w:r>
         <w:t xml:space="preserve">“</w:t>
@@ -8909,7 +9101,7 @@
       <w:r>
         <w:t xml:space="preserve"> </w:t>
       </w:r>
-      <w:hyperlink r:id="rId77">
+      <w:hyperlink r:id="rId80">
         <w:r>
           <w:rPr>
             <w:rStyle w:val="Hyperkobling"/>
@@ -8926,7 +9118,7 @@
         <w:pStyle w:val="Brdtekst"/>
       </w:pPr>
       <w:r>
-        <w:t xml:space="preserve">[34] T. Bøe, S. Øverland, A. J. Lundervold, et al. </w:t>
+        <w:t xml:space="preserve">[37] T. Bøe, S. Øverland, A. J. Lundervold, et al. </w:t>
       </w:r>
       <w:r>
         <w:t xml:space="preserve">“</w:t>
@@ -8987,7 +9179,7 @@
         <w:pStyle w:val="Brdtekst"/>
       </w:pPr>
       <w:r>
-        <w:t xml:space="preserve">[35] T. Bøe, S. Øverland, A. J. Lundervold, et al. </w:t>
+        <w:t xml:space="preserve">[38] T. Bøe, S. Øverland, A. J. Lundervold, et al. </w:t>
       </w:r>
       <w:r>
         <w:t xml:space="preserve">“</w:t>
@@ -9031,7 +9223,7 @@
       <w:r>
         <w:t xml:space="preserve"> </w:t>
       </w:r>
-      <w:hyperlink r:id="rId78">
+      <w:hyperlink r:id="rId81">
         <w:r>
           <w:rPr>
             <w:rStyle w:val="Hyperkobling"/>
@@ -9048,7 +9240,7 @@
         <w:pStyle w:val="Brdtekst"/>
       </w:pPr>
       <w:r>
-        <w:t xml:space="preserve">[36] M. Hysing and T. Bøe.</w:t>
+        <w:t xml:space="preserve">[39] M. Hysing and T. Bøe.</w:t>
       </w:r>
       <w:r>
         <w:t xml:space="preserve"> </w:t>
@@ -9057,19 +9249,28 @@
         <w:t xml:space="preserve">“</w:t>
       </w:r>
       <w:r>
-        <w:t xml:space="preserve">Måleegenskaper Ved Den Norske Versjonen Av</w:t>
-      </w:r>
-      <w:r>
-        <w:t xml:space="preserve"> </w:t>
-      </w:r>
-      <w:r>
-        <w:t xml:space="preserve">Brown Attention-Deficit Disorder Scales for Children and Adolescents,</w:t>
-      </w:r>
-      <w:r>
-        <w:t xml:space="preserve"> </w:t>
-      </w:r>
-      <w:r>
-        <w:t xml:space="preserve">8-12 År (Brown ADD 8-12) [Measurement Properties: Brown</w:t>
+        <w:t xml:space="preserve">M</w:t>
+      </w:r>
+      <w:r>
+        <w:t xml:space="preserve">leegenskaper Ved Den Norske Versjonen</w:t>
+      </w:r>
+      <w:r>
+        <w:t xml:space="preserve"> </w:t>
+      </w:r>
+      <w:r>
+        <w:t xml:space="preserve">Av Brown Attention-Deficit Disorder Scales for Children and</w:t>
+      </w:r>
+      <w:r>
+        <w:t xml:space="preserve"> </w:t>
+      </w:r>
+      <w:r>
+        <w:t xml:space="preserve">Adolescents, 8-12</w:t>
+      </w:r>
+      <w:r>
+        <w:t xml:space="preserve"> </w:t>
+      </w:r>
+      <w:r>
+        <w:t xml:space="preserve">r (Brown ADD 8-12) [Measurement Properties: Brown</w:t>
       </w:r>
       <w:r>
         <w:t xml:space="preserve"> </w:t>
@@ -9081,7 +9282,13 @@
         <w:t xml:space="preserve"> </w:t>
       </w:r>
       <w:r>
-        <w:t xml:space="preserve">Versjon, 8-12 År)]</w:t>
+        <w:t xml:space="preserve">Versjon, 8-12</w:t>
+      </w:r>
+      <w:r>
+        <w:t xml:space="preserve"> </w:t>
+      </w:r>
+      <w:r>
+        <w:t xml:space="preserve">r)]</w:t>
       </w:r>
       <w:r>
         <w:t xml:space="preserve">”</w:t>
@@ -9110,7 +9317,7 @@
         <w:pStyle w:val="Brdtekst"/>
       </w:pPr>
       <w:r>
-        <w:t xml:space="preserve">[37] T. Bøe and M. Hysing.</w:t>
+        <w:t xml:space="preserve">[40] T. Bøe and M. Hysing.</w:t>
       </w:r>
       <w:r>
         <w:t xml:space="preserve"> </w:t>
@@ -9119,25 +9326,34 @@
         <w:t xml:space="preserve">“</w:t>
       </w:r>
       <w:r>
-        <w:t xml:space="preserve">Måleegenskaper Ved Den Norske Versjonen Av</w:t>
-      </w:r>
-      <w:r>
-        <w:t xml:space="preserve"> </w:t>
-      </w:r>
-      <w:r>
-        <w:t xml:space="preserve">Brown Attention-Deficit Disorder Scales for Children and Adolescents,</w:t>
-      </w:r>
-      <w:r>
-        <w:t xml:space="preserve"> </w:t>
-      </w:r>
-      <w:r>
-        <w:t xml:space="preserve">3-7 År (Brown ADD Scales 3-7) [Measurement Properties: Brown</w:t>
-      </w:r>
-      <w:r>
-        <w:t xml:space="preserve"> </w:t>
-      </w:r>
-      <w:r>
-        <w:t xml:space="preserve">Attention-Defict Disorder Scales for Children and Adolescents</w:t>
+        <w:t xml:space="preserve">M</w:t>
+      </w:r>
+      <w:r>
+        <w:t xml:space="preserve">leegenskaper Ved Den Norske Versjonen</w:t>
+      </w:r>
+      <w:r>
+        <w:t xml:space="preserve"> </w:t>
+      </w:r>
+      <w:r>
+        <w:t xml:space="preserve">Av Brown Attention-Deficit Disorder Scales for Children and</w:t>
+      </w:r>
+      <w:r>
+        <w:t xml:space="preserve"> </w:t>
+      </w:r>
+      <w:r>
+        <w:t xml:space="preserve">Adolescents, 3-7</w:t>
+      </w:r>
+      <w:r>
+        <w:t xml:space="preserve"> </w:t>
+      </w:r>
+      <w:r>
+        <w:t xml:space="preserve">r (Brown ADD Scales 3-7) [Measurement Properties:</w:t>
+      </w:r>
+      <w:r>
+        <w:t xml:space="preserve"> </w:t>
+      </w:r>
+      <w:r>
+        <w:t xml:space="preserve">Brown Attention-Defict Disorder Scales for Children and Adolescents</w:t>
       </w:r>
       <w:r>
         <w:t xml:space="preserve"> </w:t>
@@ -9172,7 +9388,7 @@
         <w:pStyle w:val="Brdtekst"/>
       </w:pPr>
       <w:r>
-        <w:t xml:space="preserve">[38] H. Kornør and T. Bøe.</w:t>
+        <w:t xml:space="preserve">[41] H. Kornør and T. Bøe.</w:t>
       </w:r>
       <w:r>
         <w:t xml:space="preserve"> </w:t>
@@ -9181,19 +9397,37 @@
         <w:t xml:space="preserve">“</w:t>
       </w:r>
       <w:r>
-        <w:t xml:space="preserve">Måleegenskaper Ved Den Norske Versjonen Av</w:t>
-      </w:r>
-      <w:r>
-        <w:t xml:space="preserve"> </w:t>
-      </w:r>
-      <w:r>
-        <w:t xml:space="preserve">ADHD Rating Scale–IV Hjemmeversjon (ADHD-RS-IV Hjemme) [Measurement</w:t>
-      </w:r>
-      <w:r>
-        <w:t xml:space="preserve"> </w:t>
-      </w:r>
-      <w:r>
-        <w:t xml:space="preserve">Properties: ADHD-RS-IV – ADHD Rating Scale – IV (Home Version)]</w:t>
+        <w:t xml:space="preserve">M</w:t>
+      </w:r>
+      <w:r>
+        <w:t xml:space="preserve">leegenskaper Ved Den Norske Versjonen</w:t>
+      </w:r>
+      <w:r>
+        <w:t xml:space="preserve"> </w:t>
+      </w:r>
+      <w:r>
+        <w:t xml:space="preserve">Av ADHD Rating Scale</w:t>
+      </w:r>
+      <w:r>
+        <w:t xml:space="preserve">Hjemmeversjon (ADHD-RS-IV Hjemme)</w:t>
+      </w:r>
+      <w:r>
+        <w:t xml:space="preserve"> </w:t>
+      </w:r>
+      <w:r>
+        <w:t xml:space="preserve">[Measurement Properties: ADHD-RS-IV</w:t>
+      </w:r>
+      <w:r>
+        <w:t xml:space="preserve"> </w:t>
+      </w:r>
+      <w:r>
+        <w:t xml:space="preserve">ADHD Rating Scale</w:t>
+      </w:r>
+      <w:r>
+        <w:t xml:space="preserve"> </w:t>
+      </w:r>
+      <w:r>
+        <w:t xml:space="preserve">IV (Home Version)]</w:t>
       </w:r>
       <w:r>
         <w:t xml:space="preserve">”</w:t>
@@ -9222,7 +9456,7 @@
         <w:pStyle w:val="Brdtekst"/>
       </w:pPr>
       <w:r>
-        <w:t xml:space="preserve">[39] H. Kornør and T. Bøe.</w:t>
+        <w:t xml:space="preserve">[42] H. Kornør and T. Bøe.</w:t>
       </w:r>
       <w:r>
         <w:t xml:space="preserve"> </w:t>
@@ -9231,19 +9465,40 @@
         <w:t xml:space="preserve">“</w:t>
       </w:r>
       <w:r>
-        <w:t xml:space="preserve">Måleegenskaper Ved Den Norske Versjonen Av</w:t>
-      </w:r>
-      <w:r>
-        <w:t xml:space="preserve"> </w:t>
-      </w:r>
-      <w:r>
-        <w:t xml:space="preserve">ADHD Rating Scale IV, Skoleversjon (ADHD-RS-IV Skole) [Measurement</w:t>
-      </w:r>
-      <w:r>
-        <w:t xml:space="preserve"> </w:t>
-      </w:r>
-      <w:r>
-        <w:t xml:space="preserve">Properties: ADHD-RS-IV – ADHD Rating Scale – IV (School Version)]</w:t>
+        <w:t xml:space="preserve">M</w:t>
+      </w:r>
+      <w:r>
+        <w:t xml:space="preserve">leegenskaper Ved Den Norske Versjonen</w:t>
+      </w:r>
+      <w:r>
+        <w:t xml:space="preserve"> </w:t>
+      </w:r>
+      <w:r>
+        <w:t xml:space="preserve">Av ADHD Rating Scale IV, Skoleversjon (ADHD-RS-IV Skole) [Measurement</w:t>
+      </w:r>
+      <w:r>
+        <w:t xml:space="preserve"> </w:t>
+      </w:r>
+      <w:r>
+        <w:t xml:space="preserve">Properties: ADHD-RS-IV</w:t>
+      </w:r>
+      <w:r>
+        <w:t xml:space="preserve"> </w:t>
+      </w:r>
+      <w:r>
+        <w:t xml:space="preserve">ADHD Rating Scale</w:t>
+      </w:r>
+      <w:r>
+        <w:t xml:space="preserve"> </w:t>
+      </w:r>
+      <w:r>
+        <w:t xml:space="preserve">IV</w:t>
+      </w:r>
+      <w:r>
+        <w:t xml:space="preserve"> </w:t>
+      </w:r>
+      <w:r>
+        <w:t xml:space="preserve">(School Version)]</w:t>
       </w:r>
       <w:r>
         <w:t xml:space="preserve">”</w:t>
@@ -9272,7 +9527,7 @@
         <w:pStyle w:val="Brdtekst"/>
       </w:pPr>
       <w:r>
-        <w:t xml:space="preserve">[40] H. Kornør and T. Bøe.</w:t>
+        <w:t xml:space="preserve">[43] H. Kornør and T. Bøe.</w:t>
       </w:r>
       <w:r>
         <w:t xml:space="preserve"> </w:t>
@@ -9281,13 +9536,16 @@
         <w:t xml:space="preserve">“</w:t>
       </w:r>
       <w:r>
-        <w:t xml:space="preserve">Måleegenskaper Ved Den Norske Versjonen Av</w:t>
-      </w:r>
-      <w:r>
-        <w:t xml:space="preserve"> </w:t>
-      </w:r>
-      <w:r>
-        <w:t xml:space="preserve">Swanson, Nolan Og Pelham Vurderingsskala for Lærere Og Foreldre -</w:t>
+        <w:t xml:space="preserve">M</w:t>
+      </w:r>
+      <w:r>
+        <w:t xml:space="preserve">leegenskaper Ved Den Norske Versjonen</w:t>
+      </w:r>
+      <w:r>
+        <w:t xml:space="preserve"> </w:t>
+      </w:r>
+      <w:r>
+        <w:t xml:space="preserve">Av Swanson, Nolan Og Pelham Vurderingsskala for Lærere Og Foreldre -</w:t>
       </w:r>
       <w:r>
         <w:t xml:space="preserve"> </w:t>
@@ -9319,7 +9577,7 @@
       <w:r>
         <w:t xml:space="preserve"> </w:t>
       </w:r>
-      <w:hyperlink r:id="rId79">
+      <w:hyperlink r:id="rId82">
         <w:r>
           <w:rPr>
             <w:rStyle w:val="Hyperkobling"/>
@@ -9335,11 +9593,11 @@
       <w:pPr>
         <w:pStyle w:val="Overskrift2"/>
       </w:pPr>
-      <w:bookmarkStart w:id="80" w:name="books-and-book-chapters"/>
+      <w:bookmarkStart w:id="83" w:name="books-and-book-chapters"/>
       <w:r>
         <w:t xml:space="preserve">Books and book chapters</w:t>
       </w:r>
-      <w:bookmarkEnd w:id="80"/>
+      <w:bookmarkEnd w:id="83"/>
     </w:p>
     <w:p>
       <w:pPr>
@@ -9355,25 +9613,31 @@
         <w:t xml:space="preserve">“</w:t>
       </w:r>
       <w:r>
-        <w:t xml:space="preserve">Hva Betyr Det for Barn å Vokse Opp</w:t>
-      </w:r>
-      <w:r>
-        <w:t xml:space="preserve"> </w:t>
-      </w:r>
-      <w:r>
-        <w:t xml:space="preserve">i En Fattig Familie? [What Does It Mean to Grow up in a Poor Family?]</w:t>
+        <w:t xml:space="preserve">Hva Betyr Det for Barn</w:t>
+      </w:r>
+      <w:r>
+        <w:t xml:space="preserve"> </w:t>
+      </w:r>
+      <w:r>
+        <w:t xml:space="preserve">Vokse</w:t>
+      </w:r>
+      <w:r>
+        <w:t xml:space="preserve"> </w:t>
+      </w:r>
+      <w:r>
+        <w:t xml:space="preserve">Opp i En Fattig Familie? [What Does It Mean to Grow up in a Poor</w:t>
+      </w:r>
+      <w:r>
+        <w:t xml:space="preserve"> </w:t>
+      </w:r>
+      <w:r>
+        <w:t xml:space="preserve">Family?]</w:t>
       </w:r>
       <w:r>
         <w:t xml:space="preserve">”</w:t>
       </w:r>
       <w:r>
-        <w:t xml:space="preserve">.</w:t>
-      </w:r>
-      <w:r>
-        <w:t xml:space="preserve"> </w:t>
-      </w:r>
-      <w:r>
-        <w:t xml:space="preserve">In:</w:t>
+        <w:t xml:space="preserve">. In:</w:t>
       </w:r>
       <w:r>
         <w:t xml:space="preserve"> </w:t>
@@ -9382,33 +9646,39 @@
         <w:rPr>
           <w:i/>
         </w:rPr>
-        <w:t xml:space="preserve">Helsetasjonstjenesten: Barns Psykiske Helse Og Utvikling</w:t>
-      </w:r>
-      <w:r>
-        <w:t xml:space="preserve">. Ed. by</w:t>
-      </w:r>
-      <w:r>
-        <w:t xml:space="preserve"> </w:t>
-      </w:r>
-      <w:r>
-        <w:t xml:space="preserve">H. Holme, E. S. Olavesen, L. Valla and M. B. Hansen. Gyldendal</w:t>
-      </w:r>
-      <w:r>
-        <w:t xml:space="preserve"> </w:t>
-      </w:r>
-      <w:r>
-        <w:t xml:space="preserve">Akademisk, 2016.</w:t>
+        <w:t xml:space="preserve">Helsetasjonstjenesten: Barns Psykiske Helse Og</w:t>
+      </w:r>
+      <w:r>
+        <w:rPr>
+          <w:i/>
+        </w:rPr>
+        <w:t xml:space="preserve"> </w:t>
+      </w:r>
+      <w:r>
+        <w:rPr>
+          <w:i/>
+        </w:rPr>
+        <w:t xml:space="preserve">Utvikling</w:t>
+      </w:r>
+      <w:r>
+        <w:t xml:space="preserve">. Ed. by H. Holme, E. S. Olavesen, L. Valla and M. B. Hansen.</w:t>
+      </w:r>
+      <w:r>
+        <w:t xml:space="preserve"> </w:t>
+      </w:r>
+      <w:r>
+        <w:t xml:space="preserve">Gyldendal Akademisk, 2016.</w:t>
       </w:r>
     </w:p>
     <w:p>
       <w:pPr>
         <w:pStyle w:val="Overskrift2"/>
       </w:pPr>
-      <w:bookmarkStart w:id="81" w:name="conference-proceedings"/>
+      <w:bookmarkStart w:id="84" w:name="conference-proceedings"/>
       <w:r>
         <w:t xml:space="preserve">Conference proceedings</w:t>
       </w:r>
-      <w:bookmarkEnd w:id="81"/>
+      <w:bookmarkEnd w:id="84"/>
     </w:p>
     <w:p>
       <w:pPr>
@@ -9465,7 +9735,7 @@
       <w:r>
         <w:t xml:space="preserve"> </w:t>
       </w:r>
-      <w:hyperlink r:id="rId82">
+      <w:hyperlink r:id="rId85">
         <w:r>
           <w:rPr>
             <w:rStyle w:val="Hyperkobling"/>
@@ -9594,7 +9864,7 @@
       <w:r>
         <w:t xml:space="preserve"> </w:t>
       </w:r>
-      <w:hyperlink r:id="rId83">
+      <w:hyperlink r:id="rId86">
         <w:r>
           <w:rPr>
             <w:rStyle w:val="Hyperkobling"/>
@@ -9664,7 +9934,10 @@
         <w:t xml:space="preserve"> </w:t>
       </w:r>
       <w:r>
-        <w:t xml:space="preserve">Poor in Norway–Associations to Adolescent Mental Health</w:t>
+        <w:t xml:space="preserve">Poor in Norway</w:t>
+      </w:r>
+      <w:r>
+        <w:t xml:space="preserve">to Adolescent Mental Health</w:t>
       </w:r>
       <w:r>
         <w:t xml:space="preserve">”</w:t>
@@ -9679,19 +9952,7 @@
         <w:rPr>
           <w:i/>
         </w:rPr>
-        <w:t xml:space="preserve">The</w:t>
-      </w:r>
-      <w:r>
-        <w:rPr>
-          <w:i/>
-        </w:rPr>
-        <w:t xml:space="preserve"> </w:t>
-      </w:r>
-      <w:r>
-        <w:rPr>
-          <w:i/>
-        </w:rPr>
-        <w:t xml:space="preserve">European Journal of Public Health</w:t>
+        <w:t xml:space="preserve">The European Journal of Public Health</w:t>
       </w:r>
       <w:r>
         <w:t xml:space="preserve">. Vol. 26. 2016.</w:t>
@@ -9844,7 +10105,13 @@
         <w:rPr>
           <w:i/>
         </w:rPr>
-        <w:t xml:space="preserve">Bienn. Meet. April 18–20, 2013, Seattle, US.</w:t>
+        <w:t xml:space="preserve">Bienn. Meet. April 18</w:t>
+      </w:r>
+      <w:r>
+        <w:rPr>
+          <w:i/>
+        </w:rPr>
+        <w:t xml:space="preserve">, 2013, Seattle, US.</w:t>
       </w:r>
       <w:r>
         <w:t xml:space="preserve"> </w:t>
@@ -9959,66 +10226,78 @@
         <w:rPr>
           <w:i/>
         </w:rPr>
-        <w:t xml:space="preserve">September, 8–9, 2010, Alborg, Denmark.</w:t>
-      </w:r>
-      <w:r>
-        <w:t xml:space="preserve"> </w:t>
-      </w:r>
-      <w:r>
-        <w:t xml:space="preserve">2010.</w:t>
-      </w:r>
-    </w:p>
-    <w:p>
-      <w:pPr>
-        <w:pStyle w:val="Brdtekst"/>
-      </w:pPr>
-      <w:r>
-        <w:t xml:space="preserve">[11] T. Bøe, A. J. Lundervold, T. Torsheim, et al. </w:t>
-      </w:r>
-      <w:r>
-        <w:t xml:space="preserve">“</w:t>
-      </w:r>
-      <w:r>
-        <w:t xml:space="preserve">Stability of Mental</w:t>
-      </w:r>
-      <w:r>
-        <w:t xml:space="preserve"> </w:t>
-      </w:r>
-      <w:r>
-        <w:t xml:space="preserve">Health Problems across Middle Childhood — Results from the Bergen Child</w:t>
-      </w:r>
-      <w:r>
-        <w:t xml:space="preserve"> </w:t>
-      </w:r>
-      <w:r>
-        <w:t xml:space="preserve">Study</w:t>
-      </w:r>
-      <w:r>
-        <w:t xml:space="preserve">”</w:t>
-      </w:r>
-      <w:r>
-        <w:t xml:space="preserve">. In:</w:t>
-      </w:r>
-      <w:r>
-        <w:t xml:space="preserve"> </w:t>
+        <w:t xml:space="preserve">September, 8</w:t>
       </w:r>
       <w:r>
         <w:rPr>
           <w:i/>
         </w:rPr>
-        <w:t xml:space="preserve">Nord. Child Adolesc. Psychiatr. Res. Meet. Sept. 8–9,</w:t>
+        <w:t xml:space="preserve">, 2010, Alborg, Denmark.</w:t>
+      </w:r>
+      <w:r>
+        <w:t xml:space="preserve"> </w:t>
+      </w:r>
+      <w:r>
+        <w:t xml:space="preserve">2010.</w:t>
+      </w:r>
+    </w:p>
+    <w:p>
+      <w:pPr>
+        <w:pStyle w:val="Brdtekst"/>
+      </w:pPr>
+      <w:r>
+        <w:t xml:space="preserve">[11] T. Bøe, A. J. Lundervold, T. Torsheim, et al. </w:t>
+      </w:r>
+      <w:r>
+        <w:t xml:space="preserve">“</w:t>
+      </w:r>
+      <w:r>
+        <w:t xml:space="preserve">Stability of Mental</w:t>
+      </w:r>
+      <w:r>
+        <w:t xml:space="preserve"> </w:t>
+      </w:r>
+      <w:r>
+        <w:t xml:space="preserve">Health Problems across Middle Childhood — Results from the Bergen Child</w:t>
+      </w:r>
+      <w:r>
+        <w:t xml:space="preserve"> </w:t>
+      </w:r>
+      <w:r>
+        <w:t xml:space="preserve">Study</w:t>
+      </w:r>
+      <w:r>
+        <w:t xml:space="preserve">”</w:t>
+      </w:r>
+      <w:r>
+        <w:t xml:space="preserve">. In:</w:t>
+      </w:r>
+      <w:r>
+        <w:t xml:space="preserve"> </w:t>
       </w:r>
       <w:r>
         <w:rPr>
           <w:i/>
         </w:rPr>
-        <w:t xml:space="preserve"> </w:t>
+        <w:t xml:space="preserve">Nord. Child Adolesc. Psychiatr. Res. Meet. Sept.</w:t>
       </w:r>
       <w:r>
         <w:rPr>
           <w:i/>
         </w:rPr>
-        <w:t xml:space="preserve">2010, Alborg, Denmark.</w:t>
+        <w:t xml:space="preserve"> </w:t>
+      </w:r>
+      <w:r>
+        <w:rPr>
+          <w:i/>
+        </w:rPr>
+        <w:t xml:space="preserve">8</w:t>
+      </w:r>
+      <w:r>
+        <w:rPr>
+          <w:i/>
+        </w:rPr>
+        <w:t xml:space="preserve">, 2010, Alborg, Denmark.</w:t>
       </w:r>
       <w:r>
         <w:t xml:space="preserve"> </w:t>
@@ -10084,11 +10363,11 @@
       <w:pPr>
         <w:pStyle w:val="Overskrift2"/>
       </w:pPr>
-      <w:bookmarkStart w:id="84" w:name="reports"/>
+      <w:bookmarkStart w:id="87" w:name="reports"/>
       <w:r>
         <w:t xml:space="preserve">Reports</w:t>
       </w:r>
-      <w:bookmarkEnd w:id="84"/>
+      <w:bookmarkEnd w:id="87"/>
     </w:p>
     <w:p>
       <w:pPr>
@@ -10104,7 +10383,13 @@
         <w:rPr>
           <w:i/>
         </w:rPr>
-        <w:t xml:space="preserve">Levekårsundersøkelse i Askøy, Fjell, Sund Og Øygarden</w:t>
+        <w:t xml:space="preserve">Levek</w:t>
+      </w:r>
+      <w:r>
+        <w:rPr>
+          <w:i/>
+        </w:rPr>
+        <w:t xml:space="preserve">rsundersøkelse i Askøy, Fjell, Sund Og Øygarden</w:t>
       </w:r>
       <w:r>
         <w:t xml:space="preserve">.</w:t>
@@ -10118,7 +10403,7 @@
       <w:r>
         <w:t xml:space="preserve"> </w:t>
       </w:r>
-      <w:hyperlink r:id="rId85">
+      <w:hyperlink r:id="rId88">
         <w:r>
           <w:rPr>
             <w:rStyle w:val="Hyperkobling"/>
@@ -10218,7 +10503,13 @@
         <w:rPr>
           <w:i/>
         </w:rPr>
-        <w:t xml:space="preserve">Barneverntjenesten for Enslige Mindreårige Flyktninger i Bergen</w:t>
+        <w:t xml:space="preserve">Barneverntjenesten for Enslige Mindre</w:t>
+      </w:r>
+      <w:r>
+        <w:rPr>
+          <w:i/>
+        </w:rPr>
+        <w:t xml:space="preserve">rige Flyktninger i Bergen</w:t>
       </w:r>
       <w:r>
         <w:rPr>
@@ -10238,7 +10529,7 @@
       <w:r>
         <w:t xml:space="preserve"> </w:t>
       </w:r>
-      <w:hyperlink r:id="rId86">
+      <w:hyperlink r:id="rId89">
         <w:r>
           <w:rPr>
             <w:rStyle w:val="Hyperkobling"/>

</xml_diff>

<commit_message>
added post on random number generator
</commit_message>
<xml_diff>
--- a/public/files/cv-word.docx
+++ b/public/files/cv-word.docx
@@ -6059,7 +6059,7 @@
         <w:pStyle w:val="FirstParagraph"/>
       </w:pPr>
       <w:r>
-        <w:t xml:space="preserve">I have authored or co-authored a total of 53 publications (journal articles, book chapters and reports). I am the first author of 13 peer reviewed journal articles and the senior author on 10. My articles have been cited 897 times, my</w:t>
+        <w:t xml:space="preserve">I have authored or co-authored a total of 53 publications (journal articles, book chapters and reports). I am the first author of 13 peer reviewed journal articles and the senior author on 10. My articles have been cited 900 times, my</w:t>
       </w:r>
       <w:r>
         <w:t xml:space="preserve"> </w:t>
@@ -6106,7 +6106,7 @@
         <w:rPr>
           <w:i/>
         </w:rPr>
-        <w:t xml:space="preserve">(Updated 27.07.2020)</w:t>
+        <w:t xml:space="preserve">(Updated 29.07.2020)</w:t>
       </w:r>
       <w:r>
         <w:t xml:space="preserve">. I am the sole author of a report on social inequalities in child mental health commissioned by the Norwegian Directorate of Health, and my research has been featured in several national policy documents, such as the</w:t>

</xml_diff>

<commit_message>
updated cv and references
</commit_message>
<xml_diff>
--- a/public/files/cv-word.docx
+++ b/public/files/cv-word.docx
@@ -51,15 +51,14 @@
         <w:t xml:space="preserve">Project manager [] Work package leader [] Project partner []</w:t>
       </w:r>
     </w:p>
+    <w:bookmarkStart w:id="20" w:name="personal-information"/>
     <w:p>
       <w:pPr>
         <w:pStyle w:val="Overskrift1"/>
       </w:pPr>
-      <w:bookmarkStart w:id="20" w:name="personal-information"/>
       <w:r>
         <w:t xml:space="preserve">* PERSONAL INFORMATION</w:t>
       </w:r>
-      <w:bookmarkEnd w:id="20"/>
     </w:p>
     <w:tbl xmlns:w="http://schemas.openxmlformats.org/wordprocessingml/2006/main" xmlns:r="http://schemas.openxmlformats.org/officeDocument/2006/relationships" xmlns:w14="http://schemas.microsoft.com/office/word/2010/wordml" xmlns:wp="http://schemas.openxmlformats.org/drawingml/2006/wordprocessingDrawing" xmlns:a="http://schemas.openxmlformats.org/drawingml/2006/main" xmlns:pic="http://schemas.openxmlformats.org/drawingml/2006/picture">
       <w:tblPr>
@@ -520,15 +519,15 @@
         </w:tc>
       </w:tr>
     </w:tbl>
+    <w:bookmarkEnd w:id="20"/>
+    <w:bookmarkStart w:id="21" w:name="education"/>
     <w:p>
       <w:pPr>
         <w:pStyle w:val="Overskrift1"/>
       </w:pPr>
-      <w:bookmarkStart w:id="21" w:name="education"/>
       <w:r>
         <w:t xml:space="preserve">* EDUCATION</w:t>
       </w:r>
-      <w:bookmarkEnd w:id="21"/>
     </w:p>
     <w:tbl xmlns:w="http://schemas.openxmlformats.org/wordprocessingml/2006/main" xmlns:r="http://schemas.openxmlformats.org/officeDocument/2006/relationships" xmlns:w14="http://schemas.microsoft.com/office/word/2010/wordml" xmlns:wp="http://schemas.openxmlformats.org/drawingml/2006/wordprocessingDrawing" xmlns:a="http://schemas.openxmlformats.org/drawingml/2006/main" xmlns:pic="http://schemas.openxmlformats.org/drawingml/2006/picture">
       <w:tblPr>
@@ -839,25 +838,24 @@
         </w:tc>
       </w:tr>
     </w:tbl>
+    <w:bookmarkEnd w:id="21"/>
+    <w:bookmarkStart w:id="24" w:name="positions"/>
     <w:p>
       <w:pPr>
         <w:pStyle w:val="Overskrift1"/>
       </w:pPr>
-      <w:bookmarkStart w:id="22" w:name="positions"/>
       <w:r>
         <w:t xml:space="preserve">* POSITIONS</w:t>
       </w:r>
-      <w:bookmarkEnd w:id="22"/>
     </w:p>
+    <w:bookmarkStart w:id="22" w:name="current-position"/>
     <w:p>
       <w:pPr>
         <w:pStyle w:val="Overskrift2"/>
       </w:pPr>
-      <w:bookmarkStart w:id="23" w:name="current-position"/>
       <w:r>
         <w:t xml:space="preserve">Current Position</w:t>
       </w:r>
-      <w:bookmarkEnd w:id="23"/>
     </w:p>
     <w:tbl xmlns:w="http://schemas.openxmlformats.org/wordprocessingml/2006/main" xmlns:r="http://schemas.openxmlformats.org/officeDocument/2006/relationships" xmlns:w14="http://schemas.microsoft.com/office/word/2010/wordml" xmlns:wp="http://schemas.openxmlformats.org/drawingml/2006/wordprocessingDrawing" xmlns:a="http://schemas.openxmlformats.org/drawingml/2006/main" xmlns:pic="http://schemas.openxmlformats.org/drawingml/2006/picture">
       <w:tblPr>
@@ -1094,15 +1092,15 @@
         </w:tc>
       </w:tr>
     </w:tbl>
+    <w:bookmarkEnd w:id="22"/>
+    <w:bookmarkStart w:id="23" w:name="previous-positions-held"/>
     <w:p>
       <w:pPr>
         <w:pStyle w:val="Overskrift2"/>
       </w:pPr>
-      <w:bookmarkStart w:id="24" w:name="previous-positions-held"/>
       <w:r>
         <w:t xml:space="preserve">Previous positions held</w:t>
       </w:r>
-      <w:bookmarkEnd w:id="24"/>
     </w:p>
     <w:tbl xmlns:w="http://schemas.openxmlformats.org/wordprocessingml/2006/main" xmlns:r="http://schemas.openxmlformats.org/officeDocument/2006/relationships" xmlns:w14="http://schemas.microsoft.com/office/word/2010/wordml" xmlns:wp="http://schemas.openxmlformats.org/drawingml/2006/wordprocessingDrawing" xmlns:a="http://schemas.openxmlformats.org/drawingml/2006/main" xmlns:pic="http://schemas.openxmlformats.org/drawingml/2006/picture">
       <w:tblPr>
@@ -1635,15 +1633,16 @@
         </w:tc>
       </w:tr>
     </w:tbl>
+    <w:bookmarkEnd w:id="23"/>
+    <w:bookmarkEnd w:id="24"/>
+    <w:bookmarkStart w:id="25" w:name="fellowships-awards-and-prizes"/>
     <w:p>
       <w:pPr>
         <w:pStyle w:val="Overskrift1"/>
       </w:pPr>
-      <w:bookmarkStart w:id="25" w:name="fellowships-awards-and-prizes"/>
       <w:r>
         <w:t xml:space="preserve">FELLOWSHIPS, AWARDS AND PRIZES</w:t>
       </w:r>
-      <w:bookmarkEnd w:id="25"/>
     </w:p>
     <w:tbl xmlns:w="http://schemas.openxmlformats.org/wordprocessingml/2006/main" xmlns:r="http://schemas.openxmlformats.org/officeDocument/2006/relationships" xmlns:w14="http://schemas.microsoft.com/office/word/2010/wordml" xmlns:wp="http://schemas.openxmlformats.org/drawingml/2006/wordprocessingDrawing" xmlns:a="http://schemas.openxmlformats.org/drawingml/2006/main" xmlns:pic="http://schemas.openxmlformats.org/drawingml/2006/picture">
       <w:tblPr>
@@ -2694,15 +2693,15 @@
         </w:tc>
       </w:tr>
     </w:tbl>
+    <w:bookmarkEnd w:id="25"/>
+    <w:bookmarkStart w:id="26" w:name="mobility"/>
     <w:p>
       <w:pPr>
         <w:pStyle w:val="Overskrift1"/>
       </w:pPr>
-      <w:bookmarkStart w:id="26" w:name="mobility"/>
       <w:r>
         <w:t xml:space="preserve">MOBILITY</w:t>
       </w:r>
-      <w:bookmarkEnd w:id="26"/>
     </w:p>
     <w:tbl xmlns:w="http://schemas.openxmlformats.org/wordprocessingml/2006/main" xmlns:r="http://schemas.openxmlformats.org/officeDocument/2006/relationships" xmlns:w14="http://schemas.microsoft.com/office/word/2010/wordml" xmlns:wp="http://schemas.openxmlformats.org/drawingml/2006/wordprocessingDrawing" xmlns:a="http://schemas.openxmlformats.org/drawingml/2006/main" xmlns:pic="http://schemas.openxmlformats.org/drawingml/2006/picture">
       <w:tblPr>
@@ -2865,15 +2864,15 @@
         </w:tc>
       </w:tr>
     </w:tbl>
+    <w:bookmarkEnd w:id="26"/>
+    <w:bookmarkStart w:id="27" w:name="project-management-experience"/>
     <w:p>
       <w:pPr>
         <w:pStyle w:val="Overskrift1"/>
       </w:pPr>
-      <w:bookmarkStart w:id="27" w:name="project-management-experience"/>
       <w:r>
         <w:t xml:space="preserve">PROJECT MANAGEMENT EXPERIENCE</w:t>
       </w:r>
-      <w:bookmarkEnd w:id="27"/>
     </w:p>
     <w:tbl xmlns:w="http://schemas.openxmlformats.org/wordprocessingml/2006/main" xmlns:r="http://schemas.openxmlformats.org/officeDocument/2006/relationships" xmlns:w14="http://schemas.microsoft.com/office/word/2010/wordml" xmlns:wp="http://schemas.openxmlformats.org/drawingml/2006/wordprocessingDrawing" xmlns:a="http://schemas.openxmlformats.org/drawingml/2006/main" xmlns:pic="http://schemas.openxmlformats.org/drawingml/2006/picture">
       <w:tblPr>
@@ -3702,15 +3701,15 @@
         </w:tc>
       </w:tr>
     </w:tbl>
+    <w:bookmarkEnd w:id="27"/>
+    <w:bookmarkStart w:id="28" w:name="X5e307e3e712403403f219009644c0450770175a"/>
     <w:p>
       <w:pPr>
         <w:pStyle w:val="Overskrift1"/>
       </w:pPr>
-      <w:bookmarkStart w:id="28" w:name="X5e307e3e712403403f219009644c0450770175a"/>
       <w:r>
         <w:t xml:space="preserve">SUPERVISION OF GRADUATE STUDENTS AND RESEARCH FELLOWS</w:t>
       </w:r>
-      <w:bookmarkEnd w:id="28"/>
     </w:p>
     <w:tbl xmlns:w="http://schemas.openxmlformats.org/wordprocessingml/2006/main" xmlns:r="http://schemas.openxmlformats.org/officeDocument/2006/relationships" xmlns:w14="http://schemas.microsoft.com/office/word/2010/wordml" xmlns:wp="http://schemas.openxmlformats.org/drawingml/2006/wordprocessingDrawing" xmlns:a="http://schemas.openxmlformats.org/drawingml/2006/main" xmlns:pic="http://schemas.openxmlformats.org/drawingml/2006/picture">
       <w:tblPr>
@@ -4153,15 +4152,15 @@
         </w:tc>
       </w:tr>
     </w:tbl>
+    <w:bookmarkEnd w:id="28"/>
+    <w:bookmarkStart w:id="29" w:name="teaching-activities"/>
     <w:p>
       <w:pPr>
         <w:pStyle w:val="Overskrift1"/>
       </w:pPr>
-      <w:bookmarkStart w:id="29" w:name="teaching-activities"/>
       <w:r>
         <w:t xml:space="preserve">TEACHING ACTIVITIES</w:t>
       </w:r>
-      <w:bookmarkEnd w:id="29"/>
     </w:p>
     <w:tbl xmlns:w="http://schemas.openxmlformats.org/wordprocessingml/2006/main" xmlns:r="http://schemas.openxmlformats.org/officeDocument/2006/relationships" xmlns:w14="http://schemas.microsoft.com/office/word/2010/wordml" xmlns:wp="http://schemas.openxmlformats.org/drawingml/2006/wordprocessingDrawing" xmlns:a="http://schemas.openxmlformats.org/drawingml/2006/main" xmlns:pic="http://schemas.openxmlformats.org/drawingml/2006/picture">
       <w:tblPr>
@@ -4842,15 +4841,15 @@
         </w:tc>
       </w:tr>
     </w:tbl>
+    <w:bookmarkEnd w:id="29"/>
+    <w:bookmarkStart w:id="30" w:name="organisation-of-meetings"/>
     <w:p>
       <w:pPr>
         <w:pStyle w:val="Overskrift1"/>
       </w:pPr>
-      <w:bookmarkStart w:id="30" w:name="organisation-of-meetings"/>
       <w:r>
         <w:t xml:space="preserve">ORGANISATION OF MEETINGS</w:t>
       </w:r>
-      <w:bookmarkEnd w:id="30"/>
     </w:p>
     <w:tbl xmlns:w="http://schemas.openxmlformats.org/wordprocessingml/2006/main" xmlns:r="http://schemas.openxmlformats.org/officeDocument/2006/relationships" xmlns:w14="http://schemas.microsoft.com/office/word/2010/wordml" xmlns:wp="http://schemas.openxmlformats.org/drawingml/2006/wordprocessingDrawing" xmlns:a="http://schemas.openxmlformats.org/drawingml/2006/main" xmlns:pic="http://schemas.openxmlformats.org/drawingml/2006/picture">
       <w:tblPr>
@@ -5087,15 +5086,15 @@
         </w:tc>
       </w:tr>
     </w:tbl>
+    <w:bookmarkEnd w:id="30"/>
+    <w:bookmarkStart w:id="31" w:name="institutional-responsibilities"/>
     <w:p>
       <w:pPr>
         <w:pStyle w:val="Overskrift1"/>
       </w:pPr>
-      <w:bookmarkStart w:id="31" w:name="institutional-responsibilities"/>
       <w:r>
         <w:t xml:space="preserve">INSTITUTIONAL RESPONSIBILITIES</w:t>
       </w:r>
-      <w:bookmarkEnd w:id="31"/>
     </w:p>
     <w:tbl xmlns:w="http://schemas.openxmlformats.org/wordprocessingml/2006/main" xmlns:r="http://schemas.openxmlformats.org/officeDocument/2006/relationships" xmlns:w14="http://schemas.microsoft.com/office/word/2010/wordml" xmlns:wp="http://schemas.openxmlformats.org/drawingml/2006/wordprocessingDrawing" xmlns:a="http://schemas.openxmlformats.org/drawingml/2006/main" xmlns:pic="http://schemas.openxmlformats.org/drawingml/2006/picture">
       <w:tblPr>
@@ -5332,15 +5331,15 @@
         </w:tc>
       </w:tr>
     </w:tbl>
+    <w:bookmarkEnd w:id="31"/>
+    <w:bookmarkStart w:id="32" w:name="comissions-of-trust"/>
     <w:p>
       <w:pPr>
         <w:pStyle w:val="Overskrift1"/>
       </w:pPr>
-      <w:bookmarkStart w:id="32" w:name="comissions-of-trust"/>
       <w:r>
         <w:t xml:space="preserve">COMISSIONS OF TRUST</w:t>
       </w:r>
-      <w:bookmarkEnd w:id="32"/>
     </w:p>
     <w:tbl xmlns:w="http://schemas.openxmlformats.org/wordprocessingml/2006/main" xmlns:r="http://schemas.openxmlformats.org/officeDocument/2006/relationships" xmlns:w14="http://schemas.microsoft.com/office/word/2010/wordml" xmlns:wp="http://schemas.openxmlformats.org/drawingml/2006/wordprocessingDrawing" xmlns:a="http://schemas.openxmlformats.org/drawingml/2006/main" xmlns:pic="http://schemas.openxmlformats.org/drawingml/2006/picture">
       <w:tblPr>
@@ -5577,15 +5576,15 @@
         </w:tc>
       </w:tr>
     </w:tbl>
+    <w:bookmarkEnd w:id="32"/>
+    <w:bookmarkStart w:id="47" w:name="major-collaborations"/>
     <w:p>
       <w:pPr>
         <w:pStyle w:val="Overskrift1"/>
       </w:pPr>
-      <w:bookmarkStart w:id="33" w:name="major-collaborations"/>
       <w:r>
         <w:t xml:space="preserve">Major collaborations</w:t>
       </w:r>
-      <w:bookmarkEnd w:id="33"/>
     </w:p>
     <w:tbl xmlns:w="http://schemas.openxmlformats.org/wordprocessingml/2006/main" xmlns:r="http://schemas.openxmlformats.org/officeDocument/2006/relationships" xmlns:w14="http://schemas.microsoft.com/office/word/2010/wordml" xmlns:wp="http://schemas.openxmlformats.org/drawingml/2006/wordprocessingDrawing" xmlns:a="http://schemas.openxmlformats.org/drawingml/2006/main" xmlns:pic="http://schemas.openxmlformats.org/drawingml/2006/picture">
       <w:tblPr>
@@ -6044,22 +6043,21 @@
         </w:tc>
       </w:tr>
     </w:tbl>
+    <w:bookmarkStart w:id="46" w:name="track-record"/>
     <w:p>
       <w:pPr>
         <w:pStyle w:val="Overskrift3"/>
       </w:pPr>
-      <w:bookmarkStart w:id="34" w:name="track-record"/>
       <w:r>
         <w:t xml:space="preserve">Track record</w:t>
       </w:r>
-      <w:bookmarkEnd w:id="34"/>
     </w:p>
     <w:p>
       <w:pPr>
         <w:pStyle w:val="FirstParagraph"/>
       </w:pPr>
       <w:r>
-        <w:t xml:space="preserve">I have authored or co-authored a total of 53 publications (journal articles, book chapters and reports). I am the first author of 13 peer reviewed journal articles and the senior author on 10. My articles have been cited 900 times, my</w:t>
+        <w:t xml:space="preserve">I have authored or co-authored a total of 53 publications (journal articles, book chapters and reports). I am the first author of 13 peer reviewed journal articles and the senior author on 11. My articles have been cited 924 times, my</w:t>
       </w:r>
       <w:r>
         <w:t xml:space="preserve"> </w:t>
@@ -6083,12 +6081,12 @@
         <w:t xml:space="preserve">i10</w:t>
       </w:r>
       <w:r>
-        <w:t xml:space="preserve">-index is 17</w:t>
-      </w:r>
-      <w:r>
-        <w:t xml:space="preserve"> </w:t>
-      </w:r>
-      <w:hyperlink r:id="rId35">
+        <w:t xml:space="preserve">-index is 19</w:t>
+      </w:r>
+      <w:r>
+        <w:t xml:space="preserve"> </w:t>
+      </w:r>
+      <w:hyperlink r:id="rId33">
         <w:r>
           <w:rPr>
             <w:rStyle w:val="Hyperkobling"/>
@@ -6106,7 +6104,7 @@
         <w:rPr>
           <w:i/>
         </w:rPr>
-        <w:t xml:space="preserve">(Updated 29.07.2020)</w:t>
+        <w:t xml:space="preserve">(Updated 19.08.2020)</w:t>
       </w:r>
       <w:r>
         <w:t xml:space="preserve">. I am the sole author of a report on social inequalities in child mental health commissioned by the Norwegian Directorate of Health, and my research has been featured in several national policy documents, such as the</w:t>
@@ -6114,7 +6112,7 @@
       <w:r>
         <w:t xml:space="preserve"> </w:t>
       </w:r>
-      <w:hyperlink r:id="rId36">
+      <w:hyperlink r:id="rId34">
         <w:r>
           <w:rPr>
             <w:rStyle w:val="Hyperkobling"/>
@@ -6123,12 +6121,12 @@
         </w:r>
       </w:hyperlink>
       <w:r>
-        <w:t xml:space="preserve">, and it was also the foundation for the main focus of the Norwegian Psychology Association in 2016-2019. I have been invited to give 58 talks for more than 7 400 participants in the period from 2015 to 2020. Among those are several keynote presentations at national and nordic conferences.</w:t>
-      </w:r>
-      <w:r>
-        <w:t xml:space="preserve"> </w:t>
-      </w:r>
-      <w:hyperlink r:id="rId37">
+        <w:t xml:space="preserve">, and it was also the foundation for the main focus of the Norwegian Psychology Association in 2016-2019. I have been invited to give 59 talks for more than 7 400 participants in the period from 2015 to 2020. Among those are several keynote presentations at national and nordic conferences.</w:t>
+      </w:r>
+      <w:r>
+        <w:t xml:space="preserve"> </w:t>
+      </w:r>
+      <w:hyperlink r:id="rId35">
         <w:r>
           <w:rPr>
             <w:rStyle w:val="Hyperkobling"/>
@@ -6145,7 +6143,7 @@
       <w:r>
         <w:t xml:space="preserve">“</w:t>
       </w:r>
-      <w:hyperlink r:id="rId38">
+      <w:hyperlink r:id="rId36">
         <w:r>
           <w:rPr>
             <w:rStyle w:val="Hyperkobling"/>
@@ -6221,7 +6219,7 @@
       <w:r>
         <w:t xml:space="preserve"> </w:t>
       </w:r>
-      <w:hyperlink r:id="rId39">
+      <w:hyperlink r:id="rId37">
         <w:r>
           <w:rPr>
             <w:rStyle w:val="Hyperkobling"/>
@@ -6282,7 +6280,7 @@
       <w:r>
         <w:t xml:space="preserve"> </w:t>
       </w:r>
-      <w:hyperlink r:id="rId40">
+      <w:hyperlink r:id="rId38">
         <w:r>
           <w:rPr>
             <w:rStyle w:val="Hyperkobling"/>
@@ -6343,7 +6341,7 @@
       <w:r>
         <w:t xml:space="preserve"> </w:t>
       </w:r>
-      <w:hyperlink r:id="rId41">
+      <w:hyperlink r:id="rId39">
         <w:r>
           <w:rPr>
             <w:rStyle w:val="Hyperkobling"/>
@@ -6404,7 +6402,7 @@
       <w:r>
         <w:t xml:space="preserve"> </w:t>
       </w:r>
-      <w:hyperlink r:id="rId42">
+      <w:hyperlink r:id="rId40">
         <w:r>
           <w:rPr>
             <w:rStyle w:val="Hyperkobling"/>
@@ -6471,7 +6469,7 @@
       <w:r>
         <w:t xml:space="preserve"> </w:t>
       </w:r>
-      <w:hyperlink r:id="rId43">
+      <w:hyperlink r:id="rId41">
         <w:r>
           <w:rPr>
             <w:rStyle w:val="Hyperkobling"/>
@@ -6532,7 +6530,7 @@
       <w:r>
         <w:t xml:space="preserve"> </w:t>
       </w:r>
-      <w:hyperlink r:id="rId44">
+      <w:hyperlink r:id="rId42">
         <w:r>
           <w:rPr>
             <w:rStyle w:val="Hyperkobling"/>
@@ -6587,7 +6585,7 @@
       <w:r>
         <w:t xml:space="preserve"> </w:t>
       </w:r>
-      <w:hyperlink r:id="rId45">
+      <w:hyperlink r:id="rId43">
         <w:r>
           <w:rPr>
             <w:rStyle w:val="Hyperkobling"/>
@@ -6648,7 +6646,7 @@
       <w:r>
         <w:t xml:space="preserve"> </w:t>
       </w:r>
-      <w:hyperlink r:id="rId46">
+      <w:hyperlink r:id="rId44">
         <w:r>
           <w:rPr>
             <w:rStyle w:val="Hyperkobling"/>
@@ -6709,7 +6707,7 @@
       <w:r>
         <w:t xml:space="preserve"> </w:t>
       </w:r>
-      <w:hyperlink r:id="rId47">
+      <w:hyperlink r:id="rId45">
         <w:r>
           <w:rPr>
             <w:rStyle w:val="Hyperkobling"/>
@@ -6788,28 +6786,28 @@
         <w:br w:type="page"/>
       </w:r>
     </w:p>
+    <w:bookmarkEnd w:id="46"/>
+    <w:bookmarkEnd w:id="47"/>
+    <w:bookmarkStart w:id="90" w:name="list-of-publications"/>
     <w:p>
       <w:pPr>
         <w:pStyle w:val="Overskrift1"/>
       </w:pPr>
-      <w:bookmarkStart w:id="48" w:name="list-of-publications"/>
       <w:r>
         <w:t xml:space="preserve">LIST OF PUBLICATIONS</w:t>
       </w:r>
-      <w:bookmarkEnd w:id="48"/>
+    </w:p>
+    <w:bookmarkStart w:id="49" w:name="phd-thesis"/>
+    <w:p>
+      <w:pPr>
+        <w:pStyle w:val="Overskrift2"/>
+      </w:pPr>
+      <w:r>
+        <w:t xml:space="preserve">PhD Thesis</w:t>
+      </w:r>
     </w:p>
     <w:p>
       <w:pPr>
-        <w:pStyle w:val="Overskrift2"/>
-      </w:pPr>
-      <w:bookmarkStart w:id="49" w:name="phd-thesis"/>
-      <w:r>
-        <w:t xml:space="preserve">PhD Thesis</w:t>
-      </w:r>
-      <w:bookmarkEnd w:id="49"/>
-    </w:p>
-    <w:p>
-      <w:pPr>
         <w:pStyle w:val="FirstParagraph"/>
       </w:pPr>
       <w:r>
@@ -6845,7 +6843,7 @@
       <w:r>
         <w:t xml:space="preserve"> </w:t>
       </w:r>
-      <w:hyperlink r:id="rId50">
+      <w:hyperlink r:id="rId48">
         <w:r>
           <w:rPr>
             <w:rStyle w:val="Hyperkobling"/>
@@ -6863,22 +6861,95 @@
         <w:t xml:space="preserve">University of Bergen, 2013.</w:t>
       </w:r>
     </w:p>
+    <w:bookmarkEnd w:id="49"/>
+    <w:bookmarkStart w:id="82" w:name="refereed-research-papers"/>
     <w:p>
       <w:pPr>
         <w:pStyle w:val="Overskrift2"/>
       </w:pPr>
-      <w:bookmarkStart w:id="51" w:name="refereed-research-papers"/>
       <w:r>
         <w:t xml:space="preserve">Refereed research papers</w:t>
       </w:r>
-      <w:bookmarkEnd w:id="51"/>
     </w:p>
     <w:p>
       <w:pPr>
         <w:pStyle w:val="FirstParagraph"/>
       </w:pPr>
       <w:r>
-        <w:t xml:space="preserve">[1] K. G. Askeland, T. Bøe, K. Breivik, et al. </w:t>
+        <w:t xml:space="preserve">[1] O. Heradstveit, S. Haugland, M. Hysing, et al. </w:t>
+      </w:r>
+      <w:r>
+        <w:t xml:space="preserve">“</w:t>
+      </w:r>
+      <w:r>
+        <w:t xml:space="preserve">Physical</w:t>
+      </w:r>
+      <w:r>
+        <w:t xml:space="preserve"> </w:t>
+      </w:r>
+      <w:r>
+        <w:t xml:space="preserve">Inactivity, Non-Participation in Sports and Socioeconomic Status: A</w:t>
+      </w:r>
+      <w:r>
+        <w:t xml:space="preserve"> </w:t>
+      </w:r>
+      <w:r>
+        <w:t xml:space="preserve">Large Population-Based Study among Norwegian Adolescents</w:t>
+      </w:r>
+      <w:r>
+        <w:t xml:space="preserve">”</w:t>
+      </w:r>
+      <w:r>
+        <w:t xml:space="preserve">. In:</w:t>
+      </w:r>
+      <w:r>
+        <w:t xml:space="preserve"> </w:t>
+      </w:r>
+      <w:r>
+        <w:rPr>
+          <w:i/>
+        </w:rPr>
+        <w:t xml:space="preserve">BMC</w:t>
+      </w:r>
+      <w:r>
+        <w:rPr>
+          <w:i/>
+        </w:rPr>
+        <w:t xml:space="preserve"> </w:t>
+      </w:r>
+      <w:r>
+        <w:rPr>
+          <w:i/>
+        </w:rPr>
+        <w:t xml:space="preserve">Public Health</w:t>
+      </w:r>
+      <w:r>
+        <w:t xml:space="preserve"> </w:t>
+      </w:r>
+      <w:r>
+        <w:t xml:space="preserve">20.1 (Jun. 26, 2020). DOI:</w:t>
+      </w:r>
+      <w:r>
+        <w:t xml:space="preserve"> </w:t>
+      </w:r>
+      <w:hyperlink r:id="rId50">
+        <w:r>
+          <w:rPr>
+            <w:rStyle w:val="Hyperkobling"/>
+          </w:rPr>
+          <w:t xml:space="preserve">10/gg8h49</w:t>
+        </w:r>
+      </w:hyperlink>
+      <w:r>
+        <w:t xml:space="preserve">.</w:t>
+      </w:r>
+    </w:p>
+    <w:p>
+      <w:pPr>
+        <w:pStyle w:val="Brdtekst"/>
+      </w:pPr>
+      <w:r>
+        <w:t xml:space="preserve">[2] K. G. Askeland, T. Bøe, K. Breivik, et al. </w:t>
       </w:r>
       <w:r>
         <w:t xml:space="preserve">“</w:t>
@@ -6922,7 +6993,7 @@
       <w:r>
         <w:t xml:space="preserve"> </w:t>
       </w:r>
-      <w:hyperlink r:id="rId52">
+      <w:hyperlink r:id="rId51">
         <w:r>
           <w:rPr>
             <w:rStyle w:val="Hyperkobling"/>
@@ -6939,7 +7010,7 @@
         <w:pStyle w:val="Brdtekst"/>
       </w:pPr>
       <w:r>
-        <w:t xml:space="preserve">[2] M. Hysing, K. J. Petrie, T. Bøe, et al. </w:t>
+        <w:t xml:space="preserve">[3] M. Hysing, K. J. Petrie, T. Bøe, et al. </w:t>
       </w:r>
       <w:r>
         <w:t xml:space="preserve">“</w:t>
@@ -6983,7 +7054,7 @@
       <w:r>
         <w:t xml:space="preserve"> </w:t>
       </w:r>
-      <w:hyperlink r:id="rId53">
+      <w:hyperlink r:id="rId52">
         <w:r>
           <w:rPr>
             <w:rStyle w:val="Hyperkobling"/>
@@ -7000,7 +7071,7 @@
         <w:pStyle w:val="Brdtekst"/>
       </w:pPr>
       <w:r>
-        <w:t xml:space="preserve">[3] S. A. Nilsen, K. Breivik, B. Wold, et al. </w:t>
+        <w:t xml:space="preserve">[4] S. A. Nilsen, K. Breivik, B. Wold, et al. </w:t>
       </w:r>
       <w:r>
         <w:t xml:space="preserve">“</w:t>
@@ -7044,7 +7115,7 @@
       <w:r>
         <w:t xml:space="preserve"> </w:t>
       </w:r>
-      <w:hyperlink r:id="rId54">
+      <w:hyperlink r:id="rId53">
         <w:r>
           <w:rPr>
             <w:rStyle w:val="Hyperkobling"/>
@@ -7061,7 +7132,7 @@
         <w:pStyle w:val="Brdtekst"/>
       </w:pPr>
       <w:r>
-        <w:t xml:space="preserve">[4] K. G. Askeland, T. Bøe, A. J. Lundervold, et al. </w:t>
+        <w:t xml:space="preserve">[5] K. G. Askeland, T. Bøe, A. J. Lundervold, et al. </w:t>
       </w:r>
       <w:r>
         <w:t xml:space="preserve">“</w:t>
@@ -7105,7 +7176,7 @@
       <w:r>
         <w:t xml:space="preserve"> </w:t>
       </w:r>
-      <w:hyperlink r:id="rId55">
+      <w:hyperlink r:id="rId54">
         <w:r>
           <w:rPr>
             <w:rStyle w:val="Hyperkobling"/>
@@ -7122,7 +7193,7 @@
         <w:pStyle w:val="Brdtekst"/>
       </w:pPr>
       <w:r>
-        <w:t xml:space="preserve">[5] A. Arntzen, T. Bøe, E. Dahl, et al. </w:t>
+        <w:t xml:space="preserve">[6] A. Arntzen, T. Bøe, E. Dahl, et al. </w:t>
       </w:r>
       <w:r>
         <w:t xml:space="preserve">“</w:t>
@@ -7166,7 +7237,7 @@
       <w:r>
         <w:t xml:space="preserve"> </w:t>
       </w:r>
-      <w:hyperlink r:id="rId44">
+      <w:hyperlink r:id="rId42">
         <w:r>
           <w:rPr>
             <w:rStyle w:val="Hyperkobling"/>
@@ -7183,7 +7254,7 @@
         <w:pStyle w:val="Brdtekst"/>
       </w:pPr>
       <w:r>
-        <w:t xml:space="preserve">[6] T. Bøe, K. J. Petrie, B. Sivertsen, et al. </w:t>
+        <w:t xml:space="preserve">[7] T. Bøe, K. J. Petrie, B. Sivertsen, et al. </w:t>
       </w:r>
       <w:r>
         <w:t xml:space="preserve">“</w:t>
@@ -7227,7 +7298,7 @@
       <w:r>
         <w:t xml:space="preserve"> </w:t>
       </w:r>
-      <w:hyperlink r:id="rId41">
+      <w:hyperlink r:id="rId39">
         <w:r>
           <w:rPr>
             <w:rStyle w:val="Hyperkobling"/>
@@ -7244,7 +7315,7 @@
         <w:pStyle w:val="Brdtekst"/>
       </w:pPr>
       <w:r>
-        <w:t xml:space="preserve">[7] S. A. Nilsen, M. Hysing, K. Breivik, et al. </w:t>
+        <w:t xml:space="preserve">[8] S. A. Nilsen, M. Hysing, K. Breivik, et al. </w:t>
       </w:r>
       <w:r>
         <w:t xml:space="preserve">“</w:t>
@@ -7288,7 +7359,7 @@
       <w:r>
         <w:t xml:space="preserve"> </w:t>
       </w:r>
-      <w:hyperlink r:id="rId56">
+      <w:hyperlink r:id="rId55">
         <w:r>
           <w:rPr>
             <w:rStyle w:val="Hyperkobling"/>
@@ -7305,7 +7376,7 @@
         <w:pStyle w:val="Brdtekst"/>
       </w:pPr>
       <w:r>
-        <w:t xml:space="preserve">[8] J. C. Skogen, B. Sivertsen, M. Hysing, et al. </w:t>
+        <w:t xml:space="preserve">[9] J. C. Skogen, B. Sivertsen, M. Hysing, et al. </w:t>
       </w:r>
       <w:r>
         <w:t xml:space="preserve">“</w:t>
@@ -7328,7 +7399,7 @@
       <w:r>
         <w:t xml:space="preserve"> </w:t>
       </w:r>
-      <w:hyperlink r:id="rId57">
+      <w:hyperlink r:id="rId56">
         <w:r>
           <w:rPr>
             <w:rStyle w:val="Hyperkobling"/>
@@ -7378,7 +7449,7 @@
       <w:r>
         <w:t xml:space="preserve"> </w:t>
       </w:r>
-      <w:hyperlink r:id="rId58">
+      <w:hyperlink r:id="rId57">
         <w:r>
           <w:rPr>
             <w:rStyle w:val="Hyperkobling"/>
@@ -7395,7 +7466,7 @@
         <w:pStyle w:val="Brdtekst"/>
       </w:pPr>
       <w:r>
-        <w:t xml:space="preserve">[9] J. C. Skogen, T. Bøe, M. M. Thørrisen, et al. </w:t>
+        <w:t xml:space="preserve">[10] J. C. Skogen, T. Bøe, M. M. Thørrisen, et al. </w:t>
       </w:r>
       <w:r>
         <w:t xml:space="preserve">“</w:t>
@@ -7445,7 +7516,7 @@
       <w:r>
         <w:t xml:space="preserve"> </w:t>
       </w:r>
-      <w:hyperlink r:id="rId59">
+      <w:hyperlink r:id="rId58">
         <w:r>
           <w:rPr>
             <w:rStyle w:val="Hyperkobling"/>
@@ -7462,7 +7533,7 @@
         <w:pStyle w:val="Brdtekst"/>
       </w:pPr>
       <w:r>
-        <w:t xml:space="preserve">[10] T. Bøe, E. Dearing, K. M. Stormark, et al. </w:t>
+        <w:t xml:space="preserve">[11] T. Bøe, E. Dearing, K. M. Stormark, et al. </w:t>
       </w:r>
       <w:r>
         <w:t xml:space="preserve">“</w:t>
@@ -7485,7 +7556,7 @@
       <w:r>
         <w:t xml:space="preserve"> </w:t>
       </w:r>
-      <w:hyperlink r:id="rId60">
+      <w:hyperlink r:id="rId59">
         <w:r>
           <w:rPr>
             <w:rStyle w:val="Hyperkobling"/>
@@ -7529,7 +7600,7 @@
       <w:r>
         <w:t xml:space="preserve"> </w:t>
       </w:r>
-      <w:hyperlink r:id="rId61">
+      <w:hyperlink r:id="rId60">
         <w:r>
           <w:rPr>
             <w:rStyle w:val="Hyperkobling"/>
@@ -7546,7 +7617,7 @@
         <w:pStyle w:val="Brdtekst"/>
       </w:pPr>
       <w:r>
-        <w:t xml:space="preserve">[11] O. Heradstveit, J. C. Skogen, T. Bøe, et al. </w:t>
+        <w:t xml:space="preserve">[12] O. Heradstveit, J. C. Skogen, T. Bøe, et al. </w:t>
       </w:r>
       <w:r>
         <w:t xml:space="preserve">“</w:t>
@@ -7590,7 +7661,7 @@
       <w:r>
         <w:t xml:space="preserve"> </w:t>
       </w:r>
-      <w:hyperlink r:id="rId62">
+      <w:hyperlink r:id="rId61">
         <w:r>
           <w:rPr>
             <w:rStyle w:val="Hyperkobling"/>
@@ -7607,7 +7678,7 @@
         <w:pStyle w:val="Brdtekst"/>
       </w:pPr>
       <w:r>
-        <w:t xml:space="preserve">[12] Ø. Hetlevik, T. Bøe, and M. Hysing.</w:t>
+        <w:t xml:space="preserve">[13] Ø. Hetlevik, T. Bøe, and M. Hysing.</w:t>
       </w:r>
       <w:r>
         <w:t xml:space="preserve"> </w:t>
@@ -7654,7 +7725,7 @@
       <w:r>
         <w:t xml:space="preserve"> </w:t>
       </w:r>
-      <w:hyperlink r:id="rId63">
+      <w:hyperlink r:id="rId62">
         <w:r>
           <w:rPr>
             <w:rStyle w:val="Hyperkobling"/>
@@ -7671,7 +7742,7 @@
         <w:pStyle w:val="Brdtekst"/>
       </w:pPr>
       <w:r>
-        <w:t xml:space="preserve">[13] S. M. . Sæther, B. Sivertsen, S. Haugland, et al. </w:t>
+        <w:t xml:space="preserve">[14] S. M. . Sæther, B. Sivertsen, S. Haugland, et al. </w:t>
       </w:r>
       <w:r>
         <w:t xml:space="preserve">“</w:t>
@@ -7715,7 +7786,7 @@
       <w:r>
         <w:t xml:space="preserve"> </w:t>
       </w:r>
-      <w:hyperlink r:id="rId64">
+      <w:hyperlink r:id="rId63">
         <w:r>
           <w:rPr>
             <w:rStyle w:val="Hyperkobling"/>
@@ -7732,7 +7803,7 @@
         <w:pStyle w:val="Brdtekst"/>
       </w:pPr>
       <w:r>
-        <w:t xml:space="preserve">[14] S. A. Nilsen, K. Breivik, B. Wold, et al. </w:t>
+        <w:t xml:space="preserve">[15] S. A. Nilsen, K. Breivik, B. Wold, et al. </w:t>
       </w:r>
       <w:r>
         <w:t xml:space="preserve">“</w:t>
@@ -7770,7 +7841,7 @@
       <w:r>
         <w:t xml:space="preserve"> </w:t>
       </w:r>
-      <w:hyperlink r:id="rId65">
+      <w:hyperlink r:id="rId64">
         <w:r>
           <w:rPr>
             <w:rStyle w:val="Hyperkobling"/>
@@ -7787,7 +7858,7 @@
         <w:pStyle w:val="Brdtekst"/>
       </w:pPr>
       <w:r>
-        <w:t xml:space="preserve">[15] L. B. Sandtorv, S. K. E. Fevang, S. A. Nilsen, et al. </w:t>
+        <w:t xml:space="preserve">[16] L. B. Sandtorv, S. K. E. Fevang, S. A. Nilsen, et al. </w:t>
       </w:r>
       <w:r>
         <w:t xml:space="preserve">“</w:t>
@@ -7837,7 +7908,7 @@
       <w:r>
         <w:t xml:space="preserve"> </w:t>
       </w:r>
-      <w:hyperlink r:id="rId66">
+      <w:hyperlink r:id="rId65">
         <w:r>
           <w:rPr>
             <w:rStyle w:val="Hyperkobling"/>
@@ -7854,7 +7925,7 @@
         <w:pStyle w:val="Brdtekst"/>
       </w:pPr>
       <w:r>
-        <w:t xml:space="preserve">[16] S. C. Smid, J. J. Hox, E. R. Heiervang, et al. </w:t>
+        <w:t xml:space="preserve">[17] S. C. Smid, J. J. Hox, E. R. Heiervang, et al. </w:t>
       </w:r>
       <w:r>
         <w:t xml:space="preserve">“</w:t>
@@ -7898,7 +7969,7 @@
       <w:r>
         <w:t xml:space="preserve"> </w:t>
       </w:r>
-      <w:hyperlink r:id="rId47">
+      <w:hyperlink r:id="rId45">
         <w:r>
           <w:rPr>
             <w:rStyle w:val="Hyperkobling"/>
@@ -7915,7 +7986,7 @@
         <w:pStyle w:val="Brdtekst"/>
       </w:pPr>
       <w:r>
-        <w:t xml:space="preserve">[17] T. Bøe, A. S. Serlachius, B. Sivertsen, et al. </w:t>
+        <w:t xml:space="preserve">[18] T. Bøe, A. S. Serlachius, B. Sivertsen, et al. </w:t>
       </w:r>
       <w:r>
         <w:t xml:space="preserve">“</w:t>
@@ -7959,7 +8030,7 @@
       <w:r>
         <w:t xml:space="preserve"> </w:t>
       </w:r>
-      <w:hyperlink r:id="rId42">
+      <w:hyperlink r:id="rId40">
         <w:r>
           <w:rPr>
             <w:rStyle w:val="Hyperkobling"/>
@@ -7976,7 +8047,7 @@
         <w:pStyle w:val="Brdtekst"/>
       </w:pPr>
       <w:r>
-        <w:t xml:space="preserve">[18] T. Bøe, J. C. Skogen, B. Sivertsen, et al. </w:t>
+        <w:t xml:space="preserve">[19] T. Bøe, J. C. Skogen, B. Sivertsen, et al. </w:t>
       </w:r>
       <w:r>
         <w:t xml:space="preserve">“</w:t>
@@ -8026,7 +8097,7 @@
       <w:r>
         <w:t xml:space="preserve"> </w:t>
       </w:r>
-      <w:hyperlink r:id="rId43">
+      <w:hyperlink r:id="rId41">
         <w:r>
           <w:rPr>
             <w:rStyle w:val="Hyperkobling"/>
@@ -8043,7 +8114,7 @@
         <w:pStyle w:val="Brdtekst"/>
       </w:pPr>
       <w:r>
-        <w:t xml:space="preserve">[19] T. Bøe, M. Balaj, T. A. Eikemo, et al. </w:t>
+        <w:t xml:space="preserve">[20] T. Bøe, M. Balaj, T. A. Eikemo, et al. </w:t>
       </w:r>
       <w:r>
         <w:t xml:space="preserve">“</w:t>
@@ -8081,7 +8152,7 @@
       <w:r>
         <w:t xml:space="preserve"> </w:t>
       </w:r>
-      <w:hyperlink r:id="rId45">
+      <w:hyperlink r:id="rId43">
         <w:r>
           <w:rPr>
             <w:rStyle w:val="Hyperkobling"/>
@@ -8098,7 +8169,7 @@
         <w:pStyle w:val="Brdtekst"/>
       </w:pPr>
       <w:r>
-        <w:t xml:space="preserve">[20] S. Lehman, Bøe, T., et al. </w:t>
+        <w:t xml:space="preserve">[21] S. Lehman, Bøe, T., et al. </w:t>
       </w:r>
       <w:r>
         <w:t xml:space="preserve">“</w:t>
@@ -8136,7 +8207,7 @@
       <w:r>
         <w:t xml:space="preserve"> </w:t>
       </w:r>
-      <w:hyperlink r:id="rId67">
+      <w:hyperlink r:id="rId66">
         <w:r>
           <w:rPr>
             <w:rStyle w:val="Hyperkobling"/>
@@ -8153,7 +8224,7 @@
         <w:pStyle w:val="Brdtekst"/>
       </w:pPr>
       <w:r>
-        <w:t xml:space="preserve">[21] A. J. Lundervold, T. Bøe, and A. Lundervold.</w:t>
+        <w:t xml:space="preserve">[22] A. J. Lundervold, T. Bøe, and A. Lundervold.</w:t>
       </w:r>
       <w:r>
         <w:t xml:space="preserve"> </w:t>
@@ -8200,7 +8271,7 @@
       <w:r>
         <w:t xml:space="preserve"> </w:t>
       </w:r>
-      <w:hyperlink r:id="rId68">
+      <w:hyperlink r:id="rId67">
         <w:r>
           <w:rPr>
             <w:rStyle w:val="Hyperkobling"/>
@@ -8217,7 +8288,7 @@
         <w:pStyle w:val="Brdtekst"/>
       </w:pPr>
       <w:r>
-        <w:t xml:space="preserve">[22] B. Sivertsen, T. Bøe, J. C. Skogen, et al. </w:t>
+        <w:t xml:space="preserve">[23] B. Sivertsen, T. Bøe, J. C. Skogen, et al. </w:t>
       </w:r>
       <w:r>
         <w:t xml:space="preserve">“</w:t>
@@ -8267,7 +8338,7 @@
       <w:r>
         <w:t xml:space="preserve"> </w:t>
       </w:r>
-      <w:hyperlink r:id="rId69">
+      <w:hyperlink r:id="rId68">
         <w:r>
           <w:rPr>
             <w:rStyle w:val="Hyperkobling"/>
@@ -8284,7 +8355,7 @@
         <w:pStyle w:val="Brdtekst"/>
       </w:pPr>
       <w:r>
-        <w:t xml:space="preserve">[23] T. Bøe, E. Dearing, K. Stormark, et al. </w:t>
+        <w:t xml:space="preserve">[24] T. Bøe, E. Dearing, K. Stormark, et al. </w:t>
       </w:r>
       <w:r>
         <w:t xml:space="preserve">“</w:t>
@@ -8328,7 +8399,7 @@
       <w:r>
         <w:t xml:space="preserve"> </w:t>
       </w:r>
-      <w:hyperlink r:id="rId70">
+      <w:hyperlink r:id="rId69">
         <w:r>
           <w:rPr>
             <w:rStyle w:val="Hyperkobling"/>
@@ -8345,7 +8416,7 @@
         <w:pStyle w:val="Brdtekst"/>
       </w:pPr>
       <w:r>
-        <w:t xml:space="preserve">[24] T. Bøe, M. Hysing, and H. D. Zachrisson.</w:t>
+        <w:t xml:space="preserve">[25] T. Bøe, M. Hysing, and H. D. Zachrisson.</w:t>
       </w:r>
       <w:r>
         <w:t xml:space="preserve"> </w:t>
@@ -8386,7 +8457,7 @@
       <w:r>
         <w:t xml:space="preserve"> </w:t>
       </w:r>
-      <w:hyperlink r:id="rId71">
+      <w:hyperlink r:id="rId70">
         <w:r>
           <w:rPr>
             <w:rStyle w:val="Hyperkobling"/>
@@ -8403,7 +8474,7 @@
         <w:pStyle w:val="Brdtekst"/>
       </w:pPr>
       <w:r>
-        <w:t xml:space="preserve">[25] T. Bøe, M. Hysing, J. C. Skogen, et al. </w:t>
+        <w:t xml:space="preserve">[26] T. Bøe, M. Hysing, J. C. Skogen, et al. </w:t>
       </w:r>
       <w:r>
         <w:t xml:space="preserve">“</w:t>
@@ -8447,7 +8518,7 @@
       <w:r>
         <w:t xml:space="preserve"> </w:t>
       </w:r>
-      <w:hyperlink r:id="rId46">
+      <w:hyperlink r:id="rId44">
         <w:r>
           <w:rPr>
             <w:rStyle w:val="Hyperkobling"/>
@@ -8464,7 +8535,7 @@
         <w:pStyle w:val="Brdtekst"/>
       </w:pPr>
       <w:r>
-        <w:t xml:space="preserve">[26] T. Eilertsen, A. L. Thorsen, S. E. H. Holm, et al. </w:t>
+        <w:t xml:space="preserve">[27] T. Eilertsen, A. L. Thorsen, S. E. H. Holm, et al. </w:t>
       </w:r>
       <w:r>
         <w:t xml:space="preserve">“</w:t>
@@ -8508,7 +8579,7 @@
       <w:r>
         <w:t xml:space="preserve"> </w:t>
       </w:r>
-      <w:hyperlink r:id="rId72">
+      <w:hyperlink r:id="rId71">
         <w:r>
           <w:rPr>
             <w:rStyle w:val="Hyperkobling"/>
@@ -8525,7 +8596,7 @@
         <w:pStyle w:val="Brdtekst"/>
       </w:pPr>
       <w:r>
-        <w:t xml:space="preserve">[27] M. Hysing, K. J. Petrie, T. Bøe, et al. </w:t>
+        <w:t xml:space="preserve">[28] M. Hysing, K. J. Petrie, T. Bøe, et al. </w:t>
       </w:r>
       <w:r>
         <w:t xml:space="preserve">“</w:t>
@@ -8566,7 +8637,7 @@
         <w:pStyle w:val="Brdtekst"/>
       </w:pPr>
       <w:r>
-        <w:t xml:space="preserve">[28] J. C. Skogen, Bøe, T., et al. </w:t>
+        <w:t xml:space="preserve">[29] J. C. Skogen, Bøe, T., et al. </w:t>
       </w:r>
       <w:r>
         <w:t xml:space="preserve">“</w:t>
@@ -8589,7 +8660,7 @@
       <w:r>
         <w:t xml:space="preserve"> </w:t>
       </w:r>
-      <w:hyperlink r:id="rId73">
+      <w:hyperlink r:id="rId72">
         <w:r>
           <w:rPr>
             <w:rStyle w:val="Hyperkobling"/>
@@ -8633,7 +8704,7 @@
       <w:r>
         <w:t xml:space="preserve"> </w:t>
       </w:r>
-      <w:hyperlink r:id="rId74">
+      <w:hyperlink r:id="rId73">
         <w:r>
           <w:rPr>
             <w:rStyle w:val="Hyperkobling"/>
@@ -8650,7 +8721,7 @@
         <w:pStyle w:val="Brdtekst"/>
       </w:pPr>
       <w:r>
-        <w:t xml:space="preserve">[29] K. G. Askeland, S. Haugland, K. M. Stormark, et al. </w:t>
+        <w:t xml:space="preserve">[30] K. G. Askeland, S. Haugland, K. M. Stormark, et al. </w:t>
       </w:r>
       <w:r>
         <w:t xml:space="preserve">“</w:t>
@@ -8688,7 +8759,7 @@
       <w:r>
         <w:t xml:space="preserve"> </w:t>
       </w:r>
-      <w:hyperlink r:id="rId75">
+      <w:hyperlink r:id="rId74">
         <w:r>
           <w:rPr>
             <w:rStyle w:val="Hyperkobling"/>
@@ -8705,7 +8776,7 @@
         <w:pStyle w:val="Brdtekst"/>
       </w:pPr>
       <w:r>
-        <w:t xml:space="preserve">[30] M. Hysing, S. Haugland, K. M. Stormark, et al. </w:t>
+        <w:t xml:space="preserve">[31] M. Hysing, S. Haugland, K. M. Stormark, et al. </w:t>
       </w:r>
       <w:r>
         <w:t xml:space="preserve">“</w:t>
@@ -8752,7 +8823,7 @@
       <w:r>
         <w:t xml:space="preserve"> </w:t>
       </w:r>
-      <w:hyperlink r:id="rId76">
+      <w:hyperlink r:id="rId75">
         <w:r>
           <w:rPr>
             <w:rStyle w:val="Hyperkobling"/>
@@ -8769,7 +8840,7 @@
         <w:pStyle w:val="Brdtekst"/>
       </w:pPr>
       <w:r>
-        <w:t xml:space="preserve">[31] T. Bøe, B. Sivertsen, E. Heiervang, et al. </w:t>
+        <w:t xml:space="preserve">[32] T. Bøe, B. Sivertsen, E. Heiervang, et al. </w:t>
       </w:r>
       <w:r>
         <w:t xml:space="preserve">“</w:t>
@@ -8813,7 +8884,7 @@
       <w:r>
         <w:t xml:space="preserve"> </w:t>
       </w:r>
-      <w:hyperlink r:id="rId40">
+      <w:hyperlink r:id="rId38">
         <w:r>
           <w:rPr>
             <w:rStyle w:val="Hyperkobling"/>
@@ -8830,7 +8901,7 @@
         <w:pStyle w:val="Brdtekst"/>
       </w:pPr>
       <w:r>
-        <w:t xml:space="preserve">[32] B. S. Solberg, M. Hysing, T. Bøe, et al. </w:t>
+        <w:t xml:space="preserve">[33] B. S. Solberg, M. Hysing, T. Bøe, et al. </w:t>
       </w:r>
       <w:r>
         <w:t xml:space="preserve">“</w:t>
@@ -8877,7 +8948,7 @@
         <w:pStyle w:val="Brdtekst"/>
       </w:pPr>
       <w:r>
-        <w:t xml:space="preserve">[33] M. Hysing and T. Bøe.</w:t>
+        <w:t xml:space="preserve">[34] M. Hysing and T. Bøe.</w:t>
       </w:r>
       <w:r>
         <w:t xml:space="preserve"> </w:t>
@@ -8927,7 +8998,7 @@
         <w:pStyle w:val="Brdtekst"/>
       </w:pPr>
       <w:r>
-        <w:t xml:space="preserve">[34] B. Sivertsen, S. Pallesen, K. M. Stormark, et al. </w:t>
+        <w:t xml:space="preserve">[35] B. Sivertsen, S. Pallesen, K. M. Stormark, et al. </w:t>
       </w:r>
       <w:r>
         <w:t xml:space="preserve">“</w:t>
@@ -8971,7 +9042,7 @@
       <w:r>
         <w:t xml:space="preserve"> </w:t>
       </w:r>
-      <w:hyperlink r:id="rId77">
+      <w:hyperlink r:id="rId76">
         <w:r>
           <w:rPr>
             <w:rStyle w:val="Hyperkobling"/>
@@ -8988,7 +9059,7 @@
         <w:pStyle w:val="Brdtekst"/>
       </w:pPr>
       <w:r>
-        <w:t xml:space="preserve">[35] J. C. Skogen, T. Bøe, A. K. Knudsen, et al. </w:t>
+        <w:t xml:space="preserve">[36] J. C. Skogen, T. Bøe, A. K. Knudsen, et al. </w:t>
       </w:r>
       <w:r>
         <w:t xml:space="preserve">“</w:t>
@@ -9011,7 +9082,7 @@
       <w:r>
         <w:t xml:space="preserve"> </w:t>
       </w:r>
-      <w:hyperlink r:id="rId78">
+      <w:hyperlink r:id="rId77">
         <w:r>
           <w:rPr>
             <w:rStyle w:val="Hyperkobling"/>
@@ -9058,7 +9129,7 @@
       <w:r>
         <w:t xml:space="preserve"> </w:t>
       </w:r>
-      <w:hyperlink r:id="rId79">
+      <w:hyperlink r:id="rId78">
         <w:r>
           <w:rPr>
             <w:rStyle w:val="Hyperkobling"/>
@@ -9075,7 +9146,7 @@
         <w:pStyle w:val="Brdtekst"/>
       </w:pPr>
       <w:r>
-        <w:t xml:space="preserve">[36] T. Bøe, M. Hysing, K. M. Stormark, et al. </w:t>
+        <w:t xml:space="preserve">[37] T. Bøe, M. Hysing, K. M. Stormark, et al. </w:t>
       </w:r>
       <w:r>
         <w:t xml:space="preserve">“</w:t>
@@ -9131,7 +9202,7 @@
       <w:r>
         <w:t xml:space="preserve"> </w:t>
       </w:r>
-      <w:hyperlink r:id="rId80">
+      <w:hyperlink r:id="rId79">
         <w:r>
           <w:rPr>
             <w:rStyle w:val="Hyperkobling"/>
@@ -9148,7 +9219,7 @@
         <w:pStyle w:val="Brdtekst"/>
       </w:pPr>
       <w:r>
-        <w:t xml:space="preserve">[37] T. Bøe, S. Øverland, A. J. Lundervold, et al. </w:t>
+        <w:t xml:space="preserve">[38] T. Bøe, S. Øverland, A. J. Lundervold, et al. </w:t>
       </w:r>
       <w:r>
         <w:t xml:space="preserve">“</w:t>
@@ -9192,7 +9263,7 @@
       <w:r>
         <w:t xml:space="preserve"> </w:t>
       </w:r>
-      <w:hyperlink r:id="rId39">
+      <w:hyperlink r:id="rId37">
         <w:r>
           <w:rPr>
             <w:rStyle w:val="Hyperkobling"/>
@@ -9209,7 +9280,7 @@
         <w:pStyle w:val="Brdtekst"/>
       </w:pPr>
       <w:r>
-        <w:t xml:space="preserve">[38] T. Bøe, S. Øverland, A. J. Lundervold, et al. </w:t>
+        <w:t xml:space="preserve">[39] T. Bøe, S. Øverland, A. J. Lundervold, et al. </w:t>
       </w:r>
       <w:r>
         <w:t xml:space="preserve">“</w:t>
@@ -9253,7 +9324,7 @@
       <w:r>
         <w:t xml:space="preserve"> </w:t>
       </w:r>
-      <w:hyperlink r:id="rId81">
+      <w:hyperlink r:id="rId80">
         <w:r>
           <w:rPr>
             <w:rStyle w:val="Hyperkobling"/>
@@ -9270,7 +9341,7 @@
         <w:pStyle w:val="Brdtekst"/>
       </w:pPr>
       <w:r>
-        <w:t xml:space="preserve">[39] M. Hysing and T. Bøe.</w:t>
+        <w:t xml:space="preserve">[40] M. Hysing and T. Bøe.</w:t>
       </w:r>
       <w:r>
         <w:t xml:space="preserve"> </w:t>
@@ -9332,7 +9403,7 @@
         <w:pStyle w:val="Brdtekst"/>
       </w:pPr>
       <w:r>
-        <w:t xml:space="preserve">[40] T. Bøe and M. Hysing.</w:t>
+        <w:t xml:space="preserve">[41] T. Bøe and M. Hysing.</w:t>
       </w:r>
       <w:r>
         <w:t xml:space="preserve"> </w:t>
@@ -9394,7 +9465,7 @@
         <w:pStyle w:val="Brdtekst"/>
       </w:pPr>
       <w:r>
-        <w:t xml:space="preserve">[41] H. Kornør and T. Bøe.</w:t>
+        <w:t xml:space="preserve">[42] H. Kornør and T. Bøe.</w:t>
       </w:r>
       <w:r>
         <w:t xml:space="preserve"> </w:t>
@@ -9444,7 +9515,7 @@
         <w:pStyle w:val="Brdtekst"/>
       </w:pPr>
       <w:r>
-        <w:t xml:space="preserve">[42] H. Kornør and T. Bøe.</w:t>
+        <w:t xml:space="preserve">[43] H. Kornør and T. Bøe.</w:t>
       </w:r>
       <w:r>
         <w:t xml:space="preserve"> </w:t>
@@ -9494,7 +9565,7 @@
         <w:pStyle w:val="Brdtekst"/>
       </w:pPr>
       <w:r>
-        <w:t xml:space="preserve">[43] H. Kornør and T. Bøe.</w:t>
+        <w:t xml:space="preserve">[44] H. Kornør and T. Bøe.</w:t>
       </w:r>
       <w:r>
         <w:t xml:space="preserve"> </w:t>
@@ -9541,7 +9612,7 @@
       <w:r>
         <w:t xml:space="preserve"> </w:t>
       </w:r>
-      <w:hyperlink r:id="rId82">
+      <w:hyperlink r:id="rId81">
         <w:r>
           <w:rPr>
             <w:rStyle w:val="Hyperkobling"/>
@@ -9553,15 +9624,15 @@
         <w:t xml:space="preserve">.</w:t>
       </w:r>
     </w:p>
+    <w:bookmarkEnd w:id="82"/>
+    <w:bookmarkStart w:id="83" w:name="books-and-book-chapters"/>
     <w:p>
       <w:pPr>
         <w:pStyle w:val="Overskrift2"/>
       </w:pPr>
-      <w:bookmarkStart w:id="83" w:name="books-and-book-chapters"/>
       <w:r>
         <w:t xml:space="preserve">Books and book chapters</w:t>
       </w:r>
-      <w:bookmarkEnd w:id="83"/>
     </w:p>
     <w:p>
       <w:pPr>
@@ -9622,15 +9693,15 @@
         <w:t xml:space="preserve">Akademisk, 2016.</w:t>
       </w:r>
     </w:p>
+    <w:bookmarkEnd w:id="83"/>
+    <w:bookmarkStart w:id="86" w:name="conference-proceedings"/>
     <w:p>
       <w:pPr>
         <w:pStyle w:val="Overskrift2"/>
       </w:pPr>
-      <w:bookmarkStart w:id="84" w:name="conference-proceedings"/>
       <w:r>
         <w:t xml:space="preserve">Conference proceedings</w:t>
       </w:r>
-      <w:bookmarkEnd w:id="84"/>
     </w:p>
     <w:p>
       <w:pPr>
@@ -9687,7 +9758,7 @@
       <w:r>
         <w:t xml:space="preserve"> </w:t>
       </w:r>
-      <w:hyperlink r:id="rId85">
+      <w:hyperlink r:id="rId84">
         <w:r>
           <w:rPr>
             <w:rStyle w:val="Hyperkobling"/>
@@ -9816,7 +9887,7 @@
       <w:r>
         <w:t xml:space="preserve"> </w:t>
       </w:r>
-      <w:hyperlink r:id="rId86">
+      <w:hyperlink r:id="rId85">
         <w:r>
           <w:rPr>
             <w:rStyle w:val="Hyperkobling"/>
@@ -10302,15 +10373,15 @@
         <w:t xml:space="preserve">. 2009.</w:t>
       </w:r>
     </w:p>
+    <w:bookmarkEnd w:id="86"/>
+    <w:bookmarkStart w:id="89" w:name="reports"/>
     <w:p>
       <w:pPr>
         <w:pStyle w:val="Overskrift2"/>
       </w:pPr>
-      <w:bookmarkStart w:id="87" w:name="reports"/>
       <w:r>
         <w:t xml:space="preserve">Reports</w:t>
       </w:r>
-      <w:bookmarkEnd w:id="87"/>
     </w:p>
     <w:p>
       <w:pPr>
@@ -10340,7 +10411,7 @@
       <w:r>
         <w:t xml:space="preserve"> </w:t>
       </w:r>
-      <w:hyperlink r:id="rId88">
+      <w:hyperlink r:id="rId87">
         <w:r>
           <w:rPr>
             <w:rStyle w:val="Hyperkobling"/>
@@ -10460,7 +10531,7 @@
       <w:r>
         <w:t xml:space="preserve"> </w:t>
       </w:r>
-      <w:hyperlink r:id="rId89">
+      <w:hyperlink r:id="rId88">
         <w:r>
           <w:rPr>
             <w:rStyle w:val="Hyperkobling"/>
@@ -10472,6 +10543,8 @@
         <w:t xml:space="preserve">.</w:t>
       </w:r>
     </w:p>
+    <w:bookmarkEnd w:id="89"/>
+    <w:bookmarkEnd w:id="90"/>
     <w:sectPr>
       <w:footerReference w:type="default" r:id="rId9"/>
       <w:pgSz w:w="12240" w:h="15840"/>

</xml_diff>

<commit_message>
small update to blog menus
</commit_message>
<xml_diff>
--- a/public/files/cv-word.docx
+++ b/public/files/cv-word.docx
@@ -5577,7 +5577,7 @@
       </w:tr>
     </w:tbl>
     <w:bookmarkEnd w:id="32"/>
-    <w:bookmarkStart w:id="47" w:name="major-collaborations"/>
+    <w:bookmarkStart w:id="46" w:name="major-collaborations"/>
     <w:p>
       <w:pPr>
         <w:pStyle w:val="Overskrift1"/>
@@ -6043,7 +6043,7 @@
         </w:tc>
       </w:tr>
     </w:tbl>
-    <w:bookmarkStart w:id="46" w:name="track-record"/>
+    <w:bookmarkStart w:id="45" w:name="track-record"/>
     <w:p>
       <w:pPr>
         <w:pStyle w:val="Overskrift3"/>
@@ -6057,7 +6057,7 @@
         <w:pStyle w:val="FirstParagraph"/>
       </w:pPr>
       <w:r>
-        <w:t xml:space="preserve">I have authored or co-authored a total of 53 publications (journal articles, book chapters and reports). I am the first author of 13 peer reviewed journal articles and the senior author on 11. My articles have been cited 924 times, my</w:t>
+        <w:t xml:space="preserve">I have authored or co-authored a total of 57 publications (journal articles, book chapters and reports). I am the first author of 12 peer reviewed journal articles and the senior author on 13. My articles have been cited 968 times, my</w:t>
       </w:r>
       <w:r>
         <w:t xml:space="preserve"> </w:t>
@@ -6069,7 +6069,7 @@
         <w:t xml:space="preserve">h</w:t>
       </w:r>
       <w:r>
-        <w:t xml:space="preserve">-index is 14 and my</w:t>
+        <w:t xml:space="preserve">-index is 15 and my</w:t>
       </w:r>
       <w:r>
         <w:t xml:space="preserve"> </w:t>
@@ -6104,7 +6104,7 @@
         <w:rPr>
           <w:i/>
         </w:rPr>
-        <w:t xml:space="preserve">(Updated 19.08.2020)</w:t>
+        <w:t xml:space="preserve">(Updated 23.09.2020)</w:t>
       </w:r>
       <w:r>
         <w:t xml:space="preserve">. I am the sole author of a report on social inequalities in child mental health commissioned by the Norwegian Directorate of Health, and my research has been featured in several national policy documents, such as the</w:t>
@@ -6121,7 +6121,7 @@
         </w:r>
       </w:hyperlink>
       <w:r>
-        <w:t xml:space="preserve">, and it was also the foundation for the main focus of the Norwegian Psychology Association in 2016-2019. I have been invited to give 59 talks for more than 7 400 participants in the period from 2015 to 2020. Among those are several keynote presentations at national and nordic conferences.</w:t>
+        <w:t xml:space="preserve">, and it was also the foundation for the main focus of the Norwegian Psychology Association in 2016-2019. I have been invited to give 53 talks for more than 5 900 participants in the period from 2015 to 2020. Among those are several keynote presentations at national and nordic conferences.</w:t>
       </w:r>
       <w:r>
         <w:t xml:space="preserve"> </w:t>
@@ -6181,62 +6181,7 @@
         <w:pStyle w:val="Brdtekst"/>
       </w:pPr>
       <w:r>
-        <w:t xml:space="preserve">[1] T. Bøe, S. Øverland, A. J. Lundervold, et al. </w:t>
-      </w:r>
-      <w:r>
-        <w:t xml:space="preserve">“</w:t>
-      </w:r>
-      <w:r>
-        <w:t xml:space="preserve">Socioeconomic Status</w:t>
-      </w:r>
-      <w:r>
-        <w:t xml:space="preserve"> </w:t>
-      </w:r>
-      <w:r>
-        <w:t xml:space="preserve">and Children’s Mental Health: Results from the Bergen Child Study</w:t>
-      </w:r>
-      <w:r>
-        <w:t xml:space="preserve">”</w:t>
-      </w:r>
-      <w:r>
-        <w:t xml:space="preserve">. In:</w:t>
-      </w:r>
-      <w:r>
-        <w:t xml:space="preserve"> </w:t>
-      </w:r>
-      <w:r>
-        <w:rPr>
-          <w:i/>
-        </w:rPr>
-        <w:t xml:space="preserve">Soc Psychiatry Psychiatr Epidemiol</w:t>
-      </w:r>
-      <w:r>
-        <w:t xml:space="preserve"> </w:t>
-      </w:r>
-      <w:r>
-        <w:t xml:space="preserve">47.10 (2012). DOI:</w:t>
-      </w:r>
-      <w:r>
-        <w:t xml:space="preserve"> </w:t>
-      </w:r>
-      <w:hyperlink r:id="rId37">
-        <w:r>
-          <w:rPr>
-            <w:rStyle w:val="Hyperkobling"/>
-          </w:rPr>
-          <w:t xml:space="preserve">10/bqwjjk</w:t>
-        </w:r>
-      </w:hyperlink>
-      <w:r>
-        <w:t xml:space="preserve">.</w:t>
-      </w:r>
-    </w:p>
-    <w:p>
-      <w:pPr>
-        <w:pStyle w:val="Brdtekst"/>
-      </w:pPr>
-      <w:r>
-        <w:t xml:space="preserve">[2] T. Bøe, B. Sivertsen, E. Heiervang, et al. </w:t>
+        <w:t xml:space="preserve">[1] T. Bøe, B. Sivertsen, E. Heiervang, et al. </w:t>
       </w:r>
       <w:r>
         <w:t xml:space="preserve">“</w:t>
@@ -6280,7 +6225,7 @@
       <w:r>
         <w:t xml:space="preserve"> </w:t>
       </w:r>
-      <w:hyperlink r:id="rId38">
+      <w:hyperlink r:id="rId37">
         <w:r>
           <w:rPr>
             <w:rStyle w:val="Hyperkobling"/>
@@ -6297,7 +6242,7 @@
         <w:pStyle w:val="Brdtekst"/>
       </w:pPr>
       <w:r>
-        <w:t xml:space="preserve">[3] T. Bøe, K. J. Petrie, B. Sivertsen, et al. </w:t>
+        <w:t xml:space="preserve">[2] T. Bøe, K. J. Petrie, B. Sivertsen, et al. </w:t>
       </w:r>
       <w:r>
         <w:t xml:space="preserve">“</w:t>
@@ -6341,7 +6286,7 @@
       <w:r>
         <w:t xml:space="preserve"> </w:t>
       </w:r>
-      <w:hyperlink r:id="rId39">
+      <w:hyperlink r:id="rId38">
         <w:r>
           <w:rPr>
             <w:rStyle w:val="Hyperkobling"/>
@@ -6358,7 +6303,7 @@
         <w:pStyle w:val="Brdtekst"/>
       </w:pPr>
       <w:r>
-        <w:t xml:space="preserve">[4] T. Bøe, A. S. Serlachius, B. Sivertsen, et al. </w:t>
+        <w:t xml:space="preserve">[3] T. Bøe, A. S. Serlachius, B. Sivertsen, et al. </w:t>
       </w:r>
       <w:r>
         <w:t xml:space="preserve">“</w:t>
@@ -6402,7 +6347,7 @@
       <w:r>
         <w:t xml:space="preserve"> </w:t>
       </w:r>
-      <w:hyperlink r:id="rId40">
+      <w:hyperlink r:id="rId39">
         <w:r>
           <w:rPr>
             <w:rStyle w:val="Hyperkobling"/>
@@ -6419,7 +6364,7 @@
         <w:pStyle w:val="Brdtekst"/>
       </w:pPr>
       <w:r>
-        <w:t xml:space="preserve">[5] T. Bøe, J. C. Skogen, B. Sivertsen, et al. </w:t>
+        <w:t xml:space="preserve">[4] T. Bøe, J. C. Skogen, B. Sivertsen, et al. </w:t>
       </w:r>
       <w:r>
         <w:t xml:space="preserve">“</w:t>
@@ -6469,7 +6414,7 @@
       <w:r>
         <w:t xml:space="preserve"> </w:t>
       </w:r>
-      <w:hyperlink r:id="rId41">
+      <w:hyperlink r:id="rId40">
         <w:r>
           <w:rPr>
             <w:rStyle w:val="Hyperkobling"/>
@@ -6486,7 +6431,7 @@
         <w:pStyle w:val="Brdtekst"/>
       </w:pPr>
       <w:r>
-        <w:t xml:space="preserve">[6] A. Arntzen, T. Bøe, E. Dahl, et al. </w:t>
+        <w:t xml:space="preserve">[5] A. Arntzen, T. Bøe, E. Dahl, et al. </w:t>
       </w:r>
       <w:r>
         <w:t xml:space="preserve">“</w:t>
@@ -6530,7 +6475,7 @@
       <w:r>
         <w:t xml:space="preserve"> </w:t>
       </w:r>
-      <w:hyperlink r:id="rId42">
+      <w:hyperlink r:id="rId41">
         <w:r>
           <w:rPr>
             <w:rStyle w:val="Hyperkobling"/>
@@ -6547,7 +6492,7 @@
         <w:pStyle w:val="Brdtekst"/>
       </w:pPr>
       <w:r>
-        <w:t xml:space="preserve">[7] T. Bøe, M. Balaj, T. A. Eikemo, et al. </w:t>
+        <w:t xml:space="preserve">[6] T. Bøe, M. Balaj, T. A. Eikemo, et al. </w:t>
       </w:r>
       <w:r>
         <w:t xml:space="preserve">“</w:t>
@@ -6585,7 +6530,7 @@
       <w:r>
         <w:t xml:space="preserve"> </w:t>
       </w:r>
-      <w:hyperlink r:id="rId43">
+      <w:hyperlink r:id="rId42">
         <w:r>
           <w:rPr>
             <w:rStyle w:val="Hyperkobling"/>
@@ -6602,7 +6547,7 @@
         <w:pStyle w:val="Brdtekst"/>
       </w:pPr>
       <w:r>
-        <w:t xml:space="preserve">[8] T. Bøe, M. Hysing, J. C. Skogen, et al. </w:t>
+        <w:t xml:space="preserve">[7] T. Bøe, M. Hysing, J. C. Skogen, et al. </w:t>
       </w:r>
       <w:r>
         <w:t xml:space="preserve">“</w:t>
@@ -6646,7 +6591,7 @@
       <w:r>
         <w:t xml:space="preserve"> </w:t>
       </w:r>
-      <w:hyperlink r:id="rId44">
+      <w:hyperlink r:id="rId43">
         <w:r>
           <w:rPr>
             <w:rStyle w:val="Hyperkobling"/>
@@ -6663,7 +6608,7 @@
         <w:pStyle w:val="Brdtekst"/>
       </w:pPr>
       <w:r>
-        <w:t xml:space="preserve">[9] S. C. Smid, J. J. Hox, E. R. Heiervang, et al. </w:t>
+        <w:t xml:space="preserve">[8] S. C. Smid, J. J. Hox, E. R. Heiervang, et al. </w:t>
       </w:r>
       <w:r>
         <w:t xml:space="preserve">“</w:t>
@@ -6707,7 +6652,7 @@
       <w:r>
         <w:t xml:space="preserve"> </w:t>
       </w:r>
-      <w:hyperlink r:id="rId45">
+      <w:hyperlink r:id="rId44">
         <w:r>
           <w:rPr>
             <w:rStyle w:val="Hyperkobling"/>
@@ -6724,7 +6669,7 @@
         <w:pStyle w:val="Brdtekst"/>
       </w:pPr>
       <w:r>
-        <w:t xml:space="preserve">[10] T. Bøe.</w:t>
+        <w:t xml:space="preserve">[9] T. Bøe.</w:t>
       </w:r>
       <w:r>
         <w:t xml:space="preserve"> </w:t>
@@ -6786,9 +6731,9 @@
         <w:br w:type="page"/>
       </w:r>
     </w:p>
+    <w:bookmarkEnd w:id="45"/>
     <w:bookmarkEnd w:id="46"/>
-    <w:bookmarkEnd w:id="47"/>
-    <w:bookmarkStart w:id="90" w:name="list-of-publications"/>
+    <w:bookmarkStart w:id="93" w:name="list-of-publications"/>
     <w:p>
       <w:pPr>
         <w:pStyle w:val="Overskrift1"/>
@@ -6797,7 +6742,7 @@
         <w:t xml:space="preserve">LIST OF PUBLICATIONS</w:t>
       </w:r>
     </w:p>
-    <w:bookmarkStart w:id="49" w:name="phd-thesis"/>
+    <w:bookmarkStart w:id="48" w:name="phd-thesis"/>
     <w:p>
       <w:pPr>
         <w:pStyle w:val="Overskrift2"/>
@@ -6843,7 +6788,7 @@
       <w:r>
         <w:t xml:space="preserve"> </w:t>
       </w:r>
-      <w:hyperlink r:id="rId48">
+      <w:hyperlink r:id="rId47">
         <w:r>
           <w:rPr>
             <w:rStyle w:val="Hyperkobling"/>
@@ -6861,8 +6806,8 @@
         <w:t xml:space="preserve">University of Bergen, 2013.</w:t>
       </w:r>
     </w:p>
-    <w:bookmarkEnd w:id="49"/>
-    <w:bookmarkStart w:id="82" w:name="refereed-research-papers"/>
+    <w:bookmarkEnd w:id="48"/>
+    <w:bookmarkStart w:id="84" w:name="refereed-research-papers"/>
     <w:p>
       <w:pPr>
         <w:pStyle w:val="Overskrift2"/>
@@ -6876,7 +6821,74 @@
         <w:pStyle w:val="FirstParagraph"/>
       </w:pPr>
       <w:r>
-        <w:t xml:space="preserve">[1] O. Heradstveit, S. Haugland, M. Hysing, et al. </w:t>
+        <w:t xml:space="preserve">[1] E. Mølland, K. L. Vigsnes, T. Bøe, et al. </w:t>
+      </w:r>
+      <w:r>
+        <w:t xml:space="preserve">“</w:t>
+      </w:r>
+      <w:r>
+        <w:t xml:space="preserve">The New Patterns Study:</w:t>
+      </w:r>
+      <w:r>
+        <w:t xml:space="preserve"> </w:t>
+      </w:r>
+      <w:r>
+        <w:t xml:space="preserve">Coordinated Measures to Combat Child Poverty:</w:t>
+      </w:r>
+      <w:r>
+        <w:t xml:space="preserve">”</w:t>
+      </w:r>
+      <w:r>
+        <w:t xml:space="preserve">. In:</w:t>
+      </w:r>
+      <w:r>
+        <w:t xml:space="preserve"> </w:t>
+      </w:r>
+      <w:r>
+        <w:rPr>
+          <w:i/>
+        </w:rPr>
+        <w:t xml:space="preserve">Scand. J. Public</w:t>
+      </w:r>
+      <w:r>
+        <w:rPr>
+          <w:i/>
+        </w:rPr>
+        <w:t xml:space="preserve"> </w:t>
+      </w:r>
+      <w:r>
+        <w:rPr>
+          <w:i/>
+        </w:rPr>
+        <w:t xml:space="preserve">Health</w:t>
+      </w:r>
+      <w:r>
+        <w:t xml:space="preserve"> </w:t>
+      </w:r>
+      <w:r>
+        <w:t xml:space="preserve">(Sep. 15, 2020). DOI:</w:t>
+      </w:r>
+      <w:r>
+        <w:t xml:space="preserve"> </w:t>
+      </w:r>
+      <w:hyperlink r:id="rId49">
+        <w:r>
+          <w:rPr>
+            <w:rStyle w:val="Hyperkobling"/>
+          </w:rPr>
+          <w:t xml:space="preserve">10/ghbm4k</w:t>
+        </w:r>
+      </w:hyperlink>
+      <w:r>
+        <w:t xml:space="preserve">.</w:t>
+      </w:r>
+    </w:p>
+    <w:p>
+      <w:pPr>
+        <w:pStyle w:val="Brdtekst"/>
+      </w:pPr>
+      <w:r>
+        <w:t xml:space="preserve">[2] O. Heradstveit, S. Haugland, M. Hysing, et al. </w:t>
       </w:r>
       <w:r>
         <w:t xml:space="preserve">“</w:t>
@@ -6949,7 +6961,7 @@
         <w:pStyle w:val="Brdtekst"/>
       </w:pPr>
       <w:r>
-        <w:t xml:space="preserve">[2] K. G. Askeland, T. Bøe, K. Breivik, et al. </w:t>
+        <w:t xml:space="preserve">[3] K. G. Askeland, T. Bøe, K. Breivik, et al. </w:t>
       </w:r>
       <w:r>
         <w:t xml:space="preserve">“</w:t>
@@ -7010,7 +7022,7 @@
         <w:pStyle w:val="Brdtekst"/>
       </w:pPr>
       <w:r>
-        <w:t xml:space="preserve">[3] M. Hysing, K. J. Petrie, T. Bøe, et al. </w:t>
+        <w:t xml:space="preserve">[4] M. Hysing, K. J. Petrie, T. Bøe, et al. </w:t>
       </w:r>
       <w:r>
         <w:t xml:space="preserve">“</w:t>
@@ -7071,7 +7083,7 @@
         <w:pStyle w:val="Brdtekst"/>
       </w:pPr>
       <w:r>
-        <w:t xml:space="preserve">[4] S. A. Nilsen, K. Breivik, B. Wold, et al. </w:t>
+        <w:t xml:space="preserve">[5] S. A. Nilsen, K. Breivik, B. Wold, et al. </w:t>
       </w:r>
       <w:r>
         <w:t xml:space="preserve">“</w:t>
@@ -7132,7 +7144,7 @@
         <w:pStyle w:val="Brdtekst"/>
       </w:pPr>
       <w:r>
-        <w:t xml:space="preserve">[5] K. G. Askeland, T. Bøe, A. J. Lundervold, et al. </w:t>
+        <w:t xml:space="preserve">[6] K. G. Askeland, T. Bøe, A. J. Lundervold, et al. </w:t>
       </w:r>
       <w:r>
         <w:t xml:space="preserve">“</w:t>
@@ -7193,7 +7205,7 @@
         <w:pStyle w:val="Brdtekst"/>
       </w:pPr>
       <w:r>
-        <w:t xml:space="preserve">[6] A. Arntzen, T. Bøe, E. Dahl, et al. </w:t>
+        <w:t xml:space="preserve">[7] A. Arntzen, T. Bøe, E. Dahl, et al. </w:t>
       </w:r>
       <w:r>
         <w:t xml:space="preserve">“</w:t>
@@ -7237,7 +7249,7 @@
       <w:r>
         <w:t xml:space="preserve"> </w:t>
       </w:r>
-      <w:hyperlink r:id="rId42">
+      <w:hyperlink r:id="rId41">
         <w:r>
           <w:rPr>
             <w:rStyle w:val="Hyperkobling"/>
@@ -7254,7 +7266,71 @@
         <w:pStyle w:val="Brdtekst"/>
       </w:pPr>
       <w:r>
-        <w:t xml:space="preserve">[7] T. Bøe, K. J. Petrie, B. Sivertsen, et al. </w:t>
+        <w:t xml:space="preserve">[8] T. Bøe.</w:t>
+      </w:r>
+      <w:r>
+        <w:t xml:space="preserve"> </w:t>
+      </w:r>
+      <w:r>
+        <w:t xml:space="preserve">“</w:t>
+      </w:r>
+      <w:r>
+        <w:t xml:space="preserve">For Barn Er Fattigdom Mer Enn Dårlig Råd</w:t>
+      </w:r>
+      <w:r>
+        <w:t xml:space="preserve">”</w:t>
+      </w:r>
+      <w:r>
+        <w:t xml:space="preserve">. In:</w:t>
+      </w:r>
+      <w:r>
+        <w:t xml:space="preserve"> </w:t>
+      </w:r>
+      <w:r>
+        <w:rPr>
+          <w:i/>
+        </w:rPr>
+        <w:t xml:space="preserve">Bergens</w:t>
+      </w:r>
+      <w:r>
+        <w:rPr>
+          <w:i/>
+        </w:rPr>
+        <w:t xml:space="preserve"> </w:t>
+      </w:r>
+      <w:r>
+        <w:rPr>
+          <w:i/>
+        </w:rPr>
+        <w:t xml:space="preserve">Tidende</w:t>
+      </w:r>
+      <w:r>
+        <w:t xml:space="preserve"> </w:t>
+      </w:r>
+      <w:r>
+        <w:t xml:space="preserve">(2019). URL:</w:t>
+      </w:r>
+      <w:r>
+        <w:t xml:space="preserve"> </w:t>
+      </w:r>
+      <w:hyperlink r:id="rId55">
+        <w:r>
+          <w:rPr>
+            <w:rStyle w:val="Hyperkobling"/>
+          </w:rPr>
+          <w:t xml:space="preserve">https://www.bt.no/btmeninger/debatt/i/zGwX91/for-barn-er-fattigdom-mer-enn-daarlig-raad</w:t>
+        </w:r>
+      </w:hyperlink>
+      <w:r>
+        <w:t xml:space="preserve">.</w:t>
+      </w:r>
+    </w:p>
+    <w:p>
+      <w:pPr>
+        <w:pStyle w:val="Brdtekst"/>
+      </w:pPr>
+      <w:r>
+        <w:t xml:space="preserve">[9] T. Bøe, K. J. Petrie, B. Sivertsen, et al. </w:t>
       </w:r>
       <w:r>
         <w:t xml:space="preserve">“</w:t>
@@ -7298,7 +7374,7 @@
       <w:r>
         <w:t xml:space="preserve"> </w:t>
       </w:r>
-      <w:hyperlink r:id="rId39">
+      <w:hyperlink r:id="rId38">
         <w:r>
           <w:rPr>
             <w:rStyle w:val="Hyperkobling"/>
@@ -7315,7 +7391,7 @@
         <w:pStyle w:val="Brdtekst"/>
       </w:pPr>
       <w:r>
-        <w:t xml:space="preserve">[8] S. A. Nilsen, M. Hysing, K. Breivik, et al. </w:t>
+        <w:t xml:space="preserve">[10] S. A. Nilsen, M. Hysing, K. Breivik, et al. </w:t>
       </w:r>
       <w:r>
         <w:t xml:space="preserve">“</w:t>
@@ -7359,7 +7435,7 @@
       <w:r>
         <w:t xml:space="preserve"> </w:t>
       </w:r>
-      <w:hyperlink r:id="rId55">
+      <w:hyperlink r:id="rId56">
         <w:r>
           <w:rPr>
             <w:rStyle w:val="Hyperkobling"/>
@@ -7376,7 +7452,7 @@
         <w:pStyle w:val="Brdtekst"/>
       </w:pPr>
       <w:r>
-        <w:t xml:space="preserve">[9] J. C. Skogen, B. Sivertsen, M. Hysing, et al. </w:t>
+        <w:t xml:space="preserve">[11] J. C. Skogen, B. Sivertsen, M. Hysing, et al. </w:t>
       </w:r>
       <w:r>
         <w:t xml:space="preserve">“</w:t>
@@ -7399,7 +7475,7 @@
       <w:r>
         <w:t xml:space="preserve"> </w:t>
       </w:r>
-      <w:hyperlink r:id="rId56">
+      <w:hyperlink r:id="rId57">
         <w:r>
           <w:rPr>
             <w:rStyle w:val="Hyperkobling"/>
@@ -7449,7 +7525,7 @@
       <w:r>
         <w:t xml:space="preserve"> </w:t>
       </w:r>
-      <w:hyperlink r:id="rId57">
+      <w:hyperlink r:id="rId58">
         <w:r>
           <w:rPr>
             <w:rStyle w:val="Hyperkobling"/>
@@ -7466,7 +7542,7 @@
         <w:pStyle w:val="Brdtekst"/>
       </w:pPr>
       <w:r>
-        <w:t xml:space="preserve">[10] J. C. Skogen, T. Bøe, M. M. Thørrisen, et al. </w:t>
+        <w:t xml:space="preserve">[12] J. C. Skogen, T. Bøe, M. M. Thørrisen, et al. </w:t>
       </w:r>
       <w:r>
         <w:t xml:space="preserve">“</w:t>
@@ -7516,7 +7592,7 @@
       <w:r>
         <w:t xml:space="preserve"> </w:t>
       </w:r>
-      <w:hyperlink r:id="rId58">
+      <w:hyperlink r:id="rId59">
         <w:r>
           <w:rPr>
             <w:rStyle w:val="Hyperkobling"/>
@@ -7533,7 +7609,7 @@
         <w:pStyle w:val="Brdtekst"/>
       </w:pPr>
       <w:r>
-        <w:t xml:space="preserve">[11] T. Bøe, E. Dearing, K. M. Stormark, et al. </w:t>
+        <w:t xml:space="preserve">[13] T. Bøe, E. Dearing, K. M. Stormark, et al. </w:t>
       </w:r>
       <w:r>
         <w:t xml:space="preserve">“</w:t>
@@ -7556,7 +7632,7 @@
       <w:r>
         <w:t xml:space="preserve"> </w:t>
       </w:r>
-      <w:hyperlink r:id="rId59">
+      <w:hyperlink r:id="rId60">
         <w:r>
           <w:rPr>
             <w:rStyle w:val="Hyperkobling"/>
@@ -7600,7 +7676,7 @@
       <w:r>
         <w:t xml:space="preserve"> </w:t>
       </w:r>
-      <w:hyperlink r:id="rId60">
+      <w:hyperlink r:id="rId61">
         <w:r>
           <w:rPr>
             <w:rStyle w:val="Hyperkobling"/>
@@ -7617,7 +7693,7 @@
         <w:pStyle w:val="Brdtekst"/>
       </w:pPr>
       <w:r>
-        <w:t xml:space="preserve">[12] O. Heradstveit, J. C. Skogen, T. Bøe, et al. </w:t>
+        <w:t xml:space="preserve">[14] O. Heradstveit, J. C. Skogen, T. Bøe, et al. </w:t>
       </w:r>
       <w:r>
         <w:t xml:space="preserve">“</w:t>
@@ -7661,7 +7737,7 @@
       <w:r>
         <w:t xml:space="preserve"> </w:t>
       </w:r>
-      <w:hyperlink r:id="rId61">
+      <w:hyperlink r:id="rId62">
         <w:r>
           <w:rPr>
             <w:rStyle w:val="Hyperkobling"/>
@@ -7678,7 +7754,7 @@
         <w:pStyle w:val="Brdtekst"/>
       </w:pPr>
       <w:r>
-        <w:t xml:space="preserve">[13] Ø. Hetlevik, T. Bøe, and M. Hysing.</w:t>
+        <w:t xml:space="preserve">[15] Ø. Hetlevik, T. Bøe, and M. Hysing.</w:t>
       </w:r>
       <w:r>
         <w:t xml:space="preserve"> </w:t>
@@ -7725,7 +7801,7 @@
       <w:r>
         <w:t xml:space="preserve"> </w:t>
       </w:r>
-      <w:hyperlink r:id="rId62">
+      <w:hyperlink r:id="rId63">
         <w:r>
           <w:rPr>
             <w:rStyle w:val="Hyperkobling"/>
@@ -7742,7 +7818,7 @@
         <w:pStyle w:val="Brdtekst"/>
       </w:pPr>
       <w:r>
-        <w:t xml:space="preserve">[14] S. M. . Sæther, B. Sivertsen, S. Haugland, et al. </w:t>
+        <w:t xml:space="preserve">[16] S. M. . Sæther, B. Sivertsen, S. Haugland, et al. </w:t>
       </w:r>
       <w:r>
         <w:t xml:space="preserve">“</w:t>
@@ -7786,7 +7862,7 @@
       <w:r>
         <w:t xml:space="preserve"> </w:t>
       </w:r>
-      <w:hyperlink r:id="rId63">
+      <w:hyperlink r:id="rId64">
         <w:r>
           <w:rPr>
             <w:rStyle w:val="Hyperkobling"/>
@@ -7803,7 +7879,7 @@
         <w:pStyle w:val="Brdtekst"/>
       </w:pPr>
       <w:r>
-        <w:t xml:space="preserve">[15] S. A. Nilsen, K. Breivik, B. Wold, et al. </w:t>
+        <w:t xml:space="preserve">[17] S. A. Nilsen, K. Breivik, B. Wold, et al. </w:t>
       </w:r>
       <w:r>
         <w:t xml:space="preserve">“</w:t>
@@ -7841,7 +7917,7 @@
       <w:r>
         <w:t xml:space="preserve"> </w:t>
       </w:r>
-      <w:hyperlink r:id="rId64">
+      <w:hyperlink r:id="rId65">
         <w:r>
           <w:rPr>
             <w:rStyle w:val="Hyperkobling"/>
@@ -7858,7 +7934,7 @@
         <w:pStyle w:val="Brdtekst"/>
       </w:pPr>
       <w:r>
-        <w:t xml:space="preserve">[16] L. B. Sandtorv, S. K. E. Fevang, S. A. Nilsen, et al. </w:t>
+        <w:t xml:space="preserve">[18] L. B. Sandtorv, S. K. E. Fevang, S. A. Nilsen, et al. </w:t>
       </w:r>
       <w:r>
         <w:t xml:space="preserve">“</w:t>
@@ -7908,7 +7984,7 @@
       <w:r>
         <w:t xml:space="preserve"> </w:t>
       </w:r>
-      <w:hyperlink r:id="rId65">
+      <w:hyperlink r:id="rId66">
         <w:r>
           <w:rPr>
             <w:rStyle w:val="Hyperkobling"/>
@@ -7925,7 +8001,7 @@
         <w:pStyle w:val="Brdtekst"/>
       </w:pPr>
       <w:r>
-        <w:t xml:space="preserve">[17] S. C. Smid, J. J. Hox, E. R. Heiervang, et al. </w:t>
+        <w:t xml:space="preserve">[19] S. C. Smid, J. J. Hox, E. R. Heiervang, et al. </w:t>
       </w:r>
       <w:r>
         <w:t xml:space="preserve">“</w:t>
@@ -7969,7 +8045,7 @@
       <w:r>
         <w:t xml:space="preserve"> </w:t>
       </w:r>
-      <w:hyperlink r:id="rId45">
+      <w:hyperlink r:id="rId44">
         <w:r>
           <w:rPr>
             <w:rStyle w:val="Hyperkobling"/>
@@ -7986,7 +8062,7 @@
         <w:pStyle w:val="Brdtekst"/>
       </w:pPr>
       <w:r>
-        <w:t xml:space="preserve">[18] T. Bøe, A. S. Serlachius, B. Sivertsen, et al. </w:t>
+        <w:t xml:space="preserve">[20] T. Bøe, A. S. Serlachius, B. Sivertsen, et al. </w:t>
       </w:r>
       <w:r>
         <w:t xml:space="preserve">“</w:t>
@@ -8030,7 +8106,7 @@
       <w:r>
         <w:t xml:space="preserve"> </w:t>
       </w:r>
-      <w:hyperlink r:id="rId40">
+      <w:hyperlink r:id="rId39">
         <w:r>
           <w:rPr>
             <w:rStyle w:val="Hyperkobling"/>
@@ -8047,7 +8123,7 @@
         <w:pStyle w:val="Brdtekst"/>
       </w:pPr>
       <w:r>
-        <w:t xml:space="preserve">[19] T. Bøe, J. C. Skogen, B. Sivertsen, et al. </w:t>
+        <w:t xml:space="preserve">[21] T. Bøe, J. C. Skogen, B. Sivertsen, et al. </w:t>
       </w:r>
       <w:r>
         <w:t xml:space="preserve">“</w:t>
@@ -8097,7 +8173,7 @@
       <w:r>
         <w:t xml:space="preserve"> </w:t>
       </w:r>
-      <w:hyperlink r:id="rId41">
+      <w:hyperlink r:id="rId40">
         <w:r>
           <w:rPr>
             <w:rStyle w:val="Hyperkobling"/>
@@ -8114,7 +8190,7 @@
         <w:pStyle w:val="Brdtekst"/>
       </w:pPr>
       <w:r>
-        <w:t xml:space="preserve">[20] T. Bøe, M. Balaj, T. A. Eikemo, et al. </w:t>
+        <w:t xml:space="preserve">[22] T. Bøe, M. Balaj, T. A. Eikemo, et al. </w:t>
       </w:r>
       <w:r>
         <w:t xml:space="preserve">“</w:t>
@@ -8152,7 +8228,7 @@
       <w:r>
         <w:t xml:space="preserve"> </w:t>
       </w:r>
-      <w:hyperlink r:id="rId43">
+      <w:hyperlink r:id="rId42">
         <w:r>
           <w:rPr>
             <w:rStyle w:val="Hyperkobling"/>
@@ -8169,7 +8245,71 @@
         <w:pStyle w:val="Brdtekst"/>
       </w:pPr>
       <w:r>
-        <w:t xml:space="preserve">[21] S. Lehman, Bøe, T., et al. </w:t>
+        <w:t xml:space="preserve">[23] M. Hysing, K. J. Petrie, T. Bøe, et al. </w:t>
+      </w:r>
+      <w:r>
+        <w:t xml:space="preserve">“</w:t>
+      </w:r>
+      <w:r>
+        <w:t xml:space="preserve">Parental Work Absenteeism</w:t>
+      </w:r>
+      <w:r>
+        <w:t xml:space="preserve"> </w:t>
+      </w:r>
+      <w:r>
+        <w:t xml:space="preserve">Is Associated with Increased Symptom Complaints and School Absence in</w:t>
+      </w:r>
+      <w:r>
+        <w:t xml:space="preserve"> </w:t>
+      </w:r>
+      <w:r>
+        <w:t xml:space="preserve">Adolescent Children</w:t>
+      </w:r>
+      <w:r>
+        <w:t xml:space="preserve">”</w:t>
+      </w:r>
+      <w:r>
+        <w:t xml:space="preserve">. In:</w:t>
+      </w:r>
+      <w:r>
+        <w:t xml:space="preserve"> </w:t>
+      </w:r>
+      <w:r>
+        <w:rPr>
+          <w:i/>
+        </w:rPr>
+        <w:t xml:space="preserve">BMC Public Health</w:t>
+      </w:r>
+      <w:r>
+        <w:t xml:space="preserve"> </w:t>
+      </w:r>
+      <w:r>
+        <w:t xml:space="preserve">17.1 (2017). DOI:</w:t>
+      </w:r>
+      <w:r>
+        <w:t xml:space="preserve"> </w:t>
+      </w:r>
+      <w:hyperlink r:id="rId67">
+        <w:r>
+          <w:rPr>
+            <w:rStyle w:val="Hyperkobling"/>
+          </w:rPr>
+          <w:t xml:space="preserve">10/gbgspw</w:t>
+        </w:r>
+      </w:hyperlink>
+      <w:r>
+        <w:t xml:space="preserve">.</w:t>
+      </w:r>
+    </w:p>
+    <w:p>
+      <w:pPr>
+        <w:pStyle w:val="Brdtekst"/>
+      </w:pPr>
+      <w:r>
+        <w:t xml:space="preserve">[24] S. Lehman, T. Bøe, and K. Brevik.</w:t>
+      </w:r>
+      <w:r>
+        <w:t xml:space="preserve"> </w:t>
       </w:r>
       <w:r>
         <w:t xml:space="preserve">“</w:t>
@@ -8207,7 +8347,7 @@
       <w:r>
         <w:t xml:space="preserve"> </w:t>
       </w:r>
-      <w:hyperlink r:id="rId66">
+      <w:hyperlink r:id="rId68">
         <w:r>
           <w:rPr>
             <w:rStyle w:val="Hyperkobling"/>
@@ -8224,7 +8364,7 @@
         <w:pStyle w:val="Brdtekst"/>
       </w:pPr>
       <w:r>
-        <w:t xml:space="preserve">[22] A. J. Lundervold, T. Bøe, and A. Lundervold.</w:t>
+        <w:t xml:space="preserve">[25] A. J. Lundervold, T. Bøe, and A. Lundervold.</w:t>
       </w:r>
       <w:r>
         <w:t xml:space="preserve"> </w:t>
@@ -8271,7 +8411,7 @@
       <w:r>
         <w:t xml:space="preserve"> </w:t>
       </w:r>
-      <w:hyperlink r:id="rId67">
+      <w:hyperlink r:id="rId69">
         <w:r>
           <w:rPr>
             <w:rStyle w:val="Hyperkobling"/>
@@ -8288,7 +8428,7 @@
         <w:pStyle w:val="Brdtekst"/>
       </w:pPr>
       <w:r>
-        <w:t xml:space="preserve">[23] B. Sivertsen, T. Bøe, J. C. Skogen, et al. </w:t>
+        <w:t xml:space="preserve">[26] B. Sivertsen, T. Bøe, J. C. Skogen, et al. </w:t>
       </w:r>
       <w:r>
         <w:t xml:space="preserve">“</w:t>
@@ -8338,7 +8478,7 @@
       <w:r>
         <w:t xml:space="preserve"> </w:t>
       </w:r>
-      <w:hyperlink r:id="rId68">
+      <w:hyperlink r:id="rId70">
         <w:r>
           <w:rPr>
             <w:rStyle w:val="Hyperkobling"/>
@@ -8355,31 +8495,205 @@
         <w:pStyle w:val="Brdtekst"/>
       </w:pPr>
       <w:r>
-        <w:t xml:space="preserve">[24] T. Bøe, E. Dearing, K. Stormark, et al. </w:t>
+        <w:t xml:space="preserve">[27] T. Bøe, M. Hysing, and H. D. Zachrisson.</w:t>
+      </w:r>
+      <w:r>
+        <w:t xml:space="preserve"> </w:t>
       </w:r>
       <w:r>
         <w:t xml:space="preserve">“</w:t>
       </w:r>
       <w:r>
-        <w:t xml:space="preserve">Feeling Poor versus Being</w:t>
-      </w:r>
-      <w:r>
-        <w:t xml:space="preserve"> </w:t>
-      </w:r>
-      <w:r>
-        <w:t xml:space="preserve">Poor in Norway–Associations to Adolescent Mental Health: Tormod Bøe</w:t>
+        <w:t xml:space="preserve">Low Family Income and</w:t>
+      </w:r>
+      <w:r>
+        <w:t xml:space="preserve"> </w:t>
+      </w:r>
+      <w:r>
+        <w:t xml:space="preserve">Behavior Problems in Norwegian Preschoolers</w:t>
       </w:r>
       <w:r>
         <w:t xml:space="preserve">”</w:t>
       </w:r>
       <w:r>
+        <w:t xml:space="preserve">. In:</w:t>
+      </w:r>
+      <w:r>
+        <w:t xml:space="preserve"> </w:t>
+      </w:r>
+      <w:r>
+        <w:rPr>
+          <w:i/>
+        </w:rPr>
+        <w:t xml:space="preserve">J Dev Behav Pediatr</w:t>
+      </w:r>
+      <w:r>
+        <w:t xml:space="preserve"> </w:t>
+      </w:r>
+      <w:r>
+        <w:t xml:space="preserve">37.3 (2016). DOI:</w:t>
+      </w:r>
+      <w:r>
+        <w:t xml:space="preserve"> </w:t>
+      </w:r>
+      <w:hyperlink r:id="rId71">
+        <w:r>
+          <w:rPr>
+            <w:rStyle w:val="Hyperkobling"/>
+          </w:rPr>
+          <w:t xml:space="preserve">10/f8h85p</w:t>
+        </w:r>
+      </w:hyperlink>
+      <w:r>
         <w:t xml:space="preserve">.</w:t>
       </w:r>
-      <w:r>
-        <w:t xml:space="preserve"> </w:t>
-      </w:r>
-      <w:r>
-        <w:t xml:space="preserve">In:</w:t>
+    </w:p>
+    <w:p>
+      <w:pPr>
+        <w:pStyle w:val="Brdtekst"/>
+      </w:pPr>
+      <w:r>
+        <w:t xml:space="preserve">[28] T. Bøe, M. Hysing, J. C. Skogen, et al. </w:t>
+      </w:r>
+      <w:r>
+        <w:t xml:space="preserve">“</w:t>
+      </w:r>
+      <w:r>
+        <w:t xml:space="preserve">The Strengths and</w:t>
+      </w:r>
+      <w:r>
+        <w:t xml:space="preserve"> </w:t>
+      </w:r>
+      <w:r>
+        <w:t xml:space="preserve">Difficulties Questionnaire (SDQ): Factor Structure and Gender</w:t>
+      </w:r>
+      <w:r>
+        <w:t xml:space="preserve"> </w:t>
+      </w:r>
+      <w:r>
+        <w:t xml:space="preserve">Equivalence in Norwegian Adolescents</w:t>
+      </w:r>
+      <w:r>
+        <w:t xml:space="preserve">”</w:t>
+      </w:r>
+      <w:r>
+        <w:t xml:space="preserve">. In:</w:t>
+      </w:r>
+      <w:r>
+        <w:t xml:space="preserve"> </w:t>
+      </w:r>
+      <w:r>
+        <w:rPr>
+          <w:i/>
+        </w:rPr>
+        <w:t xml:space="preserve">PLoS One</w:t>
+      </w:r>
+      <w:r>
+        <w:t xml:space="preserve"> </w:t>
+      </w:r>
+      <w:r>
+        <w:t xml:space="preserve">11.5 (2016). DOI:</w:t>
+      </w:r>
+      <w:r>
+        <w:t xml:space="preserve"> </w:t>
+      </w:r>
+      <w:hyperlink r:id="rId43">
+        <w:r>
+          <w:rPr>
+            <w:rStyle w:val="Hyperkobling"/>
+          </w:rPr>
+          <w:t xml:space="preserve">10/f9v8vm</w:t>
+        </w:r>
+      </w:hyperlink>
+      <w:r>
+        <w:t xml:space="preserve">.</w:t>
+      </w:r>
+    </w:p>
+    <w:p>
+      <w:pPr>
+        <w:pStyle w:val="Brdtekst"/>
+      </w:pPr>
+      <w:r>
+        <w:t xml:space="preserve">[29] T. Eilertsen, A. L. Thorsen, S. E. H. Holm, et al. </w:t>
+      </w:r>
+      <w:r>
+        <w:t xml:space="preserve">“</w:t>
+      </w:r>
+      <w:r>
+        <w:t xml:space="preserve">Parental</w:t>
+      </w:r>
+      <w:r>
+        <w:t xml:space="preserve"> </w:t>
+      </w:r>
+      <w:r>
+        <w:t xml:space="preserve">Socioeconomic Status and Child Intellectual Functioning in a Norwegian</w:t>
+      </w:r>
+      <w:r>
+        <w:t xml:space="preserve"> </w:t>
+      </w:r>
+      <w:r>
+        <w:t xml:space="preserve">Sample</w:t>
+      </w:r>
+      <w:r>
+        <w:t xml:space="preserve">”</w:t>
+      </w:r>
+      <w:r>
+        <w:t xml:space="preserve">. In:</w:t>
+      </w:r>
+      <w:r>
+        <w:t xml:space="preserve"> </w:t>
+      </w:r>
+      <w:r>
+        <w:rPr>
+          <w:i/>
+        </w:rPr>
+        <w:t xml:space="preserve">Scand. J. Psychol.</w:t>
+      </w:r>
+      <w:r>
+        <w:t xml:space="preserve"> </w:t>
+      </w:r>
+      <w:r>
+        <w:t xml:space="preserve">57.5 (2016). DOI:</w:t>
+      </w:r>
+      <w:r>
+        <w:t xml:space="preserve"> </w:t>
+      </w:r>
+      <w:hyperlink r:id="rId72">
+        <w:r>
+          <w:rPr>
+            <w:rStyle w:val="Hyperkobling"/>
+          </w:rPr>
+          <w:t xml:space="preserve">10/gd59kf</w:t>
+        </w:r>
+      </w:hyperlink>
+      <w:r>
+        <w:t xml:space="preserve">.</w:t>
+      </w:r>
+    </w:p>
+    <w:p>
+      <w:pPr>
+        <w:pStyle w:val="Brdtekst"/>
+      </w:pPr>
+      <w:r>
+        <w:t xml:space="preserve">[30] M. Hysing, K. J. Petrie, T. Bøe, et al. </w:t>
+      </w:r>
+      <w:r>
+        <w:t xml:space="preserve">“</w:t>
+      </w:r>
+      <w:r>
+        <w:t xml:space="preserve">The Social Gradient of</w:t>
+      </w:r>
+      <w:r>
+        <w:t xml:space="preserve"> </w:t>
+      </w:r>
+      <w:r>
+        <w:t xml:space="preserve">Sleep in Adolescence: Results from the Youth@ Hordaland Survey</w:t>
+      </w:r>
+      <w:r>
+        <w:t xml:space="preserve">”</w:t>
+      </w:r>
+      <w:r>
+        <w:t xml:space="preserve">. In:</w:t>
       </w:r>
       <w:r>
         <w:t xml:space="preserve"> </w:t>
@@ -8394,12 +8708,1487 @@
         <w:t xml:space="preserve"> </w:t>
       </w:r>
       <w:r>
-        <w:t xml:space="preserve">26 (suppl_1 2016). DOI:</w:t>
-      </w:r>
-      <w:r>
-        <w:t xml:space="preserve"> </w:t>
-      </w:r>
-      <w:hyperlink r:id="rId69">
+        <w:t xml:space="preserve">27.1 (2016).</w:t>
+      </w:r>
+    </w:p>
+    <w:p>
+      <w:pPr>
+        <w:pStyle w:val="Brdtekst"/>
+      </w:pPr>
+      <w:r>
+        <w:t xml:space="preserve">[31] J. C. Skogen, T. Bøe, B. Sivertsen, et al. </w:t>
+      </w:r>
+      <w:r>
+        <w:t xml:space="preserve">“</w:t>
+      </w:r>
+      <w:r>
+        <w:t xml:space="preserve">Use of Alcohol,</w:t>
+      </w:r>
+      <w:r>
+        <w:t xml:space="preserve"> </w:t>
+      </w:r>
+      <w:r>
+        <w:t xml:space="preserve">Tobacco and Illicit Drugs among Ethnic Norwegian and Ethnic Minority</w:t>
+      </w:r>
+      <w:r>
+        <w:t xml:space="preserve"> </w:t>
+      </w:r>
+      <w:r>
+        <w:t xml:space="preserve">Adolescents in Hordaland County, Norway. The</w:t>
+      </w:r>
+      <w:r>
+        <w:t xml:space="preserve"> </w:t>
+      </w:r>
+      <w:hyperlink r:id="rId73">
+        <w:r>
+          <w:rPr>
+            <w:rStyle w:val="Hyperkobling"/>
+          </w:rPr>
+          <w:t xml:space="preserve">Youth@hordaland-Survey</w:t>
+        </w:r>
+      </w:hyperlink>
+      <w:r>
+        <w:t xml:space="preserve">”</w:t>
+      </w:r>
+      <w:r>
+        <w:t xml:space="preserve">.</w:t>
+      </w:r>
+      <w:r>
+        <w:t xml:space="preserve"> </w:t>
+      </w:r>
+      <w:r>
+        <w:t xml:space="preserve">In:</w:t>
+      </w:r>
+      <w:r>
+        <w:t xml:space="preserve"> </w:t>
+      </w:r>
+      <w:r>
+        <w:rPr>
+          <w:i/>
+        </w:rPr>
+        <w:t xml:space="preserve">Ethn Health</w:t>
+      </w:r>
+      <w:r>
+        <w:t xml:space="preserve"> </w:t>
+      </w:r>
+      <w:r>
+        <w:t xml:space="preserve">(2016). DOI:</w:t>
+      </w:r>
+      <w:r>
+        <w:t xml:space="preserve"> </w:t>
+      </w:r>
+      <w:hyperlink r:id="rId74">
+        <w:r>
+          <w:rPr>
+            <w:rStyle w:val="Hyperkobling"/>
+          </w:rPr>
+          <w:t xml:space="preserve">10/gd59kd</w:t>
+        </w:r>
+      </w:hyperlink>
+      <w:r>
+        <w:t xml:space="preserve">.</w:t>
+      </w:r>
+    </w:p>
+    <w:p>
+      <w:pPr>
+        <w:pStyle w:val="Brdtekst"/>
+      </w:pPr>
+      <w:r>
+        <w:t xml:space="preserve">[32] K. G. Askeland, S. Haugland, K. M. Stormark, et al. </w:t>
+      </w:r>
+      <w:r>
+        <w:t xml:space="preserve">“</w:t>
+      </w:r>
+      <w:r>
+        <w:t xml:space="preserve">Adolescent</w:t>
+      </w:r>
+      <w:r>
+        <w:t xml:space="preserve"> </w:t>
+      </w:r>
+      <w:r>
+        <w:t xml:space="preserve">School Absenteeism and Service Use in a Population-Based Study</w:t>
+      </w:r>
+      <w:r>
+        <w:t xml:space="preserve">”</w:t>
+      </w:r>
+      <w:r>
+        <w:t xml:space="preserve">. In:</w:t>
+      </w:r>
+      <w:r>
+        <w:t xml:space="preserve"> </w:t>
+      </w:r>
+      <w:r>
+        <w:rPr>
+          <w:i/>
+        </w:rPr>
+        <w:t xml:space="preserve">BMC Public Health</w:t>
+      </w:r>
+      <w:r>
+        <w:t xml:space="preserve"> </w:t>
+      </w:r>
+      <w:r>
+        <w:t xml:space="preserve">15.1 (2015). DOI:</w:t>
+      </w:r>
+      <w:r>
+        <w:t xml:space="preserve"> </w:t>
+      </w:r>
+      <w:hyperlink r:id="rId75">
+        <w:r>
+          <w:rPr>
+            <w:rStyle w:val="Hyperkobling"/>
+          </w:rPr>
+          <w:t xml:space="preserve">10/f7h9nn</w:t>
+        </w:r>
+      </w:hyperlink>
+      <w:r>
+        <w:t xml:space="preserve">.</w:t>
+      </w:r>
+    </w:p>
+    <w:p>
+      <w:pPr>
+        <w:pStyle w:val="Brdtekst"/>
+      </w:pPr>
+      <w:r>
+        <w:t xml:space="preserve">[33] M. Hysing, S. Haugland, K. M. Stormark, et al. </w:t>
+      </w:r>
+      <w:r>
+        <w:t xml:space="preserve">“</w:t>
+      </w:r>
+      <w:r>
+        <w:t xml:space="preserve">Sleep and School</w:t>
+      </w:r>
+      <w:r>
+        <w:t xml:space="preserve"> </w:t>
+      </w:r>
+      <w:r>
+        <w:t xml:space="preserve">Attendance in Adolescence: Results from a Large Population-Based</w:t>
+      </w:r>
+      <w:r>
+        <w:t xml:space="preserve"> </w:t>
+      </w:r>
+      <w:r>
+        <w:t xml:space="preserve">Study.</w:t>
+      </w:r>
+      <w:r>
+        <w:t xml:space="preserve">”</w:t>
+      </w:r>
+      <w:r>
+        <w:t xml:space="preserve"> </w:t>
+      </w:r>
+      <w:r>
+        <w:t xml:space="preserve">In:</w:t>
+      </w:r>
+      <w:r>
+        <w:t xml:space="preserve"> </w:t>
+      </w:r>
+      <w:r>
+        <w:rPr>
+          <w:i/>
+        </w:rPr>
+        <w:t xml:space="preserve">Scand J Public Health</w:t>
+      </w:r>
+      <w:r>
+        <w:t xml:space="preserve"> </w:t>
+      </w:r>
+      <w:r>
+        <w:t xml:space="preserve">43.1 (2015). DOI:</w:t>
+      </w:r>
+      <w:r>
+        <w:t xml:space="preserve"> </w:t>
+      </w:r>
+      <w:hyperlink r:id="rId76">
+        <w:r>
+          <w:rPr>
+            <w:rStyle w:val="Hyperkobling"/>
+          </w:rPr>
+          <w:t xml:space="preserve">10/f6v3jx</w:t>
+        </w:r>
+      </w:hyperlink>
+      <w:r>
+        <w:t xml:space="preserve">.</w:t>
+      </w:r>
+    </w:p>
+    <w:p>
+      <w:pPr>
+        <w:pStyle w:val="Brdtekst"/>
+      </w:pPr>
+      <w:r>
+        <w:t xml:space="preserve">[34] T. Bøe, B. Sivertsen, E. Heiervang, et al. </w:t>
+      </w:r>
+      <w:r>
+        <w:t xml:space="preserve">“</w:t>
+      </w:r>
+      <w:r>
+        <w:t xml:space="preserve">Socioeconomic Status</w:t>
+      </w:r>
+      <w:r>
+        <w:t xml:space="preserve"> </w:t>
+      </w:r>
+      <w:r>
+        <w:t xml:space="preserve">and Child Mental Health: The Role of Parental Emotional Well-Being and</w:t>
+      </w:r>
+      <w:r>
+        <w:t xml:space="preserve"> </w:t>
+      </w:r>
+      <w:r>
+        <w:t xml:space="preserve">Parenting Practices</w:t>
+      </w:r>
+      <w:r>
+        <w:t xml:space="preserve">”</w:t>
+      </w:r>
+      <w:r>
+        <w:t xml:space="preserve">. In:</w:t>
+      </w:r>
+      <w:r>
+        <w:t xml:space="preserve"> </w:t>
+      </w:r>
+      <w:r>
+        <w:rPr>
+          <w:i/>
+        </w:rPr>
+        <w:t xml:space="preserve">J Abnorm Child Psychol</w:t>
+      </w:r>
+      <w:r>
+        <w:t xml:space="preserve"> </w:t>
+      </w:r>
+      <w:r>
+        <w:t xml:space="preserve">42.5 (2014). DOI:</w:t>
+      </w:r>
+      <w:r>
+        <w:t xml:space="preserve"> </w:t>
+      </w:r>
+      <w:hyperlink r:id="rId37">
+        <w:r>
+          <w:rPr>
+            <w:rStyle w:val="Hyperkobling"/>
+          </w:rPr>
+          <w:t xml:space="preserve">10/f57qhw</w:t>
+        </w:r>
+      </w:hyperlink>
+      <w:r>
+        <w:t xml:space="preserve">.</w:t>
+      </w:r>
+    </w:p>
+    <w:p>
+      <w:pPr>
+        <w:pStyle w:val="Brdtekst"/>
+      </w:pPr>
+      <w:r>
+        <w:t xml:space="preserve">[35] B. S. Solberg, M. Hysing, T. Bøe, et al. </w:t>
+      </w:r>
+      <w:r>
+        <w:t xml:space="preserve">“</w:t>
+      </w:r>
+      <w:r>
+        <w:t xml:space="preserve">Holdninger Til Bruk Av</w:t>
+      </w:r>
+      <w:r>
+        <w:t xml:space="preserve"> </w:t>
+      </w:r>
+      <w:r>
+        <w:t xml:space="preserve">Medisiner Hos Voksne Med ADHD Målt Ved Hjelp Av Beliefs about Medicines</w:t>
+      </w:r>
+      <w:r>
+        <w:t xml:space="preserve"> </w:t>
+      </w:r>
+      <w:r>
+        <w:t xml:space="preserve">Questionnaire (BMQ) [Attitudes to Medication among Adults with ADHD</w:t>
+      </w:r>
+      <w:r>
+        <w:t xml:space="preserve"> </w:t>
+      </w:r>
+      <w:r>
+        <w:t xml:space="preserve">Measured with the Beliefs about Medicines Questionnaire (BMQ)]</w:t>
+      </w:r>
+      <w:r>
+        <w:t xml:space="preserve">”</w:t>
+      </w:r>
+      <w:r>
+        <w:t xml:space="preserve">. In:</w:t>
+      </w:r>
+      <w:r>
+        <w:t xml:space="preserve"> </w:t>
+      </w:r>
+      <w:r>
+        <w:rPr>
+          <w:i/>
+        </w:rPr>
+        <w:t xml:space="preserve">Tidsskr. Nor. Psykologforening</w:t>
+      </w:r>
+      <w:r>
+        <w:t xml:space="preserve"> </w:t>
+      </w:r>
+      <w:r>
+        <w:t xml:space="preserve">51 (2014).</w:t>
+      </w:r>
+    </w:p>
+    <w:p>
+      <w:pPr>
+        <w:pStyle w:val="Brdtekst"/>
+      </w:pPr>
+      <w:r>
+        <w:t xml:space="preserve">[36] H. M. Bjorgaas, I. Elgen, T. Bøe, et al. </w:t>
+      </w:r>
+      <w:r>
+        <w:t xml:space="preserve">“</w:t>
+      </w:r>
+      <w:r>
+        <w:t xml:space="preserve">Mental Health in</w:t>
+      </w:r>
+      <w:r>
+        <w:t xml:space="preserve"> </w:t>
+      </w:r>
+      <w:r>
+        <w:t xml:space="preserve">Children with Cerebral Palsy: Does Screening Capture the Complexity?</w:t>
+      </w:r>
+      <w:r>
+        <w:t xml:space="preserve">”</w:t>
+      </w:r>
+      <w:r>
+        <w:t xml:space="preserve"> </w:t>
+      </w:r>
+      <w:r>
+        <w:t xml:space="preserve">In:</w:t>
+      </w:r>
+      <w:r>
+        <w:t xml:space="preserve"> </w:t>
+      </w:r>
+      <w:r>
+        <w:rPr>
+          <w:i/>
+        </w:rPr>
+        <w:t xml:space="preserve">The Scientific World Journal</w:t>
+      </w:r>
+      <w:r>
+        <w:t xml:space="preserve"> </w:t>
+      </w:r>
+      <w:r>
+        <w:t xml:space="preserve">2013 (2013). DOI:</w:t>
+      </w:r>
+      <w:r>
+        <w:t xml:space="preserve"> </w:t>
+      </w:r>
+      <w:hyperlink r:id="rId77">
+        <w:r>
+          <w:rPr>
+            <w:rStyle w:val="Hyperkobling"/>
+          </w:rPr>
+          <w:t xml:space="preserve">10/gb7xjt</w:t>
+        </w:r>
+      </w:hyperlink>
+      <w:r>
+        <w:t xml:space="preserve">.</w:t>
+      </w:r>
+    </w:p>
+    <w:p>
+      <w:pPr>
+        <w:pStyle w:val="Brdtekst"/>
+      </w:pPr>
+      <w:r>
+        <w:t xml:space="preserve">[37] M. Hysing and T. Bøe.</w:t>
+      </w:r>
+      <w:r>
+        <w:t xml:space="preserve"> </w:t>
+      </w:r>
+      <w:r>
+        <w:t xml:space="preserve">“</w:t>
+      </w:r>
+      <w:r>
+        <w:t xml:space="preserve">Måleegenskaper Ved Den Norske Versjonen Av</w:t>
+      </w:r>
+      <w:r>
+        <w:t xml:space="preserve"> </w:t>
+      </w:r>
+      <w:r>
+        <w:t xml:space="preserve">Fem Til Femten (5-15) [Measurement Properties: FTF (Five to Fifteen -</w:t>
+      </w:r>
+      <w:r>
+        <w:t xml:space="preserve"> </w:t>
+      </w:r>
+      <w:r>
+        <w:t xml:space="preserve">5-15)]</w:t>
+      </w:r>
+      <w:r>
+        <w:t xml:space="preserve">”</w:t>
+      </w:r>
+      <w:r>
+        <w:t xml:space="preserve">. In:</w:t>
+      </w:r>
+      <w:r>
+        <w:t xml:space="preserve"> </w:t>
+      </w:r>
+      <w:r>
+        <w:rPr>
+          <w:i/>
+        </w:rPr>
+        <w:t xml:space="preserve">PsykTestBARN</w:t>
+      </w:r>
+      <w:r>
+        <w:t xml:space="preserve"> </w:t>
+      </w:r>
+      <w:r>
+        <w:t xml:space="preserve">(2013).</w:t>
+      </w:r>
+    </w:p>
+    <w:p>
+      <w:pPr>
+        <w:pStyle w:val="Brdtekst"/>
+      </w:pPr>
+      <w:r>
+        <w:t xml:space="preserve">[38] B. Sivertsen, S. Pallesen, K. M. Stormark, et al. </w:t>
+      </w:r>
+      <w:r>
+        <w:t xml:space="preserve">“</w:t>
+      </w:r>
+      <w:r>
+        <w:t xml:space="preserve">Delayed Sleep</w:t>
+      </w:r>
+      <w:r>
+        <w:t xml:space="preserve"> </w:t>
+      </w:r>
+      <w:r>
+        <w:t xml:space="preserve">Phase Syndrome in Adolescents: Prevalence and Correlates in a Large</w:t>
+      </w:r>
+      <w:r>
+        <w:t xml:space="preserve"> </w:t>
+      </w:r>
+      <w:r>
+        <w:t xml:space="preserve">Population Based Study</w:t>
+      </w:r>
+      <w:r>
+        <w:t xml:space="preserve">”</w:t>
+      </w:r>
+      <w:r>
+        <w:t xml:space="preserve">. In:</w:t>
+      </w:r>
+      <w:r>
+        <w:t xml:space="preserve"> </w:t>
+      </w:r>
+      <w:r>
+        <w:rPr>
+          <w:i/>
+        </w:rPr>
+        <w:t xml:space="preserve">BMC Public Health</w:t>
+      </w:r>
+      <w:r>
+        <w:t xml:space="preserve"> </w:t>
+      </w:r>
+      <w:r>
+        <w:t xml:space="preserve">13.1 (2013). DOI:</w:t>
+      </w:r>
+      <w:r>
+        <w:t xml:space="preserve"> </w:t>
+      </w:r>
+      <w:hyperlink r:id="rId78">
+        <w:r>
+          <w:rPr>
+            <w:rStyle w:val="Hyperkobling"/>
+          </w:rPr>
+          <w:t xml:space="preserve">10/gbfgqx</w:t>
+        </w:r>
+      </w:hyperlink>
+      <w:r>
+        <w:t xml:space="preserve">.</w:t>
+      </w:r>
+    </w:p>
+    <w:p>
+      <w:pPr>
+        <w:pStyle w:val="Brdtekst"/>
+      </w:pPr>
+      <w:r>
+        <w:t xml:space="preserve">[39] J. C. Skogen, T. Bøe, A. K. Knudsen, et al. </w:t>
+      </w:r>
+      <w:r>
+        <w:t xml:space="preserve">“</w:t>
+      </w:r>
+      <w:r>
+        <w:t xml:space="preserve">Psychometric</w:t>
+      </w:r>
+      <w:r>
+        <w:t xml:space="preserve"> </w:t>
+      </w:r>
+      <w:r>
+        <w:t xml:space="preserve">Properties and Concurrent Validity of the CRAFFT among Norwegian</w:t>
+      </w:r>
+      <w:r>
+        <w:t xml:space="preserve"> </w:t>
+      </w:r>
+      <w:r>
+        <w:t xml:space="preserve">Adolescents.</w:t>
+      </w:r>
+      <w:r>
+        <w:t xml:space="preserve"> </w:t>
+      </w:r>
+      <w:hyperlink r:id="rId79">
+        <w:r>
+          <w:rPr>
+            <w:rStyle w:val="Hyperkobling"/>
+          </w:rPr>
+          <w:t xml:space="preserve">Ung@hordaland</w:t>
+        </w:r>
+      </w:hyperlink>
+      <w:r>
+        <w:t xml:space="preserve">, a Population-Based Study</w:t>
+      </w:r>
+      <w:r>
+        <w:t xml:space="preserve">”</w:t>
+      </w:r>
+      <w:r>
+        <w:t xml:space="preserve">. In:</w:t>
+      </w:r>
+      <w:r>
+        <w:t xml:space="preserve"> </w:t>
+      </w:r>
+      <w:r>
+        <w:rPr>
+          <w:i/>
+        </w:rPr>
+        <w:t xml:space="preserve">Addict</w:t>
+      </w:r>
+      <w:r>
+        <w:rPr>
+          <w:i/>
+        </w:rPr>
+        <w:t xml:space="preserve"> </w:t>
+      </w:r>
+      <w:r>
+        <w:rPr>
+          <w:i/>
+        </w:rPr>
+        <w:t xml:space="preserve">Behav</w:t>
+      </w:r>
+      <w:r>
+        <w:t xml:space="preserve"> </w:t>
+      </w:r>
+      <w:r>
+        <w:t xml:space="preserve">38.10 (2013). DOI:</w:t>
+      </w:r>
+      <w:r>
+        <w:t xml:space="preserve"> </w:t>
+      </w:r>
+      <w:hyperlink r:id="rId80">
+        <w:r>
+          <w:rPr>
+            <w:rStyle w:val="Hyperkobling"/>
+          </w:rPr>
+          <w:t xml:space="preserve">10/f47f5w</w:t>
+        </w:r>
+      </w:hyperlink>
+      <w:r>
+        <w:t xml:space="preserve">.</w:t>
+      </w:r>
+    </w:p>
+    <w:p>
+      <w:pPr>
+        <w:pStyle w:val="Brdtekst"/>
+      </w:pPr>
+      <w:r>
+        <w:t xml:space="preserve">[40] T. Bøe, M. Hysing, K. M. Stormark, et al. </w:t>
+      </w:r>
+      <w:r>
+        <w:t xml:space="preserve">“</w:t>
+      </w:r>
+      <w:r>
+        <w:t xml:space="preserve">Sleep Problems as a</w:t>
+      </w:r>
+      <w:r>
+        <w:t xml:space="preserve"> </w:t>
+      </w:r>
+      <w:r>
+        <w:t xml:space="preserve">Mediator of the Association between Parental Education Levels,</w:t>
+      </w:r>
+      <w:r>
+        <w:t xml:space="preserve"> </w:t>
+      </w:r>
+      <w:r>
+        <w:t xml:space="preserve">Perceived Family Economy and Poor Mental Health in Children</w:t>
+      </w:r>
+      <w:r>
+        <w:t xml:space="preserve">”</w:t>
+      </w:r>
+      <w:r>
+        <w:t xml:space="preserve">. In:</w:t>
+      </w:r>
+      <w:r>
+        <w:t xml:space="preserve"> </w:t>
+      </w:r>
+      <w:r>
+        <w:rPr>
+          <w:i/>
+        </w:rPr>
+        <w:t xml:space="preserve">J</w:t>
+      </w:r>
+      <w:r>
+        <w:rPr>
+          <w:i/>
+        </w:rPr>
+        <w:t xml:space="preserve"> </w:t>
+      </w:r>
+      <w:r>
+        <w:rPr>
+          <w:i/>
+        </w:rPr>
+        <w:t xml:space="preserve">Psychosom Res</w:t>
+      </w:r>
+      <w:r>
+        <w:t xml:space="preserve"> </w:t>
+      </w:r>
+      <w:r>
+        <w:t xml:space="preserve">73.6 (2012). DOI:</w:t>
+      </w:r>
+      <w:r>
+        <w:t xml:space="preserve"> </w:t>
+      </w:r>
+      <w:hyperlink r:id="rId81">
+        <w:r>
+          <w:rPr>
+            <w:rStyle w:val="Hyperkobling"/>
+          </w:rPr>
+          <w:t xml:space="preserve">10/f2g67w</w:t>
+        </w:r>
+      </w:hyperlink>
+      <w:r>
+        <w:t xml:space="preserve">.</w:t>
+      </w:r>
+    </w:p>
+    <w:p>
+      <w:pPr>
+        <w:pStyle w:val="Brdtekst"/>
+      </w:pPr>
+      <w:r>
+        <w:t xml:space="preserve">[41] T. Bøe, S. Øverland, A. J. Lundervold, et al. </w:t>
+      </w:r>
+      <w:r>
+        <w:t xml:space="preserve">“</w:t>
+      </w:r>
+      <w:r>
+        <w:t xml:space="preserve">Socioeconomic</w:t>
+      </w:r>
+      <w:r>
+        <w:t xml:space="preserve"> </w:t>
+      </w:r>
+      <w:r>
+        <w:t xml:space="preserve">Status and Children’s Mental Health: Results from the Bergen Child</w:t>
+      </w:r>
+      <w:r>
+        <w:t xml:space="preserve"> </w:t>
+      </w:r>
+      <w:r>
+        <w:t xml:space="preserve">Study</w:t>
+      </w:r>
+      <w:r>
+        <w:t xml:space="preserve">”</w:t>
+      </w:r>
+      <w:r>
+        <w:t xml:space="preserve">. In:</w:t>
+      </w:r>
+      <w:r>
+        <w:t xml:space="preserve"> </w:t>
+      </w:r>
+      <w:r>
+        <w:rPr>
+          <w:i/>
+        </w:rPr>
+        <w:t xml:space="preserve">Soc. Psychiatry Psychiatr. Epidemiol.</w:t>
+      </w:r>
+      <w:r>
+        <w:t xml:space="preserve"> </w:t>
+      </w:r>
+      <w:r>
+        <w:t xml:space="preserve">47 (2012). DOI:</w:t>
+      </w:r>
+      <w:r>
+        <w:t xml:space="preserve"> </w:t>
+      </w:r>
+      <w:hyperlink r:id="rId82">
+        <w:r>
+          <w:rPr>
+            <w:rStyle w:val="Hyperkobling"/>
+          </w:rPr>
+          <w:t xml:space="preserve">10.1007/s00127-011-0462-9</w:t>
+        </w:r>
+      </w:hyperlink>
+      <w:r>
+        <w:t xml:space="preserve">.</w:t>
+      </w:r>
+    </w:p>
+    <w:p>
+      <w:pPr>
+        <w:pStyle w:val="Brdtekst"/>
+      </w:pPr>
+      <w:r>
+        <w:t xml:space="preserve">[42] M. Hysing and T. Bøe.</w:t>
+      </w:r>
+      <w:r>
+        <w:t xml:space="preserve"> </w:t>
+      </w:r>
+      <w:r>
+        <w:t xml:space="preserve">“</w:t>
+      </w:r>
+      <w:r>
+        <w:t xml:space="preserve">Måleegenskaper Ved Den Norske Versjonen Av</w:t>
+      </w:r>
+      <w:r>
+        <w:t xml:space="preserve"> </w:t>
+      </w:r>
+      <w:r>
+        <w:t xml:space="preserve">Brown Attention-Deficit Disorder Scales for Children and Adolescents,</w:t>
+      </w:r>
+      <w:r>
+        <w:t xml:space="preserve"> </w:t>
+      </w:r>
+      <w:r>
+        <w:t xml:space="preserve">8-12 År (Brown ADD 8-12) [Measurement Properties: Brown</w:t>
+      </w:r>
+      <w:r>
+        <w:t xml:space="preserve"> </w:t>
+      </w:r>
+      <w:r>
+        <w:t xml:space="preserve">Attention-Defict Disorder Scales for Children and Adolescents (Norsk</w:t>
+      </w:r>
+      <w:r>
+        <w:t xml:space="preserve"> </w:t>
+      </w:r>
+      <w:r>
+        <w:t xml:space="preserve">Versjon, 8-12 År)]</w:t>
+      </w:r>
+      <w:r>
+        <w:t xml:space="preserve">”</w:t>
+      </w:r>
+      <w:r>
+        <w:t xml:space="preserve">. In:</w:t>
+      </w:r>
+      <w:r>
+        <w:t xml:space="preserve"> </w:t>
+      </w:r>
+      <w:r>
+        <w:rPr>
+          <w:i/>
+        </w:rPr>
+        <w:t xml:space="preserve">PsykTestBARN</w:t>
+      </w:r>
+      <w:r>
+        <w:t xml:space="preserve"> </w:t>
+      </w:r>
+      <w:r>
+        <w:t xml:space="preserve">(2012).</w:t>
+      </w:r>
+    </w:p>
+    <w:p>
+      <w:pPr>
+        <w:pStyle w:val="Brdtekst"/>
+      </w:pPr>
+      <w:r>
+        <w:t xml:space="preserve">[43] T. Bøe and M. Hysing.</w:t>
+      </w:r>
+      <w:r>
+        <w:t xml:space="preserve"> </w:t>
+      </w:r>
+      <w:r>
+        <w:t xml:space="preserve">“</w:t>
+      </w:r>
+      <w:r>
+        <w:t xml:space="preserve">Måleegenskaper Ved Den Norske Versjonen Av</w:t>
+      </w:r>
+      <w:r>
+        <w:t xml:space="preserve"> </w:t>
+      </w:r>
+      <w:r>
+        <w:t xml:space="preserve">Brown Attention-Deficit Disorder Scales for Children and Adolescents,</w:t>
+      </w:r>
+      <w:r>
+        <w:t xml:space="preserve"> </w:t>
+      </w:r>
+      <w:r>
+        <w:t xml:space="preserve">3-7 År (Brown ADD Scales 3-7) [Measurement Properties: Brown</w:t>
+      </w:r>
+      <w:r>
+        <w:t xml:space="preserve"> </w:t>
+      </w:r>
+      <w:r>
+        <w:t xml:space="preserve">Attention-Defict Disorder Scales for Children and Adolescents</w:t>
+      </w:r>
+      <w:r>
+        <w:t xml:space="preserve"> </w:t>
+      </w:r>
+      <w:r>
+        <w:t xml:space="preserve">(Norwegian Version, 3-7 Years)]</w:t>
+      </w:r>
+      <w:r>
+        <w:t xml:space="preserve">”</w:t>
+      </w:r>
+      <w:r>
+        <w:t xml:space="preserve">. In:</w:t>
+      </w:r>
+      <w:r>
+        <w:t xml:space="preserve"> </w:t>
+      </w:r>
+      <w:r>
+        <w:rPr>
+          <w:i/>
+        </w:rPr>
+        <w:t xml:space="preserve">PsykTestBARN</w:t>
+      </w:r>
+      <w:r>
+        <w:t xml:space="preserve"> </w:t>
+      </w:r>
+      <w:r>
+        <w:t xml:space="preserve">(2011).</w:t>
+      </w:r>
+    </w:p>
+    <w:p>
+      <w:pPr>
+        <w:pStyle w:val="Brdtekst"/>
+      </w:pPr>
+      <w:r>
+        <w:t xml:space="preserve">[44] H. Kornør and T. Bøe.</w:t>
+      </w:r>
+      <w:r>
+        <w:t xml:space="preserve"> </w:t>
+      </w:r>
+      <w:r>
+        <w:t xml:space="preserve">“</w:t>
+      </w:r>
+      <w:r>
+        <w:t xml:space="preserve">Måleegenskaper Ved Den Norske Versjonen Av</w:t>
+      </w:r>
+      <w:r>
+        <w:t xml:space="preserve"> </w:t>
+      </w:r>
+      <w:r>
+        <w:t xml:space="preserve">ADHD Rating Scale–IV Hjemmeversjon (ADHD-RS-IV Hjemme) [Measurement</w:t>
+      </w:r>
+      <w:r>
+        <w:t xml:space="preserve"> </w:t>
+      </w:r>
+      <w:r>
+        <w:t xml:space="preserve">Properties: ADHD-RS-IV – ADHD Rating Scale – IV (Home Version)]</w:t>
+      </w:r>
+      <w:r>
+        <w:t xml:space="preserve">”</w:t>
+      </w:r>
+      <w:r>
+        <w:t xml:space="preserve">. In:</w:t>
+      </w:r>
+      <w:r>
+        <w:t xml:space="preserve"> </w:t>
+      </w:r>
+      <w:r>
+        <w:rPr>
+          <w:i/>
+        </w:rPr>
+        <w:t xml:space="preserve">PsykTestBARN</w:t>
+      </w:r>
+      <w:r>
+        <w:t xml:space="preserve"> </w:t>
+      </w:r>
+      <w:r>
+        <w:t xml:space="preserve">(2011).</w:t>
+      </w:r>
+    </w:p>
+    <w:p>
+      <w:pPr>
+        <w:pStyle w:val="Brdtekst"/>
+      </w:pPr>
+      <w:r>
+        <w:t xml:space="preserve">[45] H. Kornør and T. Bøe.</w:t>
+      </w:r>
+      <w:r>
+        <w:t xml:space="preserve"> </w:t>
+      </w:r>
+      <w:r>
+        <w:t xml:space="preserve">“</w:t>
+      </w:r>
+      <w:r>
+        <w:t xml:space="preserve">Måleegenskaper Ved Den Norske Versjonen Av</w:t>
+      </w:r>
+      <w:r>
+        <w:t xml:space="preserve"> </w:t>
+      </w:r>
+      <w:r>
+        <w:t xml:space="preserve">ADHD Rating Scale IV, Skoleversjon (ADHD-RS-IV Skole) [Measurement</w:t>
+      </w:r>
+      <w:r>
+        <w:t xml:space="preserve"> </w:t>
+      </w:r>
+      <w:r>
+        <w:t xml:space="preserve">Properties: ADHD-RS-IV – ADHD Rating Scale – IV (School Version)]</w:t>
+      </w:r>
+      <w:r>
+        <w:t xml:space="preserve">”</w:t>
+      </w:r>
+      <w:r>
+        <w:t xml:space="preserve">. In:</w:t>
+      </w:r>
+      <w:r>
+        <w:t xml:space="preserve"> </w:t>
+      </w:r>
+      <w:r>
+        <w:rPr>
+          <w:i/>
+        </w:rPr>
+        <w:t xml:space="preserve">PsykTestBARN</w:t>
+      </w:r>
+      <w:r>
+        <w:t xml:space="preserve"> </w:t>
+      </w:r>
+      <w:r>
+        <w:t xml:space="preserve">(2011).</w:t>
+      </w:r>
+    </w:p>
+    <w:p>
+      <w:pPr>
+        <w:pStyle w:val="Brdtekst"/>
+      </w:pPr>
+      <w:r>
+        <w:t xml:space="preserve">[46] H. Kornør and T. Bøe.</w:t>
+      </w:r>
+      <w:r>
+        <w:t xml:space="preserve"> </w:t>
+      </w:r>
+      <w:r>
+        <w:t xml:space="preserve">“</w:t>
+      </w:r>
+      <w:r>
+        <w:t xml:space="preserve">Måleegenskaper Ved Den Norske Versjonen Av</w:t>
+      </w:r>
+      <w:r>
+        <w:t xml:space="preserve"> </w:t>
+      </w:r>
+      <w:r>
+        <w:t xml:space="preserve">Swanson, Nolan Og Pelham Vurderingsskala for Lærere Og Foreldre -</w:t>
+      </w:r>
+      <w:r>
+        <w:t xml:space="preserve"> </w:t>
+      </w:r>
+      <w:r>
+        <w:t xml:space="preserve">Versjon IV (SNAP-IV) [Measurement Properties: SNAP-IV]</w:t>
+      </w:r>
+      <w:r>
+        <w:t xml:space="preserve">”</w:t>
+      </w:r>
+      <w:r>
+        <w:t xml:space="preserve">. In:</w:t>
+      </w:r>
+      <w:r>
+        <w:t xml:space="preserve"> </w:t>
+      </w:r>
+      <w:r>
+        <w:rPr>
+          <w:i/>
+        </w:rPr>
+        <w:t xml:space="preserve">PsykTestBARN</w:t>
+      </w:r>
+      <w:r>
+        <w:t xml:space="preserve"> </w:t>
+      </w:r>
+      <w:r>
+        <w:t xml:space="preserve">1.1 (2011). URL:</w:t>
+      </w:r>
+      <w:r>
+        <w:t xml:space="preserve"> </w:t>
+      </w:r>
+      <w:hyperlink r:id="rId83">
+        <w:r>
+          <w:rPr>
+            <w:rStyle w:val="Hyperkobling"/>
+          </w:rPr>
+          <w:t xml:space="preserve">http://hdl.handle.net/11250/2385504</w:t>
+        </w:r>
+      </w:hyperlink>
+      <w:r>
+        <w:t xml:space="preserve">.</w:t>
+      </w:r>
+    </w:p>
+    <w:p>
+      <w:pPr>
+        <w:pStyle w:val="Brdtekst"/>
+      </w:pPr>
+      <w:r>
+        <w:t xml:space="preserve">[47] O. Heradstveit, M. Hysing, S. A. Nilsen, et al. </w:t>
+      </w:r>
+      <w:r>
+        <w:t xml:space="preserve">“</w:t>
+      </w:r>
+      <w:r>
+        <w:t xml:space="preserve">Symptoms of</w:t>
+      </w:r>
+      <w:r>
+        <w:t xml:space="preserve"> </w:t>
+      </w:r>
+      <w:r>
+        <w:t xml:space="preserve">Disordered Eating and Participation in Individual- and Team Sports: A</w:t>
+      </w:r>
+      <w:r>
+        <w:t xml:space="preserve"> </w:t>
+      </w:r>
+      <w:r>
+        <w:t xml:space="preserve">Population-Based Study of Adolescents</w:t>
+      </w:r>
+      <w:r>
+        <w:t xml:space="preserve">”</w:t>
+      </w:r>
+      <w:r>
+        <w:t xml:space="preserve">. In:</w:t>
+      </w:r>
+      <w:r>
+        <w:t xml:space="preserve"> </w:t>
+      </w:r>
+      <w:r>
+        <w:rPr>
+          <w:i/>
+        </w:rPr>
+        <w:t xml:space="preserve">Accept. Eat. Behav.</w:t>
+      </w:r>
+      <w:r>
+        <w:t xml:space="preserve"> </w:t>
+      </w:r>
+      <w:r>
+        <w:t xml:space="preserve">().</w:t>
+      </w:r>
+    </w:p>
+    <w:p>
+      <w:pPr>
+        <w:pStyle w:val="Brdtekst"/>
+      </w:pPr>
+      <w:r>
+        <w:t xml:space="preserve">[48] M. Hysing, A. G. Harvey, T. Bøe, et al. </w:t>
+      </w:r>
+      <w:r>
+        <w:t xml:space="preserve">“</w:t>
+      </w:r>
+      <w:r>
+        <w:t xml:space="preserve">Trajectories of Sleep</w:t>
+      </w:r>
+      <w:r>
+        <w:t xml:space="preserve"> </w:t>
+      </w:r>
+      <w:r>
+        <w:t xml:space="preserve">Problems from Adolescence to Adulthood. ~Linking Two Population-Based</w:t>
+      </w:r>
+      <w:r>
+        <w:t xml:space="preserve"> </w:t>
+      </w:r>
+      <w:r>
+        <w:t xml:space="preserve">Studies from Norway.</w:t>
+      </w:r>
+      <w:r>
+        <w:t xml:space="preserve">”</w:t>
+      </w:r>
+      <w:r>
+        <w:t xml:space="preserve"> </w:t>
+      </w:r>
+      <w:r>
+        <w:t xml:space="preserve">In:</w:t>
+      </w:r>
+      <w:r>
+        <w:t xml:space="preserve"> </w:t>
+      </w:r>
+      <w:r>
+        <w:rPr>
+          <w:i/>
+        </w:rPr>
+        <w:t xml:space="preserve">Accept. Sleep Med.</w:t>
+      </w:r>
+      <w:r>
+        <w:t xml:space="preserve"> </w:t>
+      </w:r>
+      <w:r>
+        <w:t xml:space="preserve">().</w:t>
+      </w:r>
+    </w:p>
+    <w:bookmarkEnd w:id="84"/>
+    <w:bookmarkStart w:id="85" w:name="books-and-book-chapters"/>
+    <w:p>
+      <w:pPr>
+        <w:pStyle w:val="Overskrift2"/>
+      </w:pPr>
+      <w:r>
+        <w:t xml:space="preserve">Books and book chapters</w:t>
+      </w:r>
+    </w:p>
+    <w:p>
+      <w:pPr>
+        <w:pStyle w:val="FirstParagraph"/>
+      </w:pPr>
+      <w:r>
+        <w:t xml:space="preserve">[1] T. Bøe and H. D. Zachrisson.</w:t>
+      </w:r>
+      <w:r>
+        <w:t xml:space="preserve"> </w:t>
+      </w:r>
+      <w:r>
+        <w:t xml:space="preserve">“</w:t>
+      </w:r>
+      <w:r>
+        <w:t xml:space="preserve">Hva Betyr Det for Barn å Vokse Opp i</w:t>
+      </w:r>
+      <w:r>
+        <w:t xml:space="preserve"> </w:t>
+      </w:r>
+      <w:r>
+        <w:t xml:space="preserve">En Fattig Familie? [What Does It Mean for Children to Grow up in a Poor</w:t>
+      </w:r>
+      <w:r>
+        <w:t xml:space="preserve"> </w:t>
+      </w:r>
+      <w:r>
+        <w:t xml:space="preserve">Family?]</w:t>
+      </w:r>
+      <w:r>
+        <w:t xml:space="preserve">”</w:t>
+      </w:r>
+      <w:r>
+        <w:t xml:space="preserve">. In:</w:t>
+      </w:r>
+      <w:r>
+        <w:t xml:space="preserve"> </w:t>
+      </w:r>
+      <w:r>
+        <w:rPr>
+          <w:i/>
+        </w:rPr>
+        <w:t xml:space="preserve">Helsetasjonstjenesten: Barns Psykiske Helse Og</w:t>
+      </w:r>
+      <w:r>
+        <w:rPr>
+          <w:i/>
+        </w:rPr>
+        <w:t xml:space="preserve"> </w:t>
+      </w:r>
+      <w:r>
+        <w:rPr>
+          <w:i/>
+        </w:rPr>
+        <w:t xml:space="preserve">Utvikling</w:t>
+      </w:r>
+      <w:r>
+        <w:t xml:space="preserve">. Ed. by H. Holme, E. S. Olavesen, L. Valla and M. B. Hansen.</w:t>
+      </w:r>
+      <w:r>
+        <w:t xml:space="preserve"> </w:t>
+      </w:r>
+      <w:r>
+        <w:t xml:space="preserve">Gyldendal Akademisk, 2016.</w:t>
+      </w:r>
+    </w:p>
+    <w:bookmarkEnd w:id="85"/>
+    <w:bookmarkStart w:id="89" w:name="conference-proceedings"/>
+    <w:p>
+      <w:pPr>
+        <w:pStyle w:val="Overskrift2"/>
+      </w:pPr>
+      <w:r>
+        <w:t xml:space="preserve">Conference proceedings</w:t>
+      </w:r>
+    </w:p>
+    <w:p>
+      <w:pPr>
+        <w:pStyle w:val="FirstParagraph"/>
+      </w:pPr>
+      <w:r>
+        <w:t xml:space="preserve">[1] T. Bøe, M. Hysing, and B. Sivertsen.</w:t>
+      </w:r>
+      <w:r>
+        <w:t xml:space="preserve"> </w:t>
+      </w:r>
+      <w:r>
+        <w:t xml:space="preserve">“</w:t>
+      </w:r>
+      <w:r>
+        <w:t xml:space="preserve">Higher Education Students’</w:t>
+      </w:r>
+      <w:r>
+        <w:t xml:space="preserve"> </w:t>
+      </w:r>
+      <w:r>
+        <w:t xml:space="preserve">Mental Health Problems: Results from the Norwegian SHOT Study</w:t>
+      </w:r>
+      <w:r>
+        <w:t xml:space="preserve">”</w:t>
+      </w:r>
+      <w:r>
+        <w:t xml:space="preserve">. In:</w:t>
+      </w:r>
+      <w:r>
+        <w:t xml:space="preserve"> </w:t>
+      </w:r>
+      <w:r>
+        <w:rPr>
+          <w:i/>
+        </w:rPr>
+        <w:t xml:space="preserve">European Journal of Public Health</w:t>
+      </w:r>
+      <w:r>
+        <w:t xml:space="preserve">. Vol. 29. Oxford University Press,</w:t>
+      </w:r>
+      <w:r>
+        <w:t xml:space="preserve"> </w:t>
+      </w:r>
+      <w:r>
+        <w:t xml:space="preserve">2019. DOI:</w:t>
+      </w:r>
+      <w:r>
+        <w:t xml:space="preserve"> </w:t>
+      </w:r>
+      <w:hyperlink r:id="rId86">
+        <w:r>
+          <w:rPr>
+            <w:rStyle w:val="Hyperkobling"/>
+          </w:rPr>
+          <w:t xml:space="preserve">10/ggfzxk</w:t>
+        </w:r>
+      </w:hyperlink>
+      <w:r>
+        <w:t xml:space="preserve">.</w:t>
+      </w:r>
+    </w:p>
+    <w:p>
+      <w:pPr>
+        <w:pStyle w:val="Brdtekst"/>
+      </w:pPr>
+      <w:r>
+        <w:t xml:space="preserve">[2] T. Bøe.</w:t>
+      </w:r>
+      <w:r>
+        <w:t xml:space="preserve"> </w:t>
+      </w:r>
+      <w:r>
+        <w:t xml:space="preserve">“</w:t>
+      </w:r>
+      <w:r>
+        <w:t xml:space="preserve">Road to Independence: Mental Health Problems in</w:t>
+      </w:r>
+      <w:r>
+        <w:t xml:space="preserve"> </w:t>
+      </w:r>
+      <w:r>
+        <w:t xml:space="preserve">Unaccompanied Refugee Minors</w:t>
+      </w:r>
+      <w:r>
+        <w:t xml:space="preserve">”</w:t>
+      </w:r>
+      <w:r>
+        <w:t xml:space="preserve">. In:</w:t>
+      </w:r>
+      <w:r>
+        <w:t xml:space="preserve"> </w:t>
+      </w:r>
+      <w:r>
+        <w:rPr>
+          <w:i/>
+        </w:rPr>
+        <w:t xml:space="preserve">The 20th Conference on Social</w:t>
+      </w:r>
+      <w:r>
+        <w:rPr>
+          <w:i/>
+        </w:rPr>
+        <w:t xml:space="preserve"> </w:t>
+      </w:r>
+      <w:r>
+        <w:rPr>
+          <w:i/>
+        </w:rPr>
+        <w:t xml:space="preserve">Psychology and Community Psychology</w:t>
+      </w:r>
+      <w:r>
+        <w:t xml:space="preserve">. 2019.</w:t>
+      </w:r>
+    </w:p>
+    <w:p>
+      <w:pPr>
+        <w:pStyle w:val="Brdtekst"/>
+      </w:pPr>
+      <w:r>
+        <w:t xml:space="preserve">[3] S. Nilsen, T. Bøe, and K. Breivik.</w:t>
+      </w:r>
+      <w:r>
+        <w:t xml:space="preserve"> </w:t>
+      </w:r>
+      <w:r>
+        <w:t xml:space="preserve">“</w:t>
+      </w:r>
+      <w:r>
+        <w:t xml:space="preserve">Divorce and Adolescent Mental</w:t>
+      </w:r>
+      <w:r>
+        <w:t xml:space="preserve"> </w:t>
+      </w:r>
+      <w:r>
+        <w:t xml:space="preserve">Health: Is It All About the Money?</w:t>
+      </w:r>
+      <w:r>
+        <w:t xml:space="preserve">”</w:t>
+      </w:r>
+      <w:r>
+        <w:t xml:space="preserve"> </w:t>
+      </w:r>
+      <w:r>
+        <w:t xml:space="preserve">In:</w:t>
+      </w:r>
+      <w:r>
+        <w:t xml:space="preserve"> </w:t>
+      </w:r>
+      <w:r>
+        <w:rPr>
+          <w:i/>
+        </w:rPr>
+        <w:t xml:space="preserve">European Journal of Public</w:t>
+      </w:r>
+      <w:r>
+        <w:rPr>
+          <w:i/>
+        </w:rPr>
+        <w:t xml:space="preserve"> </w:t>
+      </w:r>
+      <w:r>
+        <w:rPr>
+          <w:i/>
+        </w:rPr>
+        <w:t xml:space="preserve">Health</w:t>
+      </w:r>
+      <w:r>
+        <w:t xml:space="preserve">. Vol. 28. 2018. DOI:</w:t>
+      </w:r>
+      <w:r>
+        <w:t xml:space="preserve"> </w:t>
+      </w:r>
+      <w:hyperlink r:id="rId87">
+        <w:r>
+          <w:rPr>
+            <w:rStyle w:val="Hyperkobling"/>
+          </w:rPr>
+          <w:t xml:space="preserve">10/gf56p7</w:t>
+        </w:r>
+      </w:hyperlink>
+      <w:r>
+        <w:t xml:space="preserve">.</w:t>
+      </w:r>
+    </w:p>
+    <w:p>
+      <w:pPr>
+        <w:pStyle w:val="Brdtekst"/>
+      </w:pPr>
+      <w:r>
+        <w:t xml:space="preserve">[4] T. Bøe.</w:t>
+      </w:r>
+      <w:r>
+        <w:t xml:space="preserve"> </w:t>
+      </w:r>
+      <w:r>
+        <w:t xml:space="preserve">“</w:t>
+      </w:r>
+      <w:r>
+        <w:t xml:space="preserve">Economic Volatility and Adolescent Mental Health</w:t>
+      </w:r>
+      <w:r>
+        <w:t xml:space="preserve">”</w:t>
+      </w:r>
+      <w:r>
+        <w:t xml:space="preserve">. In:</w:t>
+      </w:r>
+      <w:r>
+        <w:t xml:space="preserve"> </w:t>
+      </w:r>
+      <w:r>
+        <w:rPr>
+          <w:i/>
+        </w:rPr>
+        <w:t xml:space="preserve">The 23rd Norwegian Conference on Epidemiology</w:t>
+      </w:r>
+      <w:r>
+        <w:t xml:space="preserve">. 2016.</w:t>
+      </w:r>
+    </w:p>
+    <w:p>
+      <w:pPr>
+        <w:pStyle w:val="Brdtekst"/>
+      </w:pPr>
+      <w:r>
+        <w:t xml:space="preserve">[5] T. Bøe.</w:t>
+      </w:r>
+      <w:r>
+        <w:t xml:space="preserve"> </w:t>
+      </w:r>
+      <w:r>
+        <w:t xml:space="preserve">“</w:t>
+      </w:r>
+      <w:r>
+        <w:t xml:space="preserve">Economic Volatility and Adolescent Mental Health</w:t>
+      </w:r>
+      <w:r>
+        <w:t xml:space="preserve">”</w:t>
+      </w:r>
+      <w:r>
+        <w:t xml:space="preserve">. In:</w:t>
+      </w:r>
+      <w:r>
+        <w:t xml:space="preserve"> </w:t>
+      </w:r>
+      <w:r>
+        <w:rPr>
+          <w:i/>
+        </w:rPr>
+        <w:t xml:space="preserve">European Child Development Conference</w:t>
+      </w:r>
+      <w:r>
+        <w:t xml:space="preserve">. 2016.</w:t>
+      </w:r>
+    </w:p>
+    <w:p>
+      <w:pPr>
+        <w:pStyle w:val="Brdtekst"/>
+      </w:pPr>
+      <w:r>
+        <w:t xml:space="preserve">[6] T. Bøe, E. Dearing, K. Stormark, et al. </w:t>
+      </w:r>
+      <w:r>
+        <w:t xml:space="preserve">“</w:t>
+      </w:r>
+      <w:r>
+        <w:t xml:space="preserve">Feeling Poor versus Being</w:t>
+      </w:r>
+      <w:r>
+        <w:t xml:space="preserve"> </w:t>
+      </w:r>
+      <w:r>
+        <w:t xml:space="preserve">Poor in Norway–Associations to Adolescent Mental Health</w:t>
+      </w:r>
+      <w:r>
+        <w:t xml:space="preserve">”</w:t>
+      </w:r>
+      <w:r>
+        <w:t xml:space="preserve">. In:</w:t>
+      </w:r>
+      <w:r>
+        <w:t xml:space="preserve"> </w:t>
+      </w:r>
+      <w:r>
+        <w:rPr>
+          <w:i/>
+        </w:rPr>
+        <w:t xml:space="preserve">The</w:t>
+      </w:r>
+      <w:r>
+        <w:rPr>
+          <w:i/>
+        </w:rPr>
+        <w:t xml:space="preserve"> </w:t>
+      </w:r>
+      <w:r>
+        <w:rPr>
+          <w:i/>
+        </w:rPr>
+        <w:t xml:space="preserve">European Journal of Public Health</w:t>
+      </w:r>
+      <w:r>
+        <w:t xml:space="preserve">. Vol. 26. 2016. DOI:</w:t>
+      </w:r>
+      <w:r>
+        <w:t xml:space="preserve"> </w:t>
+      </w:r>
+      <w:hyperlink r:id="rId88">
         <w:r>
           <w:rPr>
             <w:rStyle w:val="Hyperkobling"/>
@@ -8416,1586 +10205,7 @@
         <w:pStyle w:val="Brdtekst"/>
       </w:pPr>
       <w:r>
-        <w:t xml:space="preserve">[25] T. Bøe, M. Hysing, and H. D. Zachrisson.</w:t>
-      </w:r>
-      <w:r>
-        <w:t xml:space="preserve"> </w:t>
-      </w:r>
-      <w:r>
-        <w:t xml:space="preserve">“</w:t>
-      </w:r>
-      <w:r>
-        <w:t xml:space="preserve">Low Family Income and</w:t>
-      </w:r>
-      <w:r>
-        <w:t xml:space="preserve"> </w:t>
-      </w:r>
-      <w:r>
-        <w:t xml:space="preserve">Behavior Problems in Norwegian Preschoolers</w:t>
-      </w:r>
-      <w:r>
-        <w:t xml:space="preserve">”</w:t>
-      </w:r>
-      <w:r>
-        <w:t xml:space="preserve">. In:</w:t>
-      </w:r>
-      <w:r>
-        <w:t xml:space="preserve"> </w:t>
-      </w:r>
-      <w:r>
-        <w:rPr>
-          <w:i/>
-        </w:rPr>
-        <w:t xml:space="preserve">J Dev Behav Pediatr</w:t>
-      </w:r>
-      <w:r>
-        <w:t xml:space="preserve"> </w:t>
-      </w:r>
-      <w:r>
-        <w:t xml:space="preserve">37.3 (2016). DOI:</w:t>
-      </w:r>
-      <w:r>
-        <w:t xml:space="preserve"> </w:t>
-      </w:r>
-      <w:hyperlink r:id="rId70">
-        <w:r>
-          <w:rPr>
-            <w:rStyle w:val="Hyperkobling"/>
-          </w:rPr>
-          <w:t xml:space="preserve">10/f8h85p</w:t>
-        </w:r>
-      </w:hyperlink>
-      <w:r>
-        <w:t xml:space="preserve">.</w:t>
-      </w:r>
-    </w:p>
-    <w:p>
-      <w:pPr>
-        <w:pStyle w:val="Brdtekst"/>
-      </w:pPr>
-      <w:r>
-        <w:t xml:space="preserve">[26] T. Bøe, M. Hysing, J. C. Skogen, et al. </w:t>
-      </w:r>
-      <w:r>
-        <w:t xml:space="preserve">“</w:t>
-      </w:r>
-      <w:r>
-        <w:t xml:space="preserve">The Strengths and</w:t>
-      </w:r>
-      <w:r>
-        <w:t xml:space="preserve"> </w:t>
-      </w:r>
-      <w:r>
-        <w:t xml:space="preserve">Difficulties Questionnaire (SDQ): Factor Structure and Gender</w:t>
-      </w:r>
-      <w:r>
-        <w:t xml:space="preserve"> </w:t>
-      </w:r>
-      <w:r>
-        <w:t xml:space="preserve">Equivalence in Norwegian Adolescents</w:t>
-      </w:r>
-      <w:r>
-        <w:t xml:space="preserve">”</w:t>
-      </w:r>
-      <w:r>
-        <w:t xml:space="preserve">. In:</w:t>
-      </w:r>
-      <w:r>
-        <w:t xml:space="preserve"> </w:t>
-      </w:r>
-      <w:r>
-        <w:rPr>
-          <w:i/>
-        </w:rPr>
-        <w:t xml:space="preserve">PLoS One</w:t>
-      </w:r>
-      <w:r>
-        <w:t xml:space="preserve"> </w:t>
-      </w:r>
-      <w:r>
-        <w:t xml:space="preserve">11.5 (2016). DOI:</w:t>
-      </w:r>
-      <w:r>
-        <w:t xml:space="preserve"> </w:t>
-      </w:r>
-      <w:hyperlink r:id="rId44">
-        <w:r>
-          <w:rPr>
-            <w:rStyle w:val="Hyperkobling"/>
-          </w:rPr>
-          <w:t xml:space="preserve">10/f9v8vm</w:t>
-        </w:r>
-      </w:hyperlink>
-      <w:r>
-        <w:t xml:space="preserve">.</w:t>
-      </w:r>
-    </w:p>
-    <w:p>
-      <w:pPr>
-        <w:pStyle w:val="Brdtekst"/>
-      </w:pPr>
-      <w:r>
-        <w:t xml:space="preserve">[27] T. Eilertsen, A. L. Thorsen, S. E. H. Holm, et al. </w:t>
-      </w:r>
-      <w:r>
-        <w:t xml:space="preserve">“</w:t>
-      </w:r>
-      <w:r>
-        <w:t xml:space="preserve">Parental</w:t>
-      </w:r>
-      <w:r>
-        <w:t xml:space="preserve"> </w:t>
-      </w:r>
-      <w:r>
-        <w:t xml:space="preserve">Socioeconomic Status and Child Intellectual Functioning in a Norwegian</w:t>
-      </w:r>
-      <w:r>
-        <w:t xml:space="preserve"> </w:t>
-      </w:r>
-      <w:r>
-        <w:t xml:space="preserve">Sample</w:t>
-      </w:r>
-      <w:r>
-        <w:t xml:space="preserve">”</w:t>
-      </w:r>
-      <w:r>
-        <w:t xml:space="preserve">. In:</w:t>
-      </w:r>
-      <w:r>
-        <w:t xml:space="preserve"> </w:t>
-      </w:r>
-      <w:r>
-        <w:rPr>
-          <w:i/>
-        </w:rPr>
-        <w:t xml:space="preserve">Scand. J. Psychol.</w:t>
-      </w:r>
-      <w:r>
-        <w:t xml:space="preserve"> </w:t>
-      </w:r>
-      <w:r>
-        <w:t xml:space="preserve">57.5 (2016). DOI:</w:t>
-      </w:r>
-      <w:r>
-        <w:t xml:space="preserve"> </w:t>
-      </w:r>
-      <w:hyperlink r:id="rId71">
-        <w:r>
-          <w:rPr>
-            <w:rStyle w:val="Hyperkobling"/>
-          </w:rPr>
-          <w:t xml:space="preserve">10/gd59kf</w:t>
-        </w:r>
-      </w:hyperlink>
-      <w:r>
-        <w:t xml:space="preserve">.</w:t>
-      </w:r>
-    </w:p>
-    <w:p>
-      <w:pPr>
-        <w:pStyle w:val="Brdtekst"/>
-      </w:pPr>
-      <w:r>
-        <w:t xml:space="preserve">[28] M. Hysing, K. J. Petrie, T. Bøe, et al. </w:t>
-      </w:r>
-      <w:r>
-        <w:t xml:space="preserve">“</w:t>
-      </w:r>
-      <w:r>
-        <w:t xml:space="preserve">The Social Gradient of</w:t>
-      </w:r>
-      <w:r>
-        <w:t xml:space="preserve"> </w:t>
-      </w:r>
-      <w:r>
-        <w:t xml:space="preserve">Sleep in Adolescence: Results from the Youth@ Hordaland Survey</w:t>
-      </w:r>
-      <w:r>
-        <w:t xml:space="preserve">”</w:t>
-      </w:r>
-      <w:r>
-        <w:t xml:space="preserve">. In:</w:t>
-      </w:r>
-      <w:r>
-        <w:t xml:space="preserve"> </w:t>
-      </w:r>
-      <w:r>
-        <w:rPr>
-          <w:i/>
-        </w:rPr>
-        <w:t xml:space="preserve">Eur. J. Public Health</w:t>
-      </w:r>
-      <w:r>
-        <w:t xml:space="preserve"> </w:t>
-      </w:r>
-      <w:r>
-        <w:t xml:space="preserve">27.1 (2016).</w:t>
-      </w:r>
-    </w:p>
-    <w:p>
-      <w:pPr>
-        <w:pStyle w:val="Brdtekst"/>
-      </w:pPr>
-      <w:r>
-        <w:t xml:space="preserve">[29] J. C. Skogen, Bøe, T., et al. </w:t>
-      </w:r>
-      <w:r>
-        <w:t xml:space="preserve">“</w:t>
-      </w:r>
-      <w:r>
-        <w:t xml:space="preserve">Use of Alcohol, Tobacco and Illicit</w:t>
-      </w:r>
-      <w:r>
-        <w:t xml:space="preserve"> </w:t>
-      </w:r>
-      <w:r>
-        <w:t xml:space="preserve">Drugs among Ethnic Norwegian and Ethnic Minority Adolescents in</w:t>
-      </w:r>
-      <w:r>
-        <w:t xml:space="preserve"> </w:t>
-      </w:r>
-      <w:r>
-        <w:t xml:space="preserve">Hordaland County, Norway. The</w:t>
-      </w:r>
-      <w:r>
-        <w:t xml:space="preserve"> </w:t>
-      </w:r>
-      <w:hyperlink r:id="rId72">
-        <w:r>
-          <w:rPr>
-            <w:rStyle w:val="Hyperkobling"/>
-          </w:rPr>
-          <w:t xml:space="preserve">Youth@hordaland-Survey</w:t>
-        </w:r>
-      </w:hyperlink>
-      <w:r>
-        <w:t xml:space="preserve">”</w:t>
-      </w:r>
-      <w:r>
-        <w:t xml:space="preserve">. In:</w:t>
-      </w:r>
-      <w:r>
-        <w:t xml:space="preserve"> </w:t>
-      </w:r>
-      <w:r>
-        <w:rPr>
-          <w:i/>
-        </w:rPr>
-        <w:t xml:space="preserve">Ethn</w:t>
-      </w:r>
-      <w:r>
-        <w:rPr>
-          <w:i/>
-        </w:rPr>
-        <w:t xml:space="preserve"> </w:t>
-      </w:r>
-      <w:r>
-        <w:rPr>
-          <w:i/>
-        </w:rPr>
-        <w:t xml:space="preserve">Health</w:t>
-      </w:r>
-      <w:r>
-        <w:t xml:space="preserve"> </w:t>
-      </w:r>
-      <w:r>
-        <w:t xml:space="preserve">(2016). DOI:</w:t>
-      </w:r>
-      <w:r>
-        <w:t xml:space="preserve"> </w:t>
-      </w:r>
-      <w:hyperlink r:id="rId73">
-        <w:r>
-          <w:rPr>
-            <w:rStyle w:val="Hyperkobling"/>
-          </w:rPr>
-          <w:t xml:space="preserve">10/gd59kd</w:t>
-        </w:r>
-      </w:hyperlink>
-      <w:r>
-        <w:t xml:space="preserve">.</w:t>
-      </w:r>
-    </w:p>
-    <w:p>
-      <w:pPr>
-        <w:pStyle w:val="Brdtekst"/>
-      </w:pPr>
-      <w:r>
-        <w:t xml:space="preserve">[30] K. G. Askeland, S. Haugland, K. M. Stormark, et al. </w:t>
-      </w:r>
-      <w:r>
-        <w:t xml:space="preserve">“</w:t>
-      </w:r>
-      <w:r>
-        <w:t xml:space="preserve">Adolescent</w:t>
-      </w:r>
-      <w:r>
-        <w:t xml:space="preserve"> </w:t>
-      </w:r>
-      <w:r>
-        <w:t xml:space="preserve">School Absenteeism and Service Use in a Population-Based Study</w:t>
-      </w:r>
-      <w:r>
-        <w:t xml:space="preserve">”</w:t>
-      </w:r>
-      <w:r>
-        <w:t xml:space="preserve">. In:</w:t>
-      </w:r>
-      <w:r>
-        <w:t xml:space="preserve"> </w:t>
-      </w:r>
-      <w:r>
-        <w:rPr>
-          <w:i/>
-        </w:rPr>
-        <w:t xml:space="preserve">BMC Public Health</w:t>
-      </w:r>
-      <w:r>
-        <w:t xml:space="preserve"> </w:t>
-      </w:r>
-      <w:r>
-        <w:t xml:space="preserve">15.1 (2015). DOI:</w:t>
-      </w:r>
-      <w:r>
-        <w:t xml:space="preserve"> </w:t>
-      </w:r>
-      <w:hyperlink r:id="rId74">
-        <w:r>
-          <w:rPr>
-            <w:rStyle w:val="Hyperkobling"/>
-          </w:rPr>
-          <w:t xml:space="preserve">10/f7h9nn</w:t>
-        </w:r>
-      </w:hyperlink>
-      <w:r>
-        <w:t xml:space="preserve">.</w:t>
-      </w:r>
-    </w:p>
-    <w:p>
-      <w:pPr>
-        <w:pStyle w:val="Brdtekst"/>
-      </w:pPr>
-      <w:r>
-        <w:t xml:space="preserve">[31] M. Hysing, S. Haugland, K. M. Stormark, et al. </w:t>
-      </w:r>
-      <w:r>
-        <w:t xml:space="preserve">“</w:t>
-      </w:r>
-      <w:r>
-        <w:t xml:space="preserve">Sleep and School</w:t>
-      </w:r>
-      <w:r>
-        <w:t xml:space="preserve"> </w:t>
-      </w:r>
-      <w:r>
-        <w:t xml:space="preserve">Attendance in Adolescence: Results from a Large Population-Based</w:t>
-      </w:r>
-      <w:r>
-        <w:t xml:space="preserve"> </w:t>
-      </w:r>
-      <w:r>
-        <w:t xml:space="preserve">Study.</w:t>
-      </w:r>
-      <w:r>
-        <w:t xml:space="preserve">”</w:t>
-      </w:r>
-      <w:r>
-        <w:t xml:space="preserve"> </w:t>
-      </w:r>
-      <w:r>
-        <w:t xml:space="preserve">In:</w:t>
-      </w:r>
-      <w:r>
-        <w:t xml:space="preserve"> </w:t>
-      </w:r>
-      <w:r>
-        <w:rPr>
-          <w:i/>
-        </w:rPr>
-        <w:t xml:space="preserve">Scand J Public Health</w:t>
-      </w:r>
-      <w:r>
-        <w:t xml:space="preserve"> </w:t>
-      </w:r>
-      <w:r>
-        <w:t xml:space="preserve">43.1 (2015). DOI:</w:t>
-      </w:r>
-      <w:r>
-        <w:t xml:space="preserve"> </w:t>
-      </w:r>
-      <w:hyperlink r:id="rId75">
-        <w:r>
-          <w:rPr>
-            <w:rStyle w:val="Hyperkobling"/>
-          </w:rPr>
-          <w:t xml:space="preserve">10/f6v3jx</w:t>
-        </w:r>
-      </w:hyperlink>
-      <w:r>
-        <w:t xml:space="preserve">.</w:t>
-      </w:r>
-    </w:p>
-    <w:p>
-      <w:pPr>
-        <w:pStyle w:val="Brdtekst"/>
-      </w:pPr>
-      <w:r>
-        <w:t xml:space="preserve">[32] T. Bøe, B. Sivertsen, E. Heiervang, et al. </w:t>
-      </w:r>
-      <w:r>
-        <w:t xml:space="preserve">“</w:t>
-      </w:r>
-      <w:r>
-        <w:t xml:space="preserve">Socioeconomic Status</w:t>
-      </w:r>
-      <w:r>
-        <w:t xml:space="preserve"> </w:t>
-      </w:r>
-      <w:r>
-        <w:t xml:space="preserve">and Child Mental Health: The Role of Parental Emotional Well-Being and</w:t>
-      </w:r>
-      <w:r>
-        <w:t xml:space="preserve"> </w:t>
-      </w:r>
-      <w:r>
-        <w:t xml:space="preserve">Parenting Practices</w:t>
-      </w:r>
-      <w:r>
-        <w:t xml:space="preserve">”</w:t>
-      </w:r>
-      <w:r>
-        <w:t xml:space="preserve">. In:</w:t>
-      </w:r>
-      <w:r>
-        <w:t xml:space="preserve"> </w:t>
-      </w:r>
-      <w:r>
-        <w:rPr>
-          <w:i/>
-        </w:rPr>
-        <w:t xml:space="preserve">J Abnorm Child Psychol</w:t>
-      </w:r>
-      <w:r>
-        <w:t xml:space="preserve"> </w:t>
-      </w:r>
-      <w:r>
-        <w:t xml:space="preserve">42.5 (2014). DOI:</w:t>
-      </w:r>
-      <w:r>
-        <w:t xml:space="preserve"> </w:t>
-      </w:r>
-      <w:hyperlink r:id="rId38">
-        <w:r>
-          <w:rPr>
-            <w:rStyle w:val="Hyperkobling"/>
-          </w:rPr>
-          <w:t xml:space="preserve">10/f57qhw</w:t>
-        </w:r>
-      </w:hyperlink>
-      <w:r>
-        <w:t xml:space="preserve">.</w:t>
-      </w:r>
-    </w:p>
-    <w:p>
-      <w:pPr>
-        <w:pStyle w:val="Brdtekst"/>
-      </w:pPr>
-      <w:r>
-        <w:t xml:space="preserve">[33] B. S. Solberg, M. Hysing, T. Bøe, et al. </w:t>
-      </w:r>
-      <w:r>
-        <w:t xml:space="preserve">“</w:t>
-      </w:r>
-      <w:r>
-        <w:t xml:space="preserve">Holdninger Til Bruk Av</w:t>
-      </w:r>
-      <w:r>
-        <w:t xml:space="preserve"> </w:t>
-      </w:r>
-      <w:r>
-        <w:t xml:space="preserve">Medisiner Hos Voksne Med ADHD Målt Ved Hjelp Av Beliefs about Medicines</w:t>
-      </w:r>
-      <w:r>
-        <w:t xml:space="preserve"> </w:t>
-      </w:r>
-      <w:r>
-        <w:t xml:space="preserve">Questionnaire (BMQ)</w:t>
-      </w:r>
-      <w:r>
-        <w:t xml:space="preserve">”</w:t>
-      </w:r>
-      <w:r>
-        <w:t xml:space="preserve">. In:</w:t>
-      </w:r>
-      <w:r>
-        <w:t xml:space="preserve"> </w:t>
-      </w:r>
-      <w:r>
-        <w:rPr>
-          <w:i/>
-        </w:rPr>
-        <w:t xml:space="preserve">Tidsskr. Nor. Psykologforening</w:t>
-      </w:r>
-      <w:r>
-        <w:t xml:space="preserve"> </w:t>
-      </w:r>
-      <w:r>
-        <w:t xml:space="preserve">51 (2014).</w:t>
-      </w:r>
-    </w:p>
-    <w:p>
-      <w:pPr>
-        <w:pStyle w:val="Brdtekst"/>
-      </w:pPr>
-      <w:r>
-        <w:t xml:space="preserve">[34] M. Hysing and T. Bøe.</w:t>
-      </w:r>
-      <w:r>
-        <w:t xml:space="preserve"> </w:t>
-      </w:r>
-      <w:r>
-        <w:t xml:space="preserve">“</w:t>
-      </w:r>
-      <w:r>
-        <w:t xml:space="preserve">Måleegenskaper Ved Den Norske Versjonen Av</w:t>
-      </w:r>
-      <w:r>
-        <w:t xml:space="preserve"> </w:t>
-      </w:r>
-      <w:r>
-        <w:t xml:space="preserve">Fem Til Femten (5-15) [Measurement Properties: FTF (Five to Fifteen -</w:t>
-      </w:r>
-      <w:r>
-        <w:t xml:space="preserve"> </w:t>
-      </w:r>
-      <w:r>
-        <w:t xml:space="preserve">5-15)]</w:t>
-      </w:r>
-      <w:r>
-        <w:t xml:space="preserve">”</w:t>
-      </w:r>
-      <w:r>
-        <w:t xml:space="preserve">. In:</w:t>
-      </w:r>
-      <w:r>
-        <w:t xml:space="preserve"> </w:t>
-      </w:r>
-      <w:r>
-        <w:rPr>
-          <w:i/>
-        </w:rPr>
-        <w:t xml:space="preserve">PsykTestBARN</w:t>
-      </w:r>
-      <w:r>
-        <w:t xml:space="preserve"> </w:t>
-      </w:r>
-      <w:r>
-        <w:t xml:space="preserve">(2013).</w:t>
-      </w:r>
-    </w:p>
-    <w:p>
-      <w:pPr>
-        <w:pStyle w:val="Brdtekst"/>
-      </w:pPr>
-      <w:r>
-        <w:t xml:space="preserve">[35] B. Sivertsen, S. Pallesen, K. M. Stormark, et al. </w:t>
-      </w:r>
-      <w:r>
-        <w:t xml:space="preserve">“</w:t>
-      </w:r>
-      <w:r>
-        <w:t xml:space="preserve">Delayed Sleep</w:t>
-      </w:r>
-      <w:r>
-        <w:t xml:space="preserve"> </w:t>
-      </w:r>
-      <w:r>
-        <w:t xml:space="preserve">Phase Syndrome in Adolescents: Prevalence and Correlates in a Large</w:t>
-      </w:r>
-      <w:r>
-        <w:t xml:space="preserve"> </w:t>
-      </w:r>
-      <w:r>
-        <w:t xml:space="preserve">Population Based Study</w:t>
-      </w:r>
-      <w:r>
-        <w:t xml:space="preserve">”</w:t>
-      </w:r>
-      <w:r>
-        <w:t xml:space="preserve">. In:</w:t>
-      </w:r>
-      <w:r>
-        <w:t xml:space="preserve"> </w:t>
-      </w:r>
-      <w:r>
-        <w:rPr>
-          <w:i/>
-        </w:rPr>
-        <w:t xml:space="preserve">BMC Public Health</w:t>
-      </w:r>
-      <w:r>
-        <w:t xml:space="preserve"> </w:t>
-      </w:r>
-      <w:r>
-        <w:t xml:space="preserve">13.1 (2013). DOI:</w:t>
-      </w:r>
-      <w:r>
-        <w:t xml:space="preserve"> </w:t>
-      </w:r>
-      <w:hyperlink r:id="rId76">
-        <w:r>
-          <w:rPr>
-            <w:rStyle w:val="Hyperkobling"/>
-          </w:rPr>
-          <w:t xml:space="preserve">10/gbfgqx</w:t>
-        </w:r>
-      </w:hyperlink>
-      <w:r>
-        <w:t xml:space="preserve">.</w:t>
-      </w:r>
-    </w:p>
-    <w:p>
-      <w:pPr>
-        <w:pStyle w:val="Brdtekst"/>
-      </w:pPr>
-      <w:r>
-        <w:t xml:space="preserve">[36] J. C. Skogen, T. Bøe, A. K. Knudsen, et al. </w:t>
-      </w:r>
-      <w:r>
-        <w:t xml:space="preserve">“</w:t>
-      </w:r>
-      <w:r>
-        <w:t xml:space="preserve">Psychometric</w:t>
-      </w:r>
-      <w:r>
-        <w:t xml:space="preserve"> </w:t>
-      </w:r>
-      <w:r>
-        <w:t xml:space="preserve">Properties and Concurrent Validity of the Crafft among Norwegian</w:t>
-      </w:r>
-      <w:r>
-        <w:t xml:space="preserve"> </w:t>
-      </w:r>
-      <w:r>
-        <w:t xml:space="preserve">Adolescents.</w:t>
-      </w:r>
-      <w:r>
-        <w:t xml:space="preserve"> </w:t>
-      </w:r>
-      <w:hyperlink r:id="rId77">
-        <w:r>
-          <w:rPr>
-            <w:rStyle w:val="Hyperkobling"/>
-          </w:rPr>
-          <w:t xml:space="preserve">Ung@hordaland</w:t>
-        </w:r>
-      </w:hyperlink>
-      <w:r>
-        <w:t xml:space="preserve">, a Population-Based Study</w:t>
-      </w:r>
-      <w:r>
-        <w:t xml:space="preserve">”</w:t>
-      </w:r>
-      <w:r>
-        <w:t xml:space="preserve">. In:</w:t>
-      </w:r>
-      <w:r>
-        <w:t xml:space="preserve"> </w:t>
-      </w:r>
-      <w:r>
-        <w:rPr>
-          <w:i/>
-        </w:rPr>
-        <w:t xml:space="preserve">Addict</w:t>
-      </w:r>
-      <w:r>
-        <w:rPr>
-          <w:i/>
-        </w:rPr>
-        <w:t xml:space="preserve"> </w:t>
-      </w:r>
-      <w:r>
-        <w:rPr>
-          <w:i/>
-        </w:rPr>
-        <w:t xml:space="preserve">Behav</w:t>
-      </w:r>
-      <w:r>
-        <w:t xml:space="preserve"> </w:t>
-      </w:r>
-      <w:r>
-        <w:t xml:space="preserve">38.10 (2013). DOI:</w:t>
-      </w:r>
-      <w:r>
-        <w:t xml:space="preserve"> </w:t>
-      </w:r>
-      <w:hyperlink r:id="rId78">
-        <w:r>
-          <w:rPr>
-            <w:rStyle w:val="Hyperkobling"/>
-          </w:rPr>
-          <w:t xml:space="preserve">10/f47f5w</w:t>
-        </w:r>
-      </w:hyperlink>
-      <w:r>
-        <w:t xml:space="preserve">.</w:t>
-      </w:r>
-    </w:p>
-    <w:p>
-      <w:pPr>
-        <w:pStyle w:val="Brdtekst"/>
-      </w:pPr>
-      <w:r>
-        <w:t xml:space="preserve">[37] T. Bøe, M. Hysing, K. M. Stormark, et al. </w:t>
-      </w:r>
-      <w:r>
-        <w:t xml:space="preserve">“</w:t>
-      </w:r>
-      <w:r>
-        <w:t xml:space="preserve">Sleep Problems as a</w:t>
-      </w:r>
-      <w:r>
-        <w:t xml:space="preserve"> </w:t>
-      </w:r>
-      <w:r>
-        <w:t xml:space="preserve">Mediator of the Association between Parental Education Levels,</w:t>
-      </w:r>
-      <w:r>
-        <w:t xml:space="preserve"> </w:t>
-      </w:r>
-      <w:r>
-        <w:t xml:space="preserve">Perceived Family Economy and Poor Mental Health in Children</w:t>
-      </w:r>
-      <w:r>
-        <w:t xml:space="preserve">”</w:t>
-      </w:r>
-      <w:r>
-        <w:t xml:space="preserve">. In:</w:t>
-      </w:r>
-      <w:r>
-        <w:t xml:space="preserve"> </w:t>
-      </w:r>
-      <w:r>
-        <w:rPr>
-          <w:i/>
-        </w:rPr>
-        <w:t xml:space="preserve">J</w:t>
-      </w:r>
-      <w:r>
-        <w:rPr>
-          <w:i/>
-        </w:rPr>
-        <w:t xml:space="preserve"> </w:t>
-      </w:r>
-      <w:r>
-        <w:rPr>
-          <w:i/>
-        </w:rPr>
-        <w:t xml:space="preserve">Psychosom Res</w:t>
-      </w:r>
-      <w:r>
-        <w:t xml:space="preserve"> </w:t>
-      </w:r>
-      <w:r>
-        <w:t xml:space="preserve">73.6 (2012). DOI:</w:t>
-      </w:r>
-      <w:r>
-        <w:t xml:space="preserve"> </w:t>
-      </w:r>
-      <w:hyperlink r:id="rId79">
-        <w:r>
-          <w:rPr>
-            <w:rStyle w:val="Hyperkobling"/>
-          </w:rPr>
-          <w:t xml:space="preserve">10/f2g67w</w:t>
-        </w:r>
-      </w:hyperlink>
-      <w:r>
-        <w:t xml:space="preserve">.</w:t>
-      </w:r>
-    </w:p>
-    <w:p>
-      <w:pPr>
-        <w:pStyle w:val="Brdtekst"/>
-      </w:pPr>
-      <w:r>
-        <w:t xml:space="preserve">[38] T. Bøe, S. Øverland, A. J. Lundervold, et al. </w:t>
-      </w:r>
-      <w:r>
-        <w:t xml:space="preserve">“</w:t>
-      </w:r>
-      <w:r>
-        <w:t xml:space="preserve">Socioeconomic</w:t>
-      </w:r>
-      <w:r>
-        <w:t xml:space="preserve"> </w:t>
-      </w:r>
-      <w:r>
-        <w:t xml:space="preserve">Status and Children’s Mental Health: Results from the Bergen Child</w:t>
-      </w:r>
-      <w:r>
-        <w:t xml:space="preserve"> </w:t>
-      </w:r>
-      <w:r>
-        <w:t xml:space="preserve">Study</w:t>
-      </w:r>
-      <w:r>
-        <w:t xml:space="preserve">”</w:t>
-      </w:r>
-      <w:r>
-        <w:t xml:space="preserve">. In:</w:t>
-      </w:r>
-      <w:r>
-        <w:t xml:space="preserve"> </w:t>
-      </w:r>
-      <w:r>
-        <w:rPr>
-          <w:i/>
-        </w:rPr>
-        <w:t xml:space="preserve">Soc Psychiatry Psychiatr Epidemiol</w:t>
-      </w:r>
-      <w:r>
-        <w:t xml:space="preserve"> </w:t>
-      </w:r>
-      <w:r>
-        <w:t xml:space="preserve">47.10 (2012). DOI:</w:t>
-      </w:r>
-      <w:r>
-        <w:t xml:space="preserve"> </w:t>
-      </w:r>
-      <w:hyperlink r:id="rId37">
-        <w:r>
-          <w:rPr>
-            <w:rStyle w:val="Hyperkobling"/>
-          </w:rPr>
-          <w:t xml:space="preserve">10/bqwjjk</w:t>
-        </w:r>
-      </w:hyperlink>
-      <w:r>
-        <w:t xml:space="preserve">.</w:t>
-      </w:r>
-    </w:p>
-    <w:p>
-      <w:pPr>
-        <w:pStyle w:val="Brdtekst"/>
-      </w:pPr>
-      <w:r>
-        <w:t xml:space="preserve">[39] T. Bøe, S. Øverland, A. J. Lundervold, et al. </w:t>
-      </w:r>
-      <w:r>
-        <w:t xml:space="preserve">“</w:t>
-      </w:r>
-      <w:r>
-        <w:t xml:space="preserve">Socioeconomic</w:t>
-      </w:r>
-      <w:r>
-        <w:t xml:space="preserve"> </w:t>
-      </w:r>
-      <w:r>
-        <w:t xml:space="preserve">Status and Children’s Mental Health: Results from the Bergen Child</w:t>
-      </w:r>
-      <w:r>
-        <w:t xml:space="preserve"> </w:t>
-      </w:r>
-      <w:r>
-        <w:t xml:space="preserve">Study</w:t>
-      </w:r>
-      <w:r>
-        <w:t xml:space="preserve">”</w:t>
-      </w:r>
-      <w:r>
-        <w:t xml:space="preserve">. In:</w:t>
-      </w:r>
-      <w:r>
-        <w:t xml:space="preserve"> </w:t>
-      </w:r>
-      <w:r>
-        <w:rPr>
-          <w:i/>
-        </w:rPr>
-        <w:t xml:space="preserve">Soc. Psychiatry Psychiatr. Epidemiol.</w:t>
-      </w:r>
-      <w:r>
-        <w:t xml:space="preserve"> </w:t>
-      </w:r>
-      <w:r>
-        <w:t xml:space="preserve">47 (2012). DOI:</w:t>
-      </w:r>
-      <w:r>
-        <w:t xml:space="preserve"> </w:t>
-      </w:r>
-      <w:hyperlink r:id="rId80">
-        <w:r>
-          <w:rPr>
-            <w:rStyle w:val="Hyperkobling"/>
-          </w:rPr>
-          <w:t xml:space="preserve">10.1007/s00127-011-0462-9</w:t>
-        </w:r>
-      </w:hyperlink>
-      <w:r>
-        <w:t xml:space="preserve">.</w:t>
-      </w:r>
-    </w:p>
-    <w:p>
-      <w:pPr>
-        <w:pStyle w:val="Brdtekst"/>
-      </w:pPr>
-      <w:r>
-        <w:t xml:space="preserve">[40] M. Hysing and T. Bøe.</w:t>
-      </w:r>
-      <w:r>
-        <w:t xml:space="preserve"> </w:t>
-      </w:r>
-      <w:r>
-        <w:t xml:space="preserve">“</w:t>
-      </w:r>
-      <w:r>
-        <w:t xml:space="preserve">Måleegenskaper Ved Den Norske Versjonen Av</w:t>
-      </w:r>
-      <w:r>
-        <w:t xml:space="preserve"> </w:t>
-      </w:r>
-      <w:r>
-        <w:t xml:space="preserve">Brown Attention-Deficit Disorder Scales for Children and Adolescents,</w:t>
-      </w:r>
-      <w:r>
-        <w:t xml:space="preserve"> </w:t>
-      </w:r>
-      <w:r>
-        <w:t xml:space="preserve">8-12 År (Brown ADD 8-12) [Measurement Properties: Brown</w:t>
-      </w:r>
-      <w:r>
-        <w:t xml:space="preserve"> </w:t>
-      </w:r>
-      <w:r>
-        <w:t xml:space="preserve">Attention-Defict Disorder Scales for Children and Adolescents (Norsk</w:t>
-      </w:r>
-      <w:r>
-        <w:t xml:space="preserve"> </w:t>
-      </w:r>
-      <w:r>
-        <w:t xml:space="preserve">Versjon, 8-12 År)]</w:t>
-      </w:r>
-      <w:r>
-        <w:t xml:space="preserve">”</w:t>
-      </w:r>
-      <w:r>
-        <w:t xml:space="preserve">. In:</w:t>
-      </w:r>
-      <w:r>
-        <w:t xml:space="preserve"> </w:t>
-      </w:r>
-      <w:r>
-        <w:rPr>
-          <w:i/>
-        </w:rPr>
-        <w:t xml:space="preserve">PsykTestBARN</w:t>
-      </w:r>
-      <w:r>
-        <w:t xml:space="preserve"> </w:t>
-      </w:r>
-      <w:r>
-        <w:t xml:space="preserve">(2012).</w:t>
-      </w:r>
-    </w:p>
-    <w:p>
-      <w:pPr>
-        <w:pStyle w:val="Brdtekst"/>
-      </w:pPr>
-      <w:r>
-        <w:t xml:space="preserve">[41] T. Bøe and M. Hysing.</w:t>
-      </w:r>
-      <w:r>
-        <w:t xml:space="preserve"> </w:t>
-      </w:r>
-      <w:r>
-        <w:t xml:space="preserve">“</w:t>
-      </w:r>
-      <w:r>
-        <w:t xml:space="preserve">Måleegenskaper Ved Den Norske Versjonen Av</w:t>
-      </w:r>
-      <w:r>
-        <w:t xml:space="preserve"> </w:t>
-      </w:r>
-      <w:r>
-        <w:t xml:space="preserve">Brown Attention-Deficit Disorder Scales for Children and Adolescents,</w:t>
-      </w:r>
-      <w:r>
-        <w:t xml:space="preserve"> </w:t>
-      </w:r>
-      <w:r>
-        <w:t xml:space="preserve">3-7 År (Brown ADD Scales 3-7) [Measurement Properties: Brown</w:t>
-      </w:r>
-      <w:r>
-        <w:t xml:space="preserve"> </w:t>
-      </w:r>
-      <w:r>
-        <w:t xml:space="preserve">Attention-Defict Disorder Scales for Children and Adolescents</w:t>
-      </w:r>
-      <w:r>
-        <w:t xml:space="preserve"> </w:t>
-      </w:r>
-      <w:r>
-        <w:t xml:space="preserve">(Norwegian Version, 3-7 Years)]</w:t>
-      </w:r>
-      <w:r>
-        <w:t xml:space="preserve">”</w:t>
-      </w:r>
-      <w:r>
-        <w:t xml:space="preserve">. In:</w:t>
-      </w:r>
-      <w:r>
-        <w:t xml:space="preserve"> </w:t>
-      </w:r>
-      <w:r>
-        <w:rPr>
-          <w:i/>
-        </w:rPr>
-        <w:t xml:space="preserve">PsykTestBARN</w:t>
-      </w:r>
-      <w:r>
-        <w:t xml:space="preserve"> </w:t>
-      </w:r>
-      <w:r>
-        <w:t xml:space="preserve">(2011).</w:t>
-      </w:r>
-    </w:p>
-    <w:p>
-      <w:pPr>
-        <w:pStyle w:val="Brdtekst"/>
-      </w:pPr>
-      <w:r>
-        <w:t xml:space="preserve">[42] H. Kornør and T. Bøe.</w:t>
-      </w:r>
-      <w:r>
-        <w:t xml:space="preserve"> </w:t>
-      </w:r>
-      <w:r>
-        <w:t xml:space="preserve">“</w:t>
-      </w:r>
-      <w:r>
-        <w:t xml:space="preserve">Måleegenskaper Ved Den Norske Versjonen Av</w:t>
-      </w:r>
-      <w:r>
-        <w:t xml:space="preserve"> </w:t>
-      </w:r>
-      <w:r>
-        <w:t xml:space="preserve">ADHD Rating Scale–IV Hjemmeversjon (ADHD-RS-IV Hjemme) [Measurement</w:t>
-      </w:r>
-      <w:r>
-        <w:t xml:space="preserve"> </w:t>
-      </w:r>
-      <w:r>
-        <w:t xml:space="preserve">Properties: ADHD-RS-IV – ADHD Rating Scale – IV (Home Version)]</w:t>
-      </w:r>
-      <w:r>
-        <w:t xml:space="preserve">”</w:t>
-      </w:r>
-      <w:r>
-        <w:t xml:space="preserve">. In:</w:t>
-      </w:r>
-      <w:r>
-        <w:t xml:space="preserve"> </w:t>
-      </w:r>
-      <w:r>
-        <w:rPr>
-          <w:i/>
-        </w:rPr>
-        <w:t xml:space="preserve">PsykTestBARN</w:t>
-      </w:r>
-      <w:r>
-        <w:t xml:space="preserve"> </w:t>
-      </w:r>
-      <w:r>
-        <w:t xml:space="preserve">(2011).</w:t>
-      </w:r>
-    </w:p>
-    <w:p>
-      <w:pPr>
-        <w:pStyle w:val="Brdtekst"/>
-      </w:pPr>
-      <w:r>
-        <w:t xml:space="preserve">[43] H. Kornør and T. Bøe.</w:t>
-      </w:r>
-      <w:r>
-        <w:t xml:space="preserve"> </w:t>
-      </w:r>
-      <w:r>
-        <w:t xml:space="preserve">“</w:t>
-      </w:r>
-      <w:r>
-        <w:t xml:space="preserve">Måleegenskaper Ved Den Norske Versjonen Av</w:t>
-      </w:r>
-      <w:r>
-        <w:t xml:space="preserve"> </w:t>
-      </w:r>
-      <w:r>
-        <w:t xml:space="preserve">ADHD Rating Scale IV, Skoleversjon (ADHD-RS-IV Skole) [Measurement</w:t>
-      </w:r>
-      <w:r>
-        <w:t xml:space="preserve"> </w:t>
-      </w:r>
-      <w:r>
-        <w:t xml:space="preserve">Properties: ADHD-RS-IV – ADHD Rating Scale – IV (School Version)]</w:t>
-      </w:r>
-      <w:r>
-        <w:t xml:space="preserve">”</w:t>
-      </w:r>
-      <w:r>
-        <w:t xml:space="preserve">. In:</w:t>
-      </w:r>
-      <w:r>
-        <w:t xml:space="preserve"> </w:t>
-      </w:r>
-      <w:r>
-        <w:rPr>
-          <w:i/>
-        </w:rPr>
-        <w:t xml:space="preserve">PsykTestBARN</w:t>
-      </w:r>
-      <w:r>
-        <w:t xml:space="preserve"> </w:t>
-      </w:r>
-      <w:r>
-        <w:t xml:space="preserve">(2011).</w:t>
-      </w:r>
-    </w:p>
-    <w:p>
-      <w:pPr>
-        <w:pStyle w:val="Brdtekst"/>
-      </w:pPr>
-      <w:r>
-        <w:t xml:space="preserve">[44] H. Kornør and T. Bøe.</w:t>
-      </w:r>
-      <w:r>
-        <w:t xml:space="preserve"> </w:t>
-      </w:r>
-      <w:r>
-        <w:t xml:space="preserve">“</w:t>
-      </w:r>
-      <w:r>
-        <w:t xml:space="preserve">Måleegenskaper Ved Den Norske Versjonen Av</w:t>
-      </w:r>
-      <w:r>
-        <w:t xml:space="preserve"> </w:t>
-      </w:r>
-      <w:r>
-        <w:t xml:space="preserve">Swanson, Nolan Og Pelham Vurderingsskala for Lærere Og Foreldre -</w:t>
-      </w:r>
-      <w:r>
-        <w:t xml:space="preserve"> </w:t>
-      </w:r>
-      <w:r>
-        <w:t xml:space="preserve">Versjon IV (SNAP-IV) [Measurement Properties: SNAP-IV]</w:t>
-      </w:r>
-      <w:r>
-        <w:t xml:space="preserve">”</w:t>
-      </w:r>
-      <w:r>
-        <w:t xml:space="preserve">. In:</w:t>
-      </w:r>
-      <w:r>
-        <w:t xml:space="preserve"> </w:t>
-      </w:r>
-      <w:r>
-        <w:rPr>
-          <w:i/>
-        </w:rPr>
-        <w:t xml:space="preserve">PsykTestBARN</w:t>
-      </w:r>
-      <w:r>
-        <w:t xml:space="preserve"> </w:t>
-      </w:r>
-      <w:r>
-        <w:t xml:space="preserve">1.1 (2011). URL:</w:t>
-      </w:r>
-      <w:r>
-        <w:t xml:space="preserve"> </w:t>
-      </w:r>
-      <w:hyperlink r:id="rId81">
-        <w:r>
-          <w:rPr>
-            <w:rStyle w:val="Hyperkobling"/>
-          </w:rPr>
-          <w:t xml:space="preserve">http://hdl.handle.net/11250/2385504</w:t>
-        </w:r>
-      </w:hyperlink>
-      <w:r>
-        <w:t xml:space="preserve">.</w:t>
-      </w:r>
-    </w:p>
-    <w:bookmarkEnd w:id="82"/>
-    <w:bookmarkStart w:id="83" w:name="books-and-book-chapters"/>
-    <w:p>
-      <w:pPr>
-        <w:pStyle w:val="Overskrift2"/>
-      </w:pPr>
-      <w:r>
-        <w:t xml:space="preserve">Books and book chapters</w:t>
-      </w:r>
-    </w:p>
-    <w:p>
-      <w:pPr>
-        <w:pStyle w:val="FirstParagraph"/>
-      </w:pPr>
-      <w:r>
-        <w:t xml:space="preserve">[1] Bøe, T., and H. D. Zachrisson.</w:t>
-      </w:r>
-      <w:r>
-        <w:t xml:space="preserve"> </w:t>
-      </w:r>
-      <w:r>
-        <w:t xml:space="preserve">“</w:t>
-      </w:r>
-      <w:r>
-        <w:t xml:space="preserve">Hva Betyr Det for Barn å Vokse Opp</w:t>
-      </w:r>
-      <w:r>
-        <w:t xml:space="preserve"> </w:t>
-      </w:r>
-      <w:r>
-        <w:t xml:space="preserve">i En Fattig Familie? [What Does It Mean to Grow up in a Poor Family?]</w:t>
-      </w:r>
-      <w:r>
-        <w:t xml:space="preserve">”</w:t>
-      </w:r>
-      <w:r>
-        <w:t xml:space="preserve">.</w:t>
-      </w:r>
-      <w:r>
-        <w:t xml:space="preserve"> </w:t>
-      </w:r>
-      <w:r>
-        <w:t xml:space="preserve">In:</w:t>
-      </w:r>
-      <w:r>
-        <w:t xml:space="preserve"> </w:t>
-      </w:r>
-      <w:r>
-        <w:rPr>
-          <w:i/>
-        </w:rPr>
-        <w:t xml:space="preserve">Helsetasjonstjenesten: Barns Psykiske Helse Og Utvikling</w:t>
-      </w:r>
-      <w:r>
-        <w:t xml:space="preserve">. Ed. by</w:t>
-      </w:r>
-      <w:r>
-        <w:t xml:space="preserve"> </w:t>
-      </w:r>
-      <w:r>
-        <w:t xml:space="preserve">H. Holme, E. S. Olavesen, L. Valla and M. B. Hansen. Gyldendal</w:t>
-      </w:r>
-      <w:r>
-        <w:t xml:space="preserve"> </w:t>
-      </w:r>
-      <w:r>
-        <w:t xml:space="preserve">Akademisk, 2016.</w:t>
-      </w:r>
-    </w:p>
-    <w:bookmarkEnd w:id="83"/>
-    <w:bookmarkStart w:id="86" w:name="conference-proceedings"/>
-    <w:p>
-      <w:pPr>
-        <w:pStyle w:val="Overskrift2"/>
-      </w:pPr>
-      <w:r>
-        <w:t xml:space="preserve">Conference proceedings</w:t>
-      </w:r>
-    </w:p>
-    <w:p>
-      <w:pPr>
-        <w:pStyle w:val="FirstParagraph"/>
-      </w:pPr>
-      <w:r>
-        <w:t xml:space="preserve">[1] T. Bøe, M. Hysing, and B. Sivertsen.</w:t>
-      </w:r>
-      <w:r>
-        <w:t xml:space="preserve"> </w:t>
-      </w:r>
-      <w:r>
-        <w:t xml:space="preserve">“</w:t>
-      </w:r>
-      <w:r>
-        <w:t xml:space="preserve">Higher Education Students’</w:t>
-      </w:r>
-      <w:r>
-        <w:t xml:space="preserve"> </w:t>
-      </w:r>
-      <w:r>
-        <w:t xml:space="preserve">Mental Health Problems: Results from the Norwegian SHOT Study: Tormod</w:t>
-      </w:r>
-      <w:r>
-        <w:t xml:space="preserve"> </w:t>
-      </w:r>
-      <w:r>
-        <w:t xml:space="preserve">Bøe</w:t>
-      </w:r>
-      <w:r>
-        <w:t xml:space="preserve">”</w:t>
-      </w:r>
-      <w:r>
-        <w:t xml:space="preserve">. In:</w:t>
-      </w:r>
-      <w:r>
-        <w:t xml:space="preserve"> </w:t>
-      </w:r>
-      <w:r>
-        <w:rPr>
-          <w:i/>
-        </w:rPr>
-        <w:t xml:space="preserve">European Journal of Public Health</w:t>
-      </w:r>
-      <w:r>
-        <w:t xml:space="preserve">. Vol. 29. Oxford</w:t>
-      </w:r>
-      <w:r>
-        <w:t xml:space="preserve"> </w:t>
-      </w:r>
-      <w:r>
-        <w:t xml:space="preserve">University Press, 2019. DOI:</w:t>
-      </w:r>
-      <w:r>
-        <w:t xml:space="preserve"> </w:t>
-      </w:r>
-      <w:hyperlink r:id="rId84">
-        <w:r>
-          <w:rPr>
-            <w:rStyle w:val="Hyperkobling"/>
-          </w:rPr>
-          <w:t xml:space="preserve">10/ggfzxk</w:t>
-        </w:r>
-      </w:hyperlink>
-      <w:r>
-        <w:t xml:space="preserve">.</w:t>
-      </w:r>
-    </w:p>
-    <w:p>
-      <w:pPr>
-        <w:pStyle w:val="Brdtekst"/>
-      </w:pPr>
-      <w:r>
-        <w:t xml:space="preserve">[2] T. Bøe.</w:t>
-      </w:r>
-      <w:r>
-        <w:t xml:space="preserve"> </w:t>
-      </w:r>
-      <w:r>
-        <w:t xml:space="preserve">“</w:t>
-      </w:r>
-      <w:r>
-        <w:t xml:space="preserve">Road to Independence: Mental Health Problems in</w:t>
-      </w:r>
-      <w:r>
-        <w:t xml:space="preserve"> </w:t>
-      </w:r>
-      <w:r>
-        <w:t xml:space="preserve">Unaccompanied Refugee Minors</w:t>
-      </w:r>
-      <w:r>
-        <w:t xml:space="preserve">”</w:t>
-      </w:r>
-      <w:r>
-        <w:t xml:space="preserve">. In:</w:t>
-      </w:r>
-      <w:r>
-        <w:t xml:space="preserve"> </w:t>
-      </w:r>
-      <w:r>
-        <w:rPr>
-          <w:i/>
-        </w:rPr>
-        <w:t xml:space="preserve">20th Conference on Social</w:t>
-      </w:r>
-      <w:r>
-        <w:rPr>
-          <w:i/>
-        </w:rPr>
-        <w:t xml:space="preserve"> </w:t>
-      </w:r>
-      <w:r>
-        <w:rPr>
-          <w:i/>
-        </w:rPr>
-        <w:t xml:space="preserve">Psychology and Community Psychology</w:t>
-      </w:r>
-      <w:r>
-        <w:t xml:space="preserve">. 20th Conference on Social</w:t>
-      </w:r>
-      <w:r>
-        <w:t xml:space="preserve"> </w:t>
-      </w:r>
-      <w:r>
-        <w:t xml:space="preserve">Psychology and Community Psychology. 2019.</w:t>
-      </w:r>
-    </w:p>
-    <w:p>
-      <w:pPr>
-        <w:pStyle w:val="Brdtekst"/>
-      </w:pPr>
-      <w:r>
-        <w:t xml:space="preserve">[3] S. Nilsen, T. Bøe, and K. Breivik.</w:t>
-      </w:r>
-      <w:r>
-        <w:t xml:space="preserve"> </w:t>
-      </w:r>
-      <w:r>
-        <w:t xml:space="preserve">“</w:t>
-      </w:r>
-      <w:r>
-        <w:t xml:space="preserve">Divorce and Adolescent Mental</w:t>
-      </w:r>
-      <w:r>
-        <w:t xml:space="preserve"> </w:t>
-      </w:r>
-      <w:r>
-        <w:t xml:space="preserve">Health: Is It All About the Money?</w:t>
-      </w:r>
-      <w:r>
-        <w:t xml:space="preserve">”</w:t>
-      </w:r>
-      <w:r>
-        <w:t xml:space="preserve"> </w:t>
-      </w:r>
-      <w:r>
-        <w:t xml:space="preserve">In:</w:t>
-      </w:r>
-      <w:r>
-        <w:t xml:space="preserve"> </w:t>
-      </w:r>
-      <w:r>
-        <w:rPr>
-          <w:i/>
-        </w:rPr>
-        <w:t xml:space="preserve">European Journal of Public</w:t>
-      </w:r>
-      <w:r>
-        <w:rPr>
-          <w:i/>
-        </w:rPr>
-        <w:t xml:space="preserve"> </w:t>
-      </w:r>
-      <w:r>
-        <w:rPr>
-          <w:i/>
-        </w:rPr>
-        <w:t xml:space="preserve">Health</w:t>
-      </w:r>
-      <w:r>
-        <w:t xml:space="preserve">. Vol. 28. 2018. DOI:</w:t>
-      </w:r>
-      <w:r>
-        <w:t xml:space="preserve"> </w:t>
-      </w:r>
-      <w:hyperlink r:id="rId85">
-        <w:r>
-          <w:rPr>
-            <w:rStyle w:val="Hyperkobling"/>
-          </w:rPr>
-          <w:t xml:space="preserve">10/gf56p7</w:t>
-        </w:r>
-      </w:hyperlink>
-      <w:r>
-        <w:t xml:space="preserve">.</w:t>
-      </w:r>
-    </w:p>
-    <w:p>
-      <w:pPr>
-        <w:pStyle w:val="Brdtekst"/>
-      </w:pPr>
-      <w:r>
-        <w:t xml:space="preserve">[4] T. Bøe.</w:t>
-      </w:r>
-      <w:r>
-        <w:t xml:space="preserve"> </w:t>
-      </w:r>
-      <w:r>
-        <w:t xml:space="preserve">“</w:t>
-      </w:r>
-      <w:r>
-        <w:t xml:space="preserve">Economic Volatility and Adolescent Mental Health</w:t>
-      </w:r>
-      <w:r>
-        <w:t xml:space="preserve">”</w:t>
-      </w:r>
-      <w:r>
-        <w:t xml:space="preserve">. In:</w:t>
-      </w:r>
-      <w:r>
-        <w:t xml:space="preserve"> </w:t>
-      </w:r>
-      <w:r>
-        <w:rPr>
-          <w:i/>
-        </w:rPr>
-        <w:t xml:space="preserve">The 23rd Norwegian Conference on Epidemiology</w:t>
-      </w:r>
-      <w:r>
-        <w:t xml:space="preserve">. The 23rd Norwegian</w:t>
-      </w:r>
-      <w:r>
-        <w:t xml:space="preserve"> </w:t>
-      </w:r>
-      <w:r>
-        <w:t xml:space="preserve">Conference on Epidemiology. 2016.</w:t>
-      </w:r>
-    </w:p>
-    <w:p>
-      <w:pPr>
-        <w:pStyle w:val="Brdtekst"/>
-      </w:pPr>
-      <w:r>
-        <w:t xml:space="preserve">[5] T. Bøe, E. Dearing, K. Stormark, et al. </w:t>
-      </w:r>
-      <w:r>
-        <w:t xml:space="preserve">“</w:t>
-      </w:r>
-      <w:r>
-        <w:t xml:space="preserve">Feeling Poor versus Being</w:t>
-      </w:r>
-      <w:r>
-        <w:t xml:space="preserve"> </w:t>
-      </w:r>
-      <w:r>
-        <w:t xml:space="preserve">Poor in Norway–Associations to Adolescent Mental Health</w:t>
-      </w:r>
-      <w:r>
-        <w:t xml:space="preserve">”</w:t>
-      </w:r>
-      <w:r>
-        <w:t xml:space="preserve">. In:</w:t>
-      </w:r>
-      <w:r>
-        <w:t xml:space="preserve"> </w:t>
-      </w:r>
-      <w:r>
-        <w:rPr>
-          <w:i/>
-        </w:rPr>
-        <w:t xml:space="preserve">The</w:t>
-      </w:r>
-      <w:r>
-        <w:rPr>
-          <w:i/>
-        </w:rPr>
-        <w:t xml:space="preserve"> </w:t>
-      </w:r>
-      <w:r>
-        <w:rPr>
-          <w:i/>
-        </w:rPr>
-        <w:t xml:space="preserve">European Journal of Public Health</w:t>
-      </w:r>
-      <w:r>
-        <w:t xml:space="preserve">. Vol. 26. 2016.</w:t>
-      </w:r>
-    </w:p>
-    <w:p>
-      <w:pPr>
-        <w:pStyle w:val="Brdtekst"/>
-      </w:pPr>
-      <w:r>
-        <w:t xml:space="preserve">[6] T. Bøe.</w:t>
+        <w:t xml:space="preserve">[7] T. Bøe.</w:t>
       </w:r>
       <w:r>
         <w:t xml:space="preserve"> </w:t>
@@ -10031,13 +10241,7 @@
         <w:t xml:space="preserve">Velferdsstat Og Ulikhet i Helse i Økonomiske Nedgangstider</w:t>
       </w:r>
       <w:r>
-        <w:t xml:space="preserve">.</w:t>
-      </w:r>
-      <w:r>
-        <w:t xml:space="preserve"> </w:t>
-      </w:r>
-      <w:r>
-        <w:t xml:space="preserve">Velferdsstat Og Ulikhet i Helse i Økonomiske Nedgangstider. 2016.</w:t>
+        <w:t xml:space="preserve">. 2016.</w:t>
       </w:r>
     </w:p>
     <w:p>
@@ -10045,7 +10249,7 @@
         <w:pStyle w:val="Brdtekst"/>
       </w:pPr>
       <w:r>
-        <w:t xml:space="preserve">[7] T. Bøe.</w:t>
+        <w:t xml:space="preserve">[8] T. Bøe.</w:t>
       </w:r>
       <w:r>
         <w:t xml:space="preserve"> </w:t>
@@ -10084,7 +10288,7 @@
         <w:t xml:space="preserve">SRCD Biennial Meeting</w:t>
       </w:r>
       <w:r>
-        <w:t xml:space="preserve">. SRCD Biennial Meeting. 2015.</w:t>
+        <w:t xml:space="preserve">. 2015.</w:t>
       </w:r>
     </w:p>
     <w:p>
@@ -10092,7 +10296,7 @@
         <w:pStyle w:val="Brdtekst"/>
       </w:pPr>
       <w:r>
-        <w:t xml:space="preserve">[8] T. Bøe, B. Sivertsen, R. Goodman, et al. </w:t>
+        <w:t xml:space="preserve">[9] T. Bøe, B. Sivertsen, R. Goodman, et al. </w:t>
       </w:r>
       <w:r>
         <w:t xml:space="preserve">“</w:t>
@@ -10151,7 +10355,7 @@
         <w:pStyle w:val="Brdtekst"/>
       </w:pPr>
       <w:r>
-        <w:t xml:space="preserve">[9] T. Bøe, M. Hysing, A. J. Lundervold, et al. </w:t>
+        <w:t xml:space="preserve">[10] T. Bøe, M. Hysing, A. J. Lundervold, et al. </w:t>
       </w:r>
       <w:r>
         <w:t xml:space="preserve">“</w:t>
@@ -10204,7 +10408,7 @@
         <w:pStyle w:val="Brdtekst"/>
       </w:pPr>
       <w:r>
-        <w:t xml:space="preserve">[10] T. Bøe, M. Hysing, and S. Øverland.</w:t>
+        <w:t xml:space="preserve">[11] T. Bøe, M. Hysing, and S. Øverland.</w:t>
       </w:r>
       <w:r>
         <w:t xml:space="preserve"> </w:t>
@@ -10266,7 +10470,7 @@
         <w:pStyle w:val="Brdtekst"/>
       </w:pPr>
       <w:r>
-        <w:t xml:space="preserve">[11] T. Bøe, A. J. Lundervold, T. Torsheim, et al. </w:t>
+        <w:t xml:space="preserve">[12] T. Bøe, A. J. Lundervold, T. Torsheim, et al. </w:t>
       </w:r>
       <w:r>
         <w:t xml:space="preserve">“</w:t>
@@ -10325,7 +10529,7 @@
         <w:pStyle w:val="Brdtekst"/>
       </w:pPr>
       <w:r>
-        <w:t xml:space="preserve">[12] T. Bøe and S. Øverland.</w:t>
+        <w:t xml:space="preserve">[13] T. Bøe and S. Øverland.</w:t>
       </w:r>
       <w:r>
         <w:t xml:space="preserve"> </w:t>
@@ -10373,8 +10577,8 @@
         <w:t xml:space="preserve">. 2009.</w:t>
       </w:r>
     </w:p>
-    <w:bookmarkEnd w:id="86"/>
-    <w:bookmarkStart w:id="89" w:name="reports"/>
+    <w:bookmarkEnd w:id="89"/>
+    <w:bookmarkStart w:id="92" w:name="reports"/>
     <w:p>
       <w:pPr>
         <w:pStyle w:val="Overskrift2"/>
@@ -10411,7 +10615,7 @@
       <w:r>
         <w:t xml:space="preserve"> </w:t>
       </w:r>
-      <w:hyperlink r:id="rId87">
+      <w:hyperlink r:id="rId90">
         <w:r>
           <w:rPr>
             <w:rStyle w:val="Hyperkobling"/>
@@ -10511,7 +10715,7 @@
         <w:rPr>
           <w:i/>
         </w:rPr>
-        <w:t xml:space="preserve">Barneverntjenesten for Enslige Mindreårige Flyktninger i Bergen</w:t>
+        <w:t xml:space="preserve">Barneverntjenesten for Enslige Mindreårige Flyktninger i Bergen Kommune</w:t>
       </w:r>
       <w:r>
         <w:rPr>
@@ -10523,15 +10727,33 @@
         <w:rPr>
           <w:i/>
         </w:rPr>
-        <w:t xml:space="preserve">Kommune</w:t>
-      </w:r>
-      <w:r>
-        <w:t xml:space="preserve">. Bergen: RKBU Vest, NORCE, 2019. URL:</w:t>
-      </w:r>
-      <w:r>
-        <w:t xml:space="preserve"> </w:t>
-      </w:r>
-      <w:hyperlink r:id="rId88">
+        <w:t xml:space="preserve">[Road to Independence: A Project in Child-Care Services for</w:t>
+      </w:r>
+      <w:r>
+        <w:rPr>
+          <w:i/>
+        </w:rPr>
+        <w:t xml:space="preserve"> </w:t>
+      </w:r>
+      <w:r>
+        <w:rPr>
+          <w:i/>
+        </w:rPr>
+        <w:t xml:space="preserve">Unaccompanied Minor Refugees in Bergen Municipality]</w:t>
+      </w:r>
+      <w:r>
+        <w:t xml:space="preserve">. Bergen: RKBU</w:t>
+      </w:r>
+      <w:r>
+        <w:t xml:space="preserve"> </w:t>
+      </w:r>
+      <w:r>
+        <w:t xml:space="preserve">Vest, NORCE, 2019. URL:</w:t>
+      </w:r>
+      <w:r>
+        <w:t xml:space="preserve"> </w:t>
+      </w:r>
+      <w:hyperlink r:id="rId91">
         <w:r>
           <w:rPr>
             <w:rStyle w:val="Hyperkobling"/>
@@ -10543,8 +10765,8 @@
         <w:t xml:space="preserve">.</w:t>
       </w:r>
     </w:p>
-    <w:bookmarkEnd w:id="89"/>
-    <w:bookmarkEnd w:id="90"/>
+    <w:bookmarkEnd w:id="92"/>
+    <w:bookmarkEnd w:id="93"/>
     <w:sectPr>
       <w:footerReference w:type="default" r:id="rId9"/>
       <w:pgSz w:w="12240" w:h="15840"/>

</xml_diff>